<commit_message>
add SPSS chart builder cheatsheet
</commit_message>
<xml_diff>
--- a/_pdfdocx/Biology-Experimental-Design-and-Analysis.docx
+++ b/_pdfdocx/Biology-Experimental-Design-and-Analysis.docx
@@ -3766,7 +3766,7 @@
     </w:p>
     <w:bookmarkEnd w:id="82"/>
     <w:bookmarkEnd w:id="83"/>
-    <w:bookmarkStart w:id="113" w:name="week-1-introduction"/>
+    <w:bookmarkStart w:id="115" w:name="week-1-introduction"/>
     <w:p>
       <w:pPr>
         <w:pStyle w:val="Heading1"/>
@@ -4020,7 +4020,7 @@
     </w:p>
     <w:bookmarkEnd w:id="86"/>
     <w:bookmarkEnd w:id="87"/>
-    <w:bookmarkStart w:id="93" w:name="exercise-1-cheatsheets"/>
+    <w:bookmarkStart w:id="96" w:name="exercise-1-cheatsheets"/>
     <w:p>
       <w:pPr>
         <w:pStyle w:val="Heading2"/>
@@ -4060,7 +4060,7 @@
       </w:r>
     </w:p>
     <w:bookmarkEnd w:id="88"/>
-    <w:bookmarkStart w:id="92" w:name="try-out-a-cheatsheet"/>
+    <w:bookmarkStart w:id="95" w:name="try-out-a-cheatsheet"/>
     <w:p>
       <w:pPr>
         <w:pStyle w:val="Heading3"/>
@@ -4075,6 +4075,9 @@
       </w:pPr>
       <w:r>
         <w:t xml:space="preserve">You will need to use a web browser to access the cheatsheets. Check with your demonstrators if you are unsure how to do this. For those of you who are already reading this on the web, you can simply click</w:t>
+      </w:r>
+      <w:r>
+        <w:t xml:space="preserve"> </w:t>
       </w:r>
       <w:hyperlink r:id="rId89">
         <w:r>
@@ -4175,9 +4178,125 @@
         <w:t xml:space="preserve">. If you get stuck, don’t worry! You can ask your peers or the demonstrators for help, and you may provide feedback so that it can be improved.</w:t>
       </w:r>
     </w:p>
-    <w:p>
-      <w:pPr>
-        <w:pStyle w:val="FirstParagraph"/>
+    <w:tbl>
+      <w:tblPr>
+        <w:tblStyle w:val="Table"/>
+        <w:tblLook w:firstRow="0" w:lastRow="0" w:firstColumn="0" w:lastColumn="0" w:noHBand="0" w:noVBand="0" w:val="0000"/>
+        <w:tblBorders>
+          <w:left w:val="single" w:sz="24" w:space="0" w:color="00A047"/>
+          <w:right w:val="single" w:sz="4" w:space="0" w:color="00A047"/>
+          <w:top w:val="single" w:sz="4" w:space="0" w:color="00A047"/>
+          <w:bottom w:val="single" w:sz="4" w:space="0" w:color="00A047"/>
+        </w:tblBorders>
+        <w:tblCellMar>
+          <w:left w:w="144" w:type="dxa"/>
+          <w:right w:w="144" w:type="dxa"/>
+        </w:tblCellMar>
+        <w:tblInd w:w="164" w:type="dxa"/>
+        <w:tblW w:type="pct" w:w="100%"/>
+      </w:tblPr>
+      <w:tr>
+        <w:trPr>
+          <w:cantSplit/>
+        </w:trPr>
+        <w:tc>
+          <w:tcPr>
+            <w:shd w:color="auto" w:fill="ccf1e3" w:val="clear"/>
+            <w:tcMar>
+              <w:top w:w="92" w:type="dxa"/>
+              <w:bottom w:w="92" w:type="dxa"/>
+            </w:tcMar>
+          </w:tcPr>
+          <w:p>
+            <w:pPr>
+              <w:pStyle w:val="FirstParagraph"/>
+            </w:pPr>
+            <w:pPr>
+              <w:spacing w:before="0" w:after="0"/>
+              <w:textAlignment w:val="center"/>
+            </w:pPr>
+            <w:r>
+              <w:drawing>
+                <wp:inline>
+                  <wp:extent cx="152400" cy="152400"/>
+                  <wp:effectExtent b="0" l="0" r="0" t="0"/>
+                  <wp:docPr descr="" title="" id="91" name="Picture"/>
+                  <a:graphic>
+                    <a:graphicData uri="http://schemas.openxmlformats.org/drawingml/2006/picture">
+                      <pic:pic>
+                        <pic:nvPicPr>
+                          <pic:cNvPr descr="/Applications/quarto/share/formats/docx/tip.png" id="92" name="Picture"/>
+                          <pic:cNvPicPr>
+                            <a:picLocks noChangeArrowheads="1" noChangeAspect="1"/>
+                          </pic:cNvPicPr>
+                        </pic:nvPicPr>
+                        <pic:blipFill>
+                          <a:blip r:embed="rId90"/>
+                          <a:stretch>
+                            <a:fillRect/>
+                          </a:stretch>
+                        </pic:blipFill>
+                        <pic:spPr bwMode="auto">
+                          <a:xfrm>
+                            <a:off x="0" y="0"/>
+                            <a:ext cx="152400" cy="152400"/>
+                          </a:xfrm>
+                          <a:prstGeom prst="rect">
+                            <a:avLst/>
+                          </a:prstGeom>
+                          <a:noFill/>
+                          <a:ln w="9525">
+                            <a:noFill/>
+                            <a:headEnd/>
+                            <a:tailEnd/>
+                          </a:ln>
+                        </pic:spPr>
+                      </pic:pic>
+                    </a:graphicData>
+                  </a:graphic>
+                </wp:inline>
+              </w:drawing>
+            </w:r>
+            <w:r>
+              <w:t xml:space="preserve"> </w:t>
+            </w:r>
+            <w:r>
+              <w:t xml:space="preserve"> </w:t>
+            </w:r>
+            <w:r>
+              <w:t xml:space="preserve">Tip</w:t>
+            </w:r>
+          </w:p>
+        </w:tc>
+      </w:tr>
+      <w:tr>
+        <w:trPr>
+          <w:cantSplit/>
+        </w:trPr>
+        <w:tc>
+          <w:tcPr>
+            <w:tcMar>
+              <w:top w:w="108" w:type="dxa"/>
+              <w:bottom w:w="108" w:type="dxa"/>
+            </w:tcMar>
+          </w:tcPr>
+          <w:p>
+            <w:pPr>
+              <w:pStyle w:val="BodyText"/>
+            </w:pPr>
+            <w:pPr>
+              <w:spacing w:before="16" w:after="16"/>
+            </w:pPr>
+            <w:r>
+              <w:t xml:space="preserve">Now is the time to test out different software to perform the same task. This might help you decide which software you prefer to use. If you are experienced in R, you may be surprised at the ease of performing the same task in another software e.g. plots in Jamovi or SPSS.</w:t>
+            </w:r>
+          </w:p>
+        </w:tc>
+      </w:tr>
+    </w:tbl>
+    <w:p>
+      <w:pPr>
+        <w:pStyle w:val="BodyText"/>
       </w:pPr>
       <w:r>
         <w:t xml:space="preserve">Once you are done, please provide feedback on the cheatsheet(s) you have tried out. You can do this by submitting a comment on the form provided to you on the cheatsheets page. The form will ask you to rate the cheatsheet, and should take no more than a minute to complete, so please help us out!</w:t>
@@ -4233,12 +4352,12 @@
                 <wp:inline>
                   <wp:extent cx="152400" cy="152400"/>
                   <wp:effectExtent b="0" l="0" r="0" t="0"/>
-                  <wp:docPr descr="" title="" id="90" name="Picture"/>
+                  <wp:docPr descr="" title="" id="93" name="Picture"/>
                   <a:graphic>
                     <a:graphicData uri="http://schemas.openxmlformats.org/drawingml/2006/picture">
                       <pic:pic>
                         <pic:nvPicPr>
-                          <pic:cNvPr descr="/Applications/quarto/share/formats/docx/note.png" id="91" name="Picture"/>
+                          <pic:cNvPr descr="/Applications/quarto/share/formats/docx/note.png" id="94" name="Picture"/>
                           <pic:cNvPicPr>
                             <a:picLocks noChangeArrowheads="1" noChangeAspect="1"/>
                           </pic:cNvPicPr>
@@ -4412,9 +4531,9 @@
         </w:tc>
       </w:tr>
     </w:tbl>
-    <w:bookmarkEnd w:id="92"/>
-    <w:bookmarkEnd w:id="93"/>
-    <w:bookmarkStart w:id="111" w:name="exercise-2-introduction-to-models"/>
+    <w:bookmarkEnd w:id="95"/>
+    <w:bookmarkEnd w:id="96"/>
+    <w:bookmarkStart w:id="113" w:name="exercise-2-introduction-to-models"/>
     <w:p>
       <w:pPr>
         <w:pStyle w:val="Heading2"/>
@@ -4423,7 +4542,7 @@
         <w:t xml:space="preserve">1.4 Exercise 2 – introduction to models</w:t>
       </w:r>
     </w:p>
-    <w:bookmarkStart w:id="105" w:name="background-1"/>
+    <w:bookmarkStart w:id="107" w:name="background-1"/>
     <w:p>
       <w:pPr>
         <w:pStyle w:val="Heading3"/>
@@ -4440,7 +4559,7 @@
         <w:t xml:space="preserve">One important aspect of study design is the ability to model data. One way to do it is by using graphical plots, which essentially capture the essence of a study design in a visual form. In this exercise, we will introduce you to the concept of modeling data and get you thinking about how to use models to assist in experimental design and analysis.</w:t>
       </w:r>
     </w:p>
-    <w:bookmarkStart w:id="94" w:name="what-is-a-model"/>
+    <w:bookmarkStart w:id="97" w:name="what-is-a-model"/>
     <w:p>
       <w:pPr>
         <w:pStyle w:val="Heading4"/>
@@ -4677,6 +4796,97 @@
         <w:pStyle w:val="FirstParagraph"/>
       </w:pPr>
       <w:r>
+        <w:t xml:space="preserve">The above translates to</w:t>
+      </w:r>
+      <w:r>
+        <w:t xml:space="preserve"> </w:t>
+      </w:r>
+      <w:r>
+        <w:t xml:space="preserve">“</w:t>
+      </w:r>
+      <w:r>
+        <w:t xml:space="preserve">the value of</w:t>
+      </w:r>
+      <w:r>
+        <w:t xml:space="preserve"> </w:t>
+      </w:r>
+      <m:oMath>
+        <m:r>
+          <m:t>y</m:t>
+        </m:r>
+      </m:oMath>
+      <w:r>
+        <w:t xml:space="preserve"> </w:t>
+      </w:r>
+      <w:r>
+        <w:t xml:space="preserve">is influenced by the value of</w:t>
+      </w:r>
+      <w:r>
+        <w:t xml:space="preserve"> </w:t>
+      </w:r>
+      <m:oMath>
+        <m:sSub>
+          <m:e>
+            <m:r>
+              <m:t>x</m:t>
+            </m:r>
+          </m:e>
+          <m:sub>
+            <m:r>
+              <m:t>1</m:t>
+            </m:r>
+          </m:sub>
+        </m:sSub>
+      </m:oMath>
+      <w:r>
+        <w:t xml:space="preserve">”</w:t>
+      </w:r>
+      <w:r>
+        <w:t xml:space="preserve">. Basically, it is a model that tells us that</w:t>
+      </w:r>
+      <w:r>
+        <w:t xml:space="preserve"> </w:t>
+      </w:r>
+      <m:oMath>
+        <m:r>
+          <m:t>y</m:t>
+        </m:r>
+      </m:oMath>
+      <w:r>
+        <w:t xml:space="preserve"> </w:t>
+      </w:r>
+      <w:r>
+        <w:t xml:space="preserve">changes as</w:t>
+      </w:r>
+      <w:r>
+        <w:t xml:space="preserve"> </w:t>
+      </w:r>
+      <m:oMath>
+        <m:sSub>
+          <m:e>
+            <m:r>
+              <m:t>x</m:t>
+            </m:r>
+          </m:e>
+          <m:sub>
+            <m:r>
+              <m:t>1</m:t>
+            </m:r>
+          </m:sub>
+        </m:sSub>
+      </m:oMath>
+      <w:r>
+        <w:t xml:space="preserve"> </w:t>
+      </w:r>
+      <w:r>
+        <w:t xml:space="preserve">changes.</w:t>
+      </w:r>
+    </w:p>
+    <w:p>
+      <w:pPr>
+        <w:pStyle w:val="BodyText"/>
+      </w:pPr>
+      <w:r>
         <w:t xml:space="preserve">And so if</w:t>
       </w:r>
       <w:r>
@@ -4772,8 +4982,8 @@
         <w:t xml:space="preserve">.</w:t>
       </w:r>
     </w:p>
-    <w:bookmarkEnd w:id="94"/>
-    <w:bookmarkStart w:id="104" w:name="plots-as-models"/>
+    <w:bookmarkEnd w:id="97"/>
+    <w:bookmarkStart w:id="106" w:name="plots-as-models"/>
     <w:p>
       <w:pPr>
         <w:pStyle w:val="Heading4"/>
@@ -4814,61 +5024,6 @@
       </w:r>
       <w:r>
         <w:t xml:space="preserve">, but essentially they are models since they can represent a relationship between two or more variables. Using the same example as above, we can plot the weight of a species of animal against its age and height to see if there is a relationship between them:</w:t>
-      </w:r>
-    </w:p>
-    <w:p>
-      <w:pPr>
-        <w:pStyle w:val="BodyText"/>
-      </w:pPr>
-      <w:r>
-        <w:drawing>
-          <wp:inline>
-            <wp:extent cx="5334000" cy="4267200"/>
-            <wp:effectExtent b="0" l="0" r="0" t="0"/>
-            <wp:docPr descr="" title="" id="96" name="Picture"/>
-            <a:graphic>
-              <a:graphicData uri="http://schemas.openxmlformats.org/drawingml/2006/picture">
-                <pic:pic>
-                  <pic:nvPicPr>
-                    <pic:cNvPr descr="module01/102-week01_files/figure-docx/unnamed-chunk-1-1.png" id="97" name="Picture"/>
-                    <pic:cNvPicPr>
-                      <a:picLocks noChangeArrowheads="1" noChangeAspect="1"/>
-                    </pic:cNvPicPr>
-                  </pic:nvPicPr>
-                  <pic:blipFill>
-                    <a:blip r:embed="rId95"/>
-                    <a:stretch>
-                      <a:fillRect/>
-                    </a:stretch>
-                  </pic:blipFill>
-                  <pic:spPr bwMode="auto">
-                    <a:xfrm>
-                      <a:off x="0" y="0"/>
-                      <a:ext cx="5334000" cy="4267200"/>
-                    </a:xfrm>
-                    <a:prstGeom prst="rect">
-                      <a:avLst/>
-                    </a:prstGeom>
-                    <a:noFill/>
-                    <a:ln w="9525">
-                      <a:noFill/>
-                      <a:headEnd/>
-                      <a:tailEnd/>
-                    </a:ln>
-                  </pic:spPr>
-                </pic:pic>
-              </a:graphicData>
-            </a:graphic>
-          </wp:inline>
-        </w:drawing>
-      </w:r>
-    </w:p>
-    <w:p>
-      <w:pPr>
-        <w:pStyle w:val="BodyText"/>
-      </w:pPr>
-      <w:r>
-        <w:t xml:space="preserve">Interestingly, how you consider your variables can drastically change the type of plot and model used for data analysis. For example, consider the same relationship as above, but plotted differently:</w:t>
       </w:r>
     </w:p>
     <w:p>
@@ -4885,7 +5040,7 @@
               <a:graphicData uri="http://schemas.openxmlformats.org/drawingml/2006/picture">
                 <pic:pic>
                   <pic:nvPicPr>
-                    <pic:cNvPr descr="module01/102-week01_files/figure-docx/unnamed-chunk-2-1.png" id="100" name="Picture"/>
+                    <pic:cNvPr descr="module01/102-week01_files/figure-docx/unnamed-chunk-1-1.png" id="100" name="Picture"/>
                     <pic:cNvPicPr>
                       <a:picLocks noChangeArrowheads="1" noChangeAspect="1"/>
                     </pic:cNvPicPr>
@@ -4923,6 +5078,61 @@
         <w:pStyle w:val="BodyText"/>
       </w:pPr>
       <w:r>
+        <w:t xml:space="preserve">Interestingly, how we consider your variables can drastically change the type of plot and model used for data analysis. For example, consider the same relationship as above, but plotted differently:</w:t>
+      </w:r>
+    </w:p>
+    <w:p>
+      <w:pPr>
+        <w:pStyle w:val="BodyText"/>
+      </w:pPr>
+      <w:r>
+        <w:drawing>
+          <wp:inline>
+            <wp:extent cx="5334000" cy="4267200"/>
+            <wp:effectExtent b="0" l="0" r="0" t="0"/>
+            <wp:docPr descr="" title="" id="102" name="Picture"/>
+            <a:graphic>
+              <a:graphicData uri="http://schemas.openxmlformats.org/drawingml/2006/picture">
+                <pic:pic>
+                  <pic:nvPicPr>
+                    <pic:cNvPr descr="module01/102-week01_files/figure-docx/unnamed-chunk-2-1.png" id="103" name="Picture"/>
+                    <pic:cNvPicPr>
+                      <a:picLocks noChangeArrowheads="1" noChangeAspect="1"/>
+                    </pic:cNvPicPr>
+                  </pic:nvPicPr>
+                  <pic:blipFill>
+                    <a:blip r:embed="rId101"/>
+                    <a:stretch>
+                      <a:fillRect/>
+                    </a:stretch>
+                  </pic:blipFill>
+                  <pic:spPr bwMode="auto">
+                    <a:xfrm>
+                      <a:off x="0" y="0"/>
+                      <a:ext cx="5334000" cy="4267200"/>
+                    </a:xfrm>
+                    <a:prstGeom prst="rect">
+                      <a:avLst/>
+                    </a:prstGeom>
+                    <a:noFill/>
+                    <a:ln w="9525">
+                      <a:noFill/>
+                      <a:headEnd/>
+                      <a:tailEnd/>
+                    </a:ln>
+                  </pic:spPr>
+                </pic:pic>
+              </a:graphicData>
+            </a:graphic>
+          </wp:inline>
+        </w:drawing>
+      </w:r>
+    </w:p>
+    <w:p>
+      <w:pPr>
+        <w:pStyle w:val="BodyText"/>
+      </w:pPr>
+      <w:r>
         <w:t xml:space="preserve">Notice how both plots explain the same kind of relationship, but their interpretation and the type of model used are different. This is the</w:t>
       </w:r>
       <w:r>
@@ -4939,7 +5149,7 @@
         <w:t xml:space="preserve"> </w:t>
       </w:r>
       <w:r>
-        <w:t xml:space="preserve">of study design and data analysis – the model you select can drastically change the data and results you get,</w:t>
+        <w:t xml:space="preserve">of study design and data analysis – the model we select can drastically change the data and results we get,</w:t>
       </w:r>
       <w:r>
         <w:t xml:space="preserve"> </w:t>
@@ -4997,18 +5207,18 @@
                 <wp:inline>
                   <wp:extent cx="152400" cy="152400"/>
                   <wp:effectExtent b="0" l="0" r="0" t="0"/>
-                  <wp:docPr descr="" title="" id="102" name="Picture"/>
+                  <wp:docPr descr="" title="" id="104" name="Picture"/>
                   <a:graphic>
                     <a:graphicData uri="http://schemas.openxmlformats.org/drawingml/2006/picture">
                       <pic:pic>
                         <pic:nvPicPr>
-                          <pic:cNvPr descr="/Applications/quarto/share/formats/docx/tip.png" id="103" name="Picture"/>
+                          <pic:cNvPr descr="/Applications/quarto/share/formats/docx/tip.png" id="105" name="Picture"/>
                           <pic:cNvPicPr>
                             <a:picLocks noChangeArrowheads="1" noChangeAspect="1"/>
                           </pic:cNvPicPr>
                         </pic:nvPicPr>
                         <pic:blipFill>
-                          <a:blip r:embed="rId101"/>
+                          <a:blip r:embed="rId90"/>
                           <a:stretch>
                             <a:fillRect/>
                           </a:stretch>
@@ -5103,9 +5313,9 @@
         </w:tc>
       </w:tr>
     </w:tbl>
-    <w:bookmarkEnd w:id="104"/>
-    <w:bookmarkEnd w:id="105"/>
-    <w:bookmarkStart w:id="110" w:name="tasks"/>
+    <w:bookmarkEnd w:id="106"/>
+    <w:bookmarkEnd w:id="107"/>
+    <w:bookmarkStart w:id="112" w:name="tasks"/>
     <w:p>
       <w:pPr>
         <w:pStyle w:val="Heading3"/>
@@ -5114,7 +5324,7 @@
         <w:t xml:space="preserve">1.4.2 Tasks</w:t>
       </w:r>
     </w:p>
-    <w:bookmarkStart w:id="106" w:name="preparation"/>
+    <w:bookmarkStart w:id="108" w:name="preparation"/>
     <w:p>
       <w:pPr>
         <w:pStyle w:val="Heading4"/>
@@ -5132,7 +5342,7 @@
         </w:numPr>
       </w:pPr>
       <w:r>
-        <w:t xml:space="preserve">MS Excel or similar: to read the files</w:t>
+        <w:t xml:space="preserve">MS Excel or similar: to read the files.</w:t>
       </w:r>
     </w:p>
     <w:p>
@@ -5144,7 +5354,7 @@
         </w:numPr>
       </w:pPr>
       <w:r>
-        <w:t xml:space="preserve">MS Word, Google Docs or similar: to write your answers</w:t>
+        <w:t xml:space="preserve">MS Word, Google Docs, pen and paper, or similar: to plan and visuaise your models.</w:t>
       </w:r>
     </w:p>
     <w:p>
@@ -5156,11 +5366,11 @@
         </w:numPr>
       </w:pPr>
       <w:r>
-        <w:t xml:space="preserve">Data: penguins.csv and possum.xlsx</w:t>
-      </w:r>
-    </w:p>
-    <w:bookmarkEnd w:id="106"/>
-    <w:bookmarkStart w:id="109" w:name="instructions"/>
+        <w:t xml:space="preserve">Data: penguins.csv and possum.xlsx, available on Canvas.</w:t>
+      </w:r>
+    </w:p>
+    <w:bookmarkEnd w:id="108"/>
+    <w:bookmarkStart w:id="111" w:name="instructions"/>
     <w:p>
       <w:pPr>
         <w:pStyle w:val="Heading4"/>
@@ -5451,12 +5661,12 @@
                 <wp:inline>
                   <wp:extent cx="152400" cy="152400"/>
                   <wp:effectExtent b="0" l="0" r="0" t="0"/>
-                  <wp:docPr descr="" title="" id="107" name="Picture"/>
+                  <wp:docPr descr="" title="" id="109" name="Picture"/>
                   <a:graphic>
                     <a:graphicData uri="http://schemas.openxmlformats.org/drawingml/2006/picture">
                       <pic:pic>
                         <pic:nvPicPr>
-                          <pic:cNvPr descr="/Applications/quarto/share/formats/docx/note.png" id="108" name="Picture"/>
+                          <pic:cNvPr descr="/Applications/quarto/share/formats/docx/note.png" id="110" name="Picture"/>
                           <pic:cNvPicPr>
                             <a:picLocks noChangeArrowheads="1" noChangeAspect="1"/>
                           </pic:cNvPicPr>
@@ -5697,29 +5907,29 @@
         </w:tc>
       </w:tr>
     </w:tbl>
-    <w:bookmarkEnd w:id="109"/>
-    <w:bookmarkEnd w:id="110"/>
     <w:bookmarkEnd w:id="111"/>
-    <w:bookmarkStart w:id="112" w:name="end-of-practical"/>
-    <w:p>
-      <w:pPr>
-        <w:pStyle w:val="Heading2"/>
-      </w:pPr>
-      <w:r>
-        <w:t xml:space="preserve">1.5 End of practical</w:t>
-      </w:r>
-    </w:p>
-    <w:p>
-      <w:pPr>
-        <w:pStyle w:val="FirstParagraph"/>
-      </w:pPr>
-      <w:r>
-        <w:t xml:space="preserve">That’s it for today! If you have any questions, please ask your demonstrators. They are here to help you. Remember to submit your feedback on the cheatsheets and to work on the exercises in your own time. We will see you next week for more study design and data analysis!</w:t>
-      </w:r>
-    </w:p>
     <w:bookmarkEnd w:id="112"/>
     <w:bookmarkEnd w:id="113"/>
-    <w:bookmarkStart w:id="141" w:name="week-2---study-design"/>
+    <w:bookmarkStart w:id="114" w:name="end-of-practical"/>
+    <w:p>
+      <w:pPr>
+        <w:pStyle w:val="Heading2"/>
+      </w:pPr>
+      <w:r>
+        <w:t xml:space="preserve">1.5 End of practical</w:t>
+      </w:r>
+    </w:p>
+    <w:p>
+      <w:pPr>
+        <w:pStyle w:val="FirstParagraph"/>
+      </w:pPr>
+      <w:r>
+        <w:t xml:space="preserve">That’s it for today! If you have any questions, please ask your demonstrators. They are here to help you. Remember to submit your feedback on the cheatsheets and to work on the exercises in your own time. We will see you next week for more study design and data analysis!</w:t>
+      </w:r>
+    </w:p>
+    <w:bookmarkEnd w:id="114"/>
+    <w:bookmarkEnd w:id="115"/>
+    <w:bookmarkStart w:id="143" w:name="week-2---study-design"/>
     <w:p>
       <w:pPr>
         <w:pStyle w:val="Heading1"/>
@@ -5728,7 +5938,7 @@
         <w:t xml:space="preserve">2. Week 2 - Study design</w:t>
       </w:r>
     </w:p>
-    <w:bookmarkStart w:id="114" w:name="welcome-1"/>
+    <w:bookmarkStart w:id="116" w:name="welcome-1"/>
     <w:p>
       <w:pPr>
         <w:pStyle w:val="Heading2"/>
@@ -5745,8 +5955,8 @@
         <w:t xml:space="preserve">Welcome to the Week 2 practical. Today we will be focusing on data collection and how to prepare your data for analysis.</w:t>
       </w:r>
     </w:p>
-    <w:bookmarkEnd w:id="114"/>
-    <w:bookmarkStart w:id="116" w:name="learning-objectives"/>
+    <w:bookmarkEnd w:id="116"/>
+    <w:bookmarkStart w:id="118" w:name="learning-objectives"/>
     <w:p>
       <w:pPr>
         <w:pStyle w:val="Heading2"/>
@@ -5811,7 +6021,7 @@
         <w:t xml:space="preserve">Understand the importance of tidy data.</w:t>
       </w:r>
     </w:p>
-    <w:bookmarkStart w:id="115" w:name="X23350cc8436e38abb8a06525fee2b63ac6c8d16"/>
+    <w:bookmarkStart w:id="117" w:name="X23350cc8436e38abb8a06525fee2b63ac6c8d16"/>
     <w:p>
       <w:pPr>
         <w:pStyle w:val="Heading3"/>
@@ -5861,9 +6071,9 @@
         <w:t xml:space="preserve">– your collected data will need to be submitted to your demonstrators for analysis next week.</w:t>
       </w:r>
     </w:p>
-    <w:bookmarkEnd w:id="115"/>
-    <w:bookmarkEnd w:id="116"/>
-    <w:bookmarkStart w:id="117" w:name="workshop-1"/>
+    <w:bookmarkEnd w:id="117"/>
+    <w:bookmarkEnd w:id="118"/>
+    <w:bookmarkStart w:id="119" w:name="workshop-1"/>
     <w:p>
       <w:pPr>
         <w:pStyle w:val="Heading2"/>
@@ -5899,8 +6109,8 @@
         <w:t xml:space="preserve">Workshop slides are available on Canvas.</w:t>
       </w:r>
     </w:p>
-    <w:bookmarkEnd w:id="117"/>
-    <w:bookmarkStart w:id="131" w:name="exercise-1-modelling-from-observations"/>
+    <w:bookmarkEnd w:id="119"/>
+    <w:bookmarkStart w:id="133" w:name="exercise-1-modelling-from-observations"/>
     <w:p>
       <w:pPr>
         <w:pStyle w:val="Heading2"/>
@@ -5941,229 +6151,6 @@
           <w:p>
             <w:pPr>
               <w:pStyle w:val="FirstParagraph"/>
-            </w:pPr>
-            <w:pPr>
-              <w:spacing w:before="0" w:after="0"/>
-              <w:textAlignment w:val="center"/>
-            </w:pPr>
-            <w:r>
-              <w:drawing>
-                <wp:inline>
-                  <wp:extent cx="152400" cy="152400"/>
-                  <wp:effectExtent b="0" l="0" r="0" t="0"/>
-                  <wp:docPr descr="" title="" id="118" name="Picture"/>
-                  <a:graphic>
-                    <a:graphicData uri="http://schemas.openxmlformats.org/drawingml/2006/picture">
-                      <pic:pic>
-                        <pic:nvPicPr>
-                          <pic:cNvPr descr="/Applications/quarto/share/formats/docx/important.png" id="119" name="Picture"/>
-                          <pic:cNvPicPr>
-                            <a:picLocks noChangeArrowheads="1" noChangeAspect="1"/>
-                          </pic:cNvPicPr>
-                        </pic:nvPicPr>
-                        <pic:blipFill>
-                          <a:blip r:embed="rId39"/>
-                          <a:stretch>
-                            <a:fillRect/>
-                          </a:stretch>
-                        </pic:blipFill>
-                        <pic:spPr bwMode="auto">
-                          <a:xfrm>
-                            <a:off x="0" y="0"/>
-                            <a:ext cx="152400" cy="152400"/>
-                          </a:xfrm>
-                          <a:prstGeom prst="rect">
-                            <a:avLst/>
-                          </a:prstGeom>
-                          <a:noFill/>
-                          <a:ln w="9525">
-                            <a:noFill/>
-                            <a:headEnd/>
-                            <a:tailEnd/>
-                          </a:ln>
-                        </pic:spPr>
-                      </pic:pic>
-                    </a:graphicData>
-                  </a:graphic>
-                </wp:inline>
-              </w:drawing>
-            </w:r>
-            <w:r>
-              <w:t xml:space="preserve"> </w:t>
-            </w:r>
-            <w:r>
-              <w:t xml:space="preserve"> </w:t>
-            </w:r>
-            <w:r>
-              <w:t xml:space="preserve">Important</w:t>
-            </w:r>
-          </w:p>
-        </w:tc>
-      </w:tr>
-      <w:tr>
-        <w:trPr>
-          <w:cantSplit/>
-        </w:trPr>
-        <w:tc>
-          <w:tcPr>
-            <w:tcMar>
-              <w:top w:w="108" w:type="dxa"/>
-              <w:bottom w:w="108" w:type="dxa"/>
-            </w:tcMar>
-          </w:tcPr>
-          <w:p>
-            <w:pPr>
-              <w:pStyle w:val="BodyText"/>
-            </w:pPr>
-            <w:pPr>
-              <w:spacing w:before="16" w:after="16"/>
-            </w:pPr>
-            <w:r>
-              <w:t xml:space="preserve">Remember, the best models are often the simplest. Focus on logical and critical thinking when designing your study.</w:t>
-            </w:r>
-            <w:r>
-              <w:t xml:space="preserve"> </w:t>
-            </w:r>
-            <w:r>
-              <w:rPr>
-                <w:b/>
-                <w:bCs/>
-              </w:rPr>
-              <w:t xml:space="preserve">The sampling design is usually more important than the statistical model.</w:t>
-            </w:r>
-            <w:r>
-              <w:t xml:space="preserve"> </w:t>
-            </w:r>
-            <w:r>
-              <w:t xml:space="preserve">Keep this in mind as you work through the exercise!</w:t>
-            </w:r>
-          </w:p>
-        </w:tc>
-      </w:tr>
-    </w:tbl>
-    <w:bookmarkStart w:id="122" w:name="background-2"/>
-    <w:p>
-      <w:pPr>
-        <w:pStyle w:val="Heading3"/>
-      </w:pPr>
-      <w:r>
-        <w:t xml:space="preserve">2.4.1 Background</w:t>
-      </w:r>
-    </w:p>
-    <w:p>
-      <w:pPr>
-        <w:pStyle w:val="FirstParagraph"/>
-      </w:pPr>
-      <w:r>
-        <w:t xml:space="preserve">Images are commonly used to quantify patterns in biology, from molecules to ecosystems. In ecology, for instance, satellite images and aerial photographs are used in some ecological studies to quantify patterns of distribution and abundances of animals and plants across habitats.</w:t>
-      </w:r>
-    </w:p>
-    <w:p>
-      <w:pPr>
-        <w:pStyle w:val="BodyText"/>
-      </w:pPr>
-      <w:r>
-        <w:t xml:space="preserve">Here you will explore experimental design, model formulation and data analysis by collecting data from available images and use both evidence and logic to work out how to explain the patterns you observe.</w:t>
-      </w:r>
-    </w:p>
-    <w:p>
-      <w:pPr>
-        <w:pStyle w:val="BodyText"/>
-      </w:pPr>
-      <w:r>
-        <w:rPr>
-          <w:b/>
-          <w:bCs/>
-        </w:rPr>
-        <w:t xml:space="preserve">Work in groups</w:t>
-      </w:r>
-      <w:r>
-        <w:t xml:space="preserve"> </w:t>
-      </w:r>
-      <w:r>
-        <w:t xml:space="preserve">– You will be working in groups of 3-4 students. Your task is to</w:t>
-      </w:r>
-      <w:r>
-        <w:t xml:space="preserve"> </w:t>
-      </w:r>
-      <w:r>
-        <w:rPr>
-          <w:b/>
-          <w:bCs/>
-        </w:rPr>
-        <w:t xml:space="preserve">observe</w:t>
-      </w:r>
-      <w:r>
-        <w:t xml:space="preserve"> </w:t>
-      </w:r>
-      <w:r>
-        <w:t xml:space="preserve">the images provided and formulate a</w:t>
-      </w:r>
-      <w:r>
-        <w:t xml:space="preserve"> </w:t>
-      </w:r>
-      <w:r>
-        <w:rPr>
-          <w:b/>
-          <w:bCs/>
-        </w:rPr>
-        <w:t xml:space="preserve">model</w:t>
-      </w:r>
-      <w:r>
-        <w:t xml:space="preserve"> </w:t>
-      </w:r>
-      <w:r>
-        <w:t xml:space="preserve">that explains the patterns you observe. You will then create a</w:t>
-      </w:r>
-      <w:r>
-        <w:t xml:space="preserve"> </w:t>
-      </w:r>
-      <w:r>
-        <w:rPr>
-          <w:b/>
-          <w:bCs/>
-        </w:rPr>
-        <w:t xml:space="preserve">study design</w:t>
-      </w:r>
-      <w:r>
-        <w:t xml:space="preserve"> </w:t>
-      </w:r>
-      <w:r>
-        <w:t xml:space="preserve">that will allow you to test your model.</w:t>
-      </w:r>
-    </w:p>
-    <w:tbl>
-      <w:tblPr>
-        <w:tblStyle w:val="Table"/>
-        <w:tblLook w:firstRow="0" w:lastRow="0" w:firstColumn="0" w:lastColumn="0" w:noHBand="0" w:noVBand="0" w:val="0000"/>
-        <w:tblBorders>
-          <w:left w:val="single" w:sz="24" w:space="0" w:color="CC1914"/>
-          <w:right w:val="single" w:sz="4" w:space="0" w:color="CC1914"/>
-          <w:top w:val="single" w:sz="4" w:space="0" w:color="CC1914"/>
-          <w:bottom w:val="single" w:sz="4" w:space="0" w:color="CC1914"/>
-        </w:tblBorders>
-        <w:tblCellMar>
-          <w:left w:w="144" w:type="dxa"/>
-          <w:right w:w="144" w:type="dxa"/>
-        </w:tblCellMar>
-        <w:tblInd w:w="164" w:type="dxa"/>
-        <w:tblW w:type="pct" w:w="100%"/>
-      </w:tblPr>
-      <w:tr>
-        <w:trPr>
-          <w:cantSplit/>
-        </w:trPr>
-        <w:tc>
-          <w:tcPr>
-            <w:shd w:color="auto" w:fill="f7dddc" w:val="clear"/>
-            <w:tcMar>
-              <w:top w:w="92" w:type="dxa"/>
-              <w:bottom w:w="92" w:type="dxa"/>
-            </w:tcMar>
-          </w:tcPr>
-          <w:p>
-            <w:pPr>
-              <w:pStyle w:val="BodyText"/>
             </w:pPr>
             <w:pPr>
               <w:spacing w:before="0" w:after="0"/>
@@ -6242,14 +6229,237 @@
               <w:spacing w:before="16" w:after="16"/>
             </w:pPr>
             <w:r>
-              <w:t xml:space="preserve">Do not proceed to Exercise 2 until you have completed this exercise, and a Demonstrator has sighted your study design.</w:t>
+              <w:t xml:space="preserve">Remember, the best models are often the simplest. Focus on logical and critical thinking when designing your study.</w:t>
+            </w:r>
+            <w:r>
+              <w:t xml:space="preserve"> </w:t>
+            </w:r>
+            <w:r>
+              <w:rPr>
+                <w:b/>
+                <w:bCs/>
+              </w:rPr>
+              <w:t xml:space="preserve">The sampling design is usually more important than the statistical model.</w:t>
+            </w:r>
+            <w:r>
+              <w:t xml:space="preserve"> </w:t>
+            </w:r>
+            <w:r>
+              <w:t xml:space="preserve">Keep this in mind as you work through the exercise!</w:t>
             </w:r>
           </w:p>
         </w:tc>
       </w:tr>
     </w:tbl>
-    <w:bookmarkEnd w:id="122"/>
-    <w:bookmarkStart w:id="123" w:name="getting-started"/>
+    <w:bookmarkStart w:id="124" w:name="background-2"/>
+    <w:p>
+      <w:pPr>
+        <w:pStyle w:val="Heading3"/>
+      </w:pPr>
+      <w:r>
+        <w:t xml:space="preserve">2.4.1 Background</w:t>
+      </w:r>
+    </w:p>
+    <w:p>
+      <w:pPr>
+        <w:pStyle w:val="FirstParagraph"/>
+      </w:pPr>
+      <w:r>
+        <w:t xml:space="preserve">Images are commonly used to quantify patterns in biology, from molecules to ecosystems. In ecology, for instance, satellite images and aerial photographs are used in some ecological studies to quantify patterns of distribution and abundances of animals and plants across habitats.</w:t>
+      </w:r>
+    </w:p>
+    <w:p>
+      <w:pPr>
+        <w:pStyle w:val="BodyText"/>
+      </w:pPr>
+      <w:r>
+        <w:t xml:space="preserve">Here you will explore experimental design, model formulation and data analysis by collecting data from available images and use both evidence and logic to work out how to explain the patterns you observe.</w:t>
+      </w:r>
+    </w:p>
+    <w:p>
+      <w:pPr>
+        <w:pStyle w:val="BodyText"/>
+      </w:pPr>
+      <w:r>
+        <w:rPr>
+          <w:b/>
+          <w:bCs/>
+        </w:rPr>
+        <w:t xml:space="preserve">Work in groups</w:t>
+      </w:r>
+      <w:r>
+        <w:t xml:space="preserve"> </w:t>
+      </w:r>
+      <w:r>
+        <w:t xml:space="preserve">– You will be working in groups of 3-4 students. Your task is to</w:t>
+      </w:r>
+      <w:r>
+        <w:t xml:space="preserve"> </w:t>
+      </w:r>
+      <w:r>
+        <w:rPr>
+          <w:b/>
+          <w:bCs/>
+        </w:rPr>
+        <w:t xml:space="preserve">observe</w:t>
+      </w:r>
+      <w:r>
+        <w:t xml:space="preserve"> </w:t>
+      </w:r>
+      <w:r>
+        <w:t xml:space="preserve">the images provided and formulate a</w:t>
+      </w:r>
+      <w:r>
+        <w:t xml:space="preserve"> </w:t>
+      </w:r>
+      <w:r>
+        <w:rPr>
+          <w:b/>
+          <w:bCs/>
+        </w:rPr>
+        <w:t xml:space="preserve">model</w:t>
+      </w:r>
+      <w:r>
+        <w:t xml:space="preserve"> </w:t>
+      </w:r>
+      <w:r>
+        <w:t xml:space="preserve">that explains the patterns you observe. You will then create a</w:t>
+      </w:r>
+      <w:r>
+        <w:t xml:space="preserve"> </w:t>
+      </w:r>
+      <w:r>
+        <w:rPr>
+          <w:b/>
+          <w:bCs/>
+        </w:rPr>
+        <w:t xml:space="preserve">study design</w:t>
+      </w:r>
+      <w:r>
+        <w:t xml:space="preserve"> </w:t>
+      </w:r>
+      <w:r>
+        <w:t xml:space="preserve">that will allow you to test your model.</w:t>
+      </w:r>
+    </w:p>
+    <w:tbl>
+      <w:tblPr>
+        <w:tblStyle w:val="Table"/>
+        <w:tblLook w:firstRow="0" w:lastRow="0" w:firstColumn="0" w:lastColumn="0" w:noHBand="0" w:noVBand="0" w:val="0000"/>
+        <w:tblBorders>
+          <w:left w:val="single" w:sz="24" w:space="0" w:color="CC1914"/>
+          <w:right w:val="single" w:sz="4" w:space="0" w:color="CC1914"/>
+          <w:top w:val="single" w:sz="4" w:space="0" w:color="CC1914"/>
+          <w:bottom w:val="single" w:sz="4" w:space="0" w:color="CC1914"/>
+        </w:tblBorders>
+        <w:tblCellMar>
+          <w:left w:w="144" w:type="dxa"/>
+          <w:right w:w="144" w:type="dxa"/>
+        </w:tblCellMar>
+        <w:tblInd w:w="164" w:type="dxa"/>
+        <w:tblW w:type="pct" w:w="100%"/>
+      </w:tblPr>
+      <w:tr>
+        <w:trPr>
+          <w:cantSplit/>
+        </w:trPr>
+        <w:tc>
+          <w:tcPr>
+            <w:shd w:color="auto" w:fill="f7dddc" w:val="clear"/>
+            <w:tcMar>
+              <w:top w:w="92" w:type="dxa"/>
+              <w:bottom w:w="92" w:type="dxa"/>
+            </w:tcMar>
+          </w:tcPr>
+          <w:p>
+            <w:pPr>
+              <w:pStyle w:val="BodyText"/>
+            </w:pPr>
+            <w:pPr>
+              <w:spacing w:before="0" w:after="0"/>
+              <w:textAlignment w:val="center"/>
+            </w:pPr>
+            <w:r>
+              <w:drawing>
+                <wp:inline>
+                  <wp:extent cx="152400" cy="152400"/>
+                  <wp:effectExtent b="0" l="0" r="0" t="0"/>
+                  <wp:docPr descr="" title="" id="122" name="Picture"/>
+                  <a:graphic>
+                    <a:graphicData uri="http://schemas.openxmlformats.org/drawingml/2006/picture">
+                      <pic:pic>
+                        <pic:nvPicPr>
+                          <pic:cNvPr descr="/Applications/quarto/share/formats/docx/important.png" id="123" name="Picture"/>
+                          <pic:cNvPicPr>
+                            <a:picLocks noChangeArrowheads="1" noChangeAspect="1"/>
+                          </pic:cNvPicPr>
+                        </pic:nvPicPr>
+                        <pic:blipFill>
+                          <a:blip r:embed="rId39"/>
+                          <a:stretch>
+                            <a:fillRect/>
+                          </a:stretch>
+                        </pic:blipFill>
+                        <pic:spPr bwMode="auto">
+                          <a:xfrm>
+                            <a:off x="0" y="0"/>
+                            <a:ext cx="152400" cy="152400"/>
+                          </a:xfrm>
+                          <a:prstGeom prst="rect">
+                            <a:avLst/>
+                          </a:prstGeom>
+                          <a:noFill/>
+                          <a:ln w="9525">
+                            <a:noFill/>
+                            <a:headEnd/>
+                            <a:tailEnd/>
+                          </a:ln>
+                        </pic:spPr>
+                      </pic:pic>
+                    </a:graphicData>
+                  </a:graphic>
+                </wp:inline>
+              </w:drawing>
+            </w:r>
+            <w:r>
+              <w:t xml:space="preserve"> </w:t>
+            </w:r>
+            <w:r>
+              <w:t xml:space="preserve"> </w:t>
+            </w:r>
+            <w:r>
+              <w:t xml:space="preserve">Important</w:t>
+            </w:r>
+          </w:p>
+        </w:tc>
+      </w:tr>
+      <w:tr>
+        <w:trPr>
+          <w:cantSplit/>
+        </w:trPr>
+        <w:tc>
+          <w:tcPr>
+            <w:tcMar>
+              <w:top w:w="108" w:type="dxa"/>
+              <w:bottom w:w="108" w:type="dxa"/>
+            </w:tcMar>
+          </w:tcPr>
+          <w:p>
+            <w:pPr>
+              <w:pStyle w:val="BodyText"/>
+            </w:pPr>
+            <w:pPr>
+              <w:spacing w:before="16" w:after="16"/>
+            </w:pPr>
+            <w:r>
+              <w:t xml:space="preserve">Do not proceed to Exercise 2 until you have completed this exercise, and a Demonstrator has sighted your study design.</w:t>
+            </w:r>
+          </w:p>
+        </w:tc>
+      </w:tr>
+    </w:tbl>
+    <w:bookmarkEnd w:id="124"/>
+    <w:bookmarkStart w:id="125" w:name="getting-started"/>
     <w:p>
       <w:pPr>
         <w:pStyle w:val="Heading3"/>
@@ -6284,8 +6494,8 @@
         <w:t xml:space="preserve">See below for further details.</w:t>
       </w:r>
     </w:p>
-    <w:bookmarkEnd w:id="123"/>
-    <w:bookmarkStart w:id="127" w:name="study-design"/>
+    <w:bookmarkEnd w:id="125"/>
+    <w:bookmarkStart w:id="129" w:name="study-design"/>
     <w:p>
       <w:pPr>
         <w:pStyle w:val="Heading3"/>
@@ -6437,18 +6647,18 @@
           <wp:inline>
             <wp:extent cx="3733800" cy="3708486"/>
             <wp:effectExtent b="0" l="0" r="0" t="0"/>
-            <wp:docPr descr="The Great Southern Reef. © 2021 California Academy of Sciences." title="" id="125" name="Picture"/>
+            <wp:docPr descr="The Great Southern Reef. © 2021 California Academy of Sciences." title="" id="127" name="Picture"/>
             <a:graphic>
               <a:graphicData uri="http://schemas.openxmlformats.org/drawingml/2006/picture">
                 <pic:pic>
                   <pic:nvPicPr>
-                    <pic:cNvPr descr="module01/../assets/southern-reef-map.png" id="126" name="Picture"/>
+                    <pic:cNvPr descr="module01/../assets/southern-reef-map.png" id="128" name="Picture"/>
                     <pic:cNvPicPr>
                       <a:picLocks noChangeArrowheads="1" noChangeAspect="1"/>
                     </pic:cNvPicPr>
                   </pic:nvPicPr>
                   <pic:blipFill>
-                    <a:blip r:embed="rId124"/>
+                    <a:blip r:embed="rId126"/>
                     <a:stretch>
                       <a:fillRect/>
                     </a:stretch>
@@ -6483,8 +6693,8 @@
         <w:t xml:space="preserve">The Great Southern Reef. © 2021 California Academy of Sciences.</w:t>
       </w:r>
     </w:p>
-    <w:bookmarkEnd w:id="127"/>
-    <w:bookmarkStart w:id="130" w:name="task"/>
+    <w:bookmarkEnd w:id="129"/>
+    <w:bookmarkStart w:id="132" w:name="task"/>
     <w:p>
       <w:pPr>
         <w:pStyle w:val="Heading3"/>
@@ -6608,12 +6818,12 @@
                 <wp:inline>
                   <wp:extent cx="152400" cy="152400"/>
                   <wp:effectExtent b="0" l="0" r="0" t="0"/>
-                  <wp:docPr descr="" title="" id="128" name="Picture"/>
+                  <wp:docPr descr="" title="" id="130" name="Picture"/>
                   <a:graphic>
                     <a:graphicData uri="http://schemas.openxmlformats.org/drawingml/2006/picture">
                       <pic:pic>
                         <pic:nvPicPr>
-                          <pic:cNvPr descr="/Applications/quarto/share/formats/docx/note.png" id="129" name="Picture"/>
+                          <pic:cNvPr descr="/Applications/quarto/share/formats/docx/note.png" id="131" name="Picture"/>
                           <pic:cNvPicPr>
                             <a:picLocks noChangeArrowheads="1" noChangeAspect="1"/>
                           </pic:cNvPicPr>
@@ -6967,9 +7177,9 @@
         </w:tc>
       </w:tr>
     </w:tbl>
-    <w:bookmarkEnd w:id="130"/>
-    <w:bookmarkEnd w:id="131"/>
-    <w:bookmarkStart w:id="137" w:name="exercise-2-data-entry"/>
+    <w:bookmarkEnd w:id="132"/>
+    <w:bookmarkEnd w:id="133"/>
+    <w:bookmarkStart w:id="139" w:name="exercise-2-data-entry"/>
     <w:p>
       <w:pPr>
         <w:pStyle w:val="Heading2"/>
@@ -7082,12 +7292,12 @@
                 <wp:inline>
                   <wp:extent cx="152400" cy="152400"/>
                   <wp:effectExtent b="0" l="0" r="0" t="0"/>
-                  <wp:docPr descr="" title="" id="132" name="Picture"/>
+                  <wp:docPr descr="" title="" id="134" name="Picture"/>
                   <a:graphic>
                     <a:graphicData uri="http://schemas.openxmlformats.org/drawingml/2006/picture">
                       <pic:pic>
                         <pic:nvPicPr>
-                          <pic:cNvPr descr="/Applications/quarto/share/formats/docx/important.png" id="133" name="Picture"/>
+                          <pic:cNvPr descr="/Applications/quarto/share/formats/docx/important.png" id="135" name="Picture"/>
                           <pic:cNvPicPr>
                             <a:picLocks noChangeArrowheads="1" noChangeAspect="1"/>
                           </pic:cNvPicPr>
@@ -7206,12 +7416,12 @@
                 <wp:inline>
                   <wp:extent cx="152400" cy="152400"/>
                   <wp:effectExtent b="0" l="0" r="0" t="0"/>
-                  <wp:docPr descr="" title="" id="134" name="Picture"/>
+                  <wp:docPr descr="" title="" id="136" name="Picture"/>
                   <a:graphic>
                     <a:graphicData uri="http://schemas.openxmlformats.org/drawingml/2006/picture">
                       <pic:pic>
                         <pic:nvPicPr>
-                          <pic:cNvPr descr="/Applications/quarto/share/formats/docx/note.png" id="135" name="Picture"/>
+                          <pic:cNvPr descr="/Applications/quarto/share/formats/docx/note.png" id="137" name="Picture"/>
                           <pic:cNvPicPr>
                             <a:picLocks noChangeArrowheads="1" noChangeAspect="1"/>
                           </pic:cNvPicPr>
@@ -7295,7 +7505,7 @@
             <w:r>
               <w:t xml:space="preserve"> </w:t>
             </w:r>
-            <w:hyperlink r:id="rId136">
+            <w:hyperlink r:id="rId138">
               <w:r>
                 <w:rPr>
                   <w:rStyle w:val="Hyperlink"/>
@@ -8261,8 +8471,8 @@
         </w:tc>
       </w:tr>
     </w:tbl>
-    <w:bookmarkEnd w:id="137"/>
-    <w:bookmarkStart w:id="138" w:name="submit-your-data"/>
+    <w:bookmarkEnd w:id="139"/>
+    <w:bookmarkStart w:id="140" w:name="submit-your-data"/>
     <w:p>
       <w:pPr>
         <w:pStyle w:val="Heading2"/>
@@ -8289,8 +8499,8 @@
         <w:t xml:space="preserve">Your group will be using this data next week so make sure that we have it!</w:t>
       </w:r>
     </w:p>
-    <w:bookmarkEnd w:id="138"/>
-    <w:bookmarkStart w:id="140" w:name="end-of-practical-1"/>
+    <w:bookmarkEnd w:id="140"/>
+    <w:bookmarkStart w:id="142" w:name="end-of-practical-1"/>
     <w:p>
       <w:pPr>
         <w:pStyle w:val="Heading2"/>
@@ -8309,7 +8519,7 @@
       <w:r>
         <w:t xml:space="preserve"> </w:t>
       </w:r>
-      <w:hyperlink r:id="rId139">
+      <w:hyperlink r:id="rId141">
         <w:r>
           <w:rPr>
             <w:rStyle w:val="Hyperlink"/>
@@ -8321,9 +8531,9 @@
         <w:t xml:space="preserve">, as you will sign up for one of them next week to work on Report 1.</w:t>
       </w:r>
     </w:p>
-    <w:bookmarkEnd w:id="140"/>
-    <w:bookmarkEnd w:id="141"/>
-    <w:bookmarkStart w:id="159" w:name="week-3-data-analysis"/>
+    <w:bookmarkEnd w:id="142"/>
+    <w:bookmarkEnd w:id="143"/>
+    <w:bookmarkStart w:id="161" w:name="week-3-data-analysis"/>
     <w:p>
       <w:pPr>
         <w:pStyle w:val="Heading1"/>
@@ -8332,7 +8542,7 @@
         <w:t xml:space="preserve">3. Week 3 – Data analysis</w:t>
       </w:r>
     </w:p>
-    <w:bookmarkStart w:id="142" w:name="welcome-2"/>
+    <w:bookmarkStart w:id="144" w:name="welcome-2"/>
     <w:p>
       <w:pPr>
         <w:pStyle w:val="Heading2"/>
@@ -8361,8 +8571,8 @@
         <w:t xml:space="preserve">You may need to clean your data before you can analyse it, so be prepared to spend some time on this.</w:t>
       </w:r>
     </w:p>
-    <w:bookmarkEnd w:id="142"/>
-    <w:bookmarkStart w:id="144" w:name="learning-objectives-1"/>
+    <w:bookmarkEnd w:id="144"/>
+    <w:bookmarkStart w:id="146" w:name="learning-objectives-1"/>
     <w:p>
       <w:pPr>
         <w:pStyle w:val="Heading2"/>
@@ -8427,7 +8637,7 @@
         <w:t xml:space="preserve">Interpret the model output.</w:t>
       </w:r>
     </w:p>
-    <w:bookmarkStart w:id="143" w:name="X104ca11bc9756eb820d116b6ffdef0e9158691a"/>
+    <w:bookmarkStart w:id="145" w:name="X104ca11bc9756eb820d116b6ffdef0e9158691a"/>
     <w:p>
       <w:pPr>
         <w:pStyle w:val="Heading3"/>
@@ -8451,9 +8661,9 @@
         <w:t xml:space="preserve">, on Google Docs (or equivalent). We will spend some time discussing the results at the end of the tutorial.</w:t>
       </w:r>
     </w:p>
-    <w:bookmarkEnd w:id="143"/>
-    <w:bookmarkEnd w:id="144"/>
-    <w:bookmarkStart w:id="145" w:name="workshop-2"/>
+    <w:bookmarkEnd w:id="145"/>
+    <w:bookmarkEnd w:id="146"/>
+    <w:bookmarkStart w:id="147" w:name="workshop-2"/>
     <w:p>
       <w:pPr>
         <w:pStyle w:val="Heading2"/>
@@ -8483,8 +8693,8 @@
         <w:t xml:space="preserve">. We will also demonstrate some AI workflows that are implemented in RStudio. Workshop slides are available on Canvas.</w:t>
       </w:r>
     </w:p>
-    <w:bookmarkEnd w:id="145"/>
-    <w:bookmarkStart w:id="146" w:name="lab-activity"/>
+    <w:bookmarkEnd w:id="147"/>
+    <w:bookmarkStart w:id="148" w:name="lab-activity"/>
     <w:p>
       <w:pPr>
         <w:pStyle w:val="Heading2"/>
@@ -8563,8 +8773,8 @@
         <w:t xml:space="preserve">We expect you to be able to select the appropriate model to your data, but you can consult our cheatsheets and your demonstrators for help.</w:t>
       </w:r>
     </w:p>
-    <w:bookmarkEnd w:id="146"/>
-    <w:bookmarkStart w:id="149" w:name="X7313e55faed1fe5c486abca928031c6ae85dd1f"/>
+    <w:bookmarkEnd w:id="148"/>
+    <w:bookmarkStart w:id="151" w:name="X7313e55faed1fe5c486abca928031c6ae85dd1f"/>
     <w:p>
       <w:pPr>
         <w:pStyle w:val="Heading2"/>
@@ -8581,7 +8791,7 @@
         <w:t xml:space="preserve">Your data is available to download on Canvas. Please check that you have all the data you need before proceeding. You also have access to the data collected by other groups should you wish to practice your data analysis skills.</w:t>
       </w:r>
     </w:p>
-    <w:bookmarkStart w:id="147" w:name="background-3"/>
+    <w:bookmarkStart w:id="149" w:name="background-3"/>
     <w:p>
       <w:pPr>
         <w:pStyle w:val="Heading3"/>
@@ -8646,8 +8856,8 @@
         <w:t xml:space="preserve">Assumptions of the statistical model, and whether the data meets them</w:t>
       </w:r>
     </w:p>
-    <w:bookmarkEnd w:id="147"/>
-    <w:bookmarkStart w:id="148" w:name="X6da614b8afd7ad24a8396bf57333ebfdb055421"/>
+    <w:bookmarkEnd w:id="149"/>
+    <w:bookmarkStart w:id="150" w:name="X6da614b8afd7ad24a8396bf57333ebfdb055421"/>
     <w:p>
       <w:pPr>
         <w:pStyle w:val="Heading3"/>
@@ -8664,9 +8874,9 @@
         <w:t xml:space="preserve">These are what we sometimes call systematic errors. They can be detected by looking at the data and checking for unusual values, or cross-checking methods within your group. Make sure to remove or correct these errors before proceeding with the analysis.</w:t>
       </w:r>
     </w:p>
-    <w:bookmarkEnd w:id="148"/>
-    <w:bookmarkEnd w:id="149"/>
-    <w:bookmarkStart w:id="156" w:name="exercise-2-data-analysis"/>
+    <w:bookmarkEnd w:id="150"/>
+    <w:bookmarkEnd w:id="151"/>
+    <w:bookmarkStart w:id="158" w:name="exercise-2-data-analysis"/>
     <w:p>
       <w:pPr>
         <w:pStyle w:val="Heading2"/>
@@ -8675,7 +8885,7 @@
         <w:t xml:space="preserve">3.6 Exercise 2 – Data analysis</w:t>
       </w:r>
     </w:p>
-    <w:bookmarkStart w:id="152" w:name="fitting-a-model-to-data"/>
+    <w:bookmarkStart w:id="154" w:name="fitting-a-model-to-data"/>
     <w:p>
       <w:pPr>
         <w:pStyle w:val="Heading3"/>
@@ -8743,12 +8953,12 @@
                 <wp:inline>
                   <wp:extent cx="152400" cy="152400"/>
                   <wp:effectExtent b="0" l="0" r="0" t="0"/>
-                  <wp:docPr descr="" title="" id="150" name="Picture"/>
+                  <wp:docPr descr="" title="" id="152" name="Picture"/>
                   <a:graphic>
                     <a:graphicData uri="http://schemas.openxmlformats.org/drawingml/2006/picture">
                       <pic:pic>
                         <pic:nvPicPr>
-                          <pic:cNvPr descr="/Applications/quarto/share/formats/docx/note.png" id="151" name="Picture"/>
+                          <pic:cNvPr descr="/Applications/quarto/share/formats/docx/note.png" id="153" name="Picture"/>
                           <pic:cNvPicPr>
                             <a:picLocks noChangeArrowheads="1" noChangeAspect="1"/>
                           </pic:cNvPicPr>
@@ -8817,8 +9027,8 @@
         </w:tc>
       </w:tr>
     </w:tbl>
-    <w:bookmarkEnd w:id="152"/>
-    <w:bookmarkStart w:id="153" w:name="checking-assumptions"/>
+    <w:bookmarkEnd w:id="154"/>
+    <w:bookmarkStart w:id="155" w:name="checking-assumptions"/>
     <w:p>
       <w:pPr>
         <w:pStyle w:val="Heading3"/>
@@ -8933,8 +9143,8 @@
         <w:t xml:space="preserve">Nevertheless, you get to decide on what to do here to avoid violation of assumptions. The first step would be to try and transform your data. If this does not work, you will need to use a different model or a non-parametric equivalent of the model you are using.</w:t>
       </w:r>
     </w:p>
-    <w:bookmarkEnd w:id="153"/>
-    <w:bookmarkStart w:id="154" w:name="statistical-testing"/>
+    <w:bookmarkEnd w:id="155"/>
+    <w:bookmarkStart w:id="156" w:name="statistical-testing"/>
     <w:p>
       <w:pPr>
         <w:pStyle w:val="Heading3"/>
@@ -8980,8 +9190,8 @@
         <w:t xml:space="preserve">.</w:t>
       </w:r>
     </w:p>
-    <w:bookmarkEnd w:id="154"/>
-    <w:bookmarkStart w:id="155" w:name="interpretation"/>
+    <w:bookmarkEnd w:id="156"/>
+    <w:bookmarkStart w:id="157" w:name="interpretation"/>
     <w:p>
       <w:pPr>
         <w:pStyle w:val="Heading3"/>
@@ -9042,9 +9252,9 @@
         <w:t xml:space="preserve">Your lectures and this week’s workshop will help you develop these skills.</w:t>
       </w:r>
     </w:p>
-    <w:bookmarkEnd w:id="155"/>
-    <w:bookmarkEnd w:id="156"/>
-    <w:bookmarkStart w:id="157" w:name="submit-your-results"/>
+    <w:bookmarkEnd w:id="157"/>
+    <w:bookmarkEnd w:id="158"/>
+    <w:bookmarkStart w:id="159" w:name="submit-your-results"/>
     <w:p>
       <w:pPr>
         <w:pStyle w:val="Heading2"/>
@@ -9061,8 +9271,8 @@
         <w:t xml:space="preserve">Once complete, please upload your results to Google Docs (or equivalent) and share the link with your demonstrator. We will discuss the results together.</w:t>
       </w:r>
     </w:p>
-    <w:bookmarkEnd w:id="157"/>
-    <w:bookmarkStart w:id="158" w:name="end"/>
+    <w:bookmarkEnd w:id="159"/>
+    <w:bookmarkStart w:id="160" w:name="end"/>
     <w:p>
       <w:pPr>
         <w:pStyle w:val="Heading2"/>
@@ -9079,9 +9289,9 @@
         <w:t xml:space="preserve">That’s it. Three weeks in and Module 1 is almost over We hope that the content has been useful and that you are starting to see how study design and data analysis are interlinked. In Module 2, you will need to use the skills you have developed to design and analyse an experiment for Report 1.</w:t>
       </w:r>
     </w:p>
-    <w:bookmarkEnd w:id="158"/>
-    <w:bookmarkEnd w:id="159"/>
-    <w:bookmarkStart w:id="164" w:name="module-2-weeks-4-8"/>
+    <w:bookmarkEnd w:id="160"/>
+    <w:bookmarkEnd w:id="161"/>
+    <w:bookmarkStart w:id="166" w:name="module-2-weeks-4-8"/>
     <w:p>
       <w:pPr>
         <w:pStyle w:val="Heading1"/>
@@ -9090,7 +9300,7 @@
         <w:t xml:space="preserve">Module 2 (Weeks 4 – 8)</w:t>
       </w:r>
     </w:p>
-    <w:bookmarkStart w:id="160" w:name="preamble-1"/>
+    <w:bookmarkStart w:id="162" w:name="preamble-1"/>
     <w:p>
       <w:pPr>
         <w:pStyle w:val="Heading2"/>
@@ -9193,8 +9403,8 @@
         <w:t xml:space="preserve">We don’t judge you by the questions you ask, but by what you end up learning.</w:t>
       </w:r>
     </w:p>
-    <w:bookmarkEnd w:id="160"/>
-    <w:bookmarkStart w:id="161" w:name="about-this-module"/>
+    <w:bookmarkEnd w:id="162"/>
+    <w:bookmarkStart w:id="163" w:name="about-this-module"/>
     <w:p>
       <w:pPr>
         <w:pStyle w:val="Heading2"/>
@@ -9227,8 +9437,8 @@
         <w:t xml:space="preserve">You will need to use the information immediately in these practicals. You will use your knowledge and experience to design your project, collect the data, and analyse and interpret it appropriately.</w:t>
       </w:r>
     </w:p>
-    <w:bookmarkEnd w:id="161"/>
-    <w:bookmarkStart w:id="162" w:name="X269736a6245e9c9c9d2f6d44f1d371271f1959c"/>
+    <w:bookmarkEnd w:id="163"/>
+    <w:bookmarkStart w:id="164" w:name="X269736a6245e9c9c9d2f6d44f1d371271f1959c"/>
     <w:p>
       <w:pPr>
         <w:pStyle w:val="Heading2"/>
@@ -9283,8 +9493,8 @@
         <w:t xml:space="preserve">:Your Individual Report on your experiment, in the format of a short scientific article (worth 25% of the total unit mark).</w:t>
       </w:r>
     </w:p>
-    <w:bookmarkEnd w:id="162"/>
-    <w:bookmarkStart w:id="163" w:name="how-you-will-get-feedback"/>
+    <w:bookmarkEnd w:id="164"/>
+    <w:bookmarkStart w:id="165" w:name="how-you-will-get-feedback"/>
     <w:p>
       <w:pPr>
         <w:pStyle w:val="Heading2"/>
@@ -9329,9 +9539,9 @@
         <w:t xml:space="preserve">Should you want feedback beyond this, please reflect on your report and write a summary of how your report compares to the best one, addressing each of the marking criteria. Once you’ve done that, please email me to request an appointment, attaching your summary to the email message. BUT please note that because of the large class size, I may not be able to meet with everyone who wants to. As I am sure you will appreciate, I will give priority to any students with low/fail marks.</w:t>
       </w:r>
     </w:p>
-    <w:bookmarkEnd w:id="163"/>
-    <w:bookmarkEnd w:id="164"/>
-    <w:bookmarkStart w:id="187" w:name="report-1-projects"/>
+    <w:bookmarkEnd w:id="165"/>
+    <w:bookmarkEnd w:id="166"/>
+    <w:bookmarkStart w:id="189" w:name="report-1-projects"/>
     <w:p>
       <w:pPr>
         <w:pStyle w:val="Heading1"/>
@@ -9382,12 +9592,12 @@
                 <wp:inline>
                   <wp:extent cx="152400" cy="152400"/>
                   <wp:effectExtent b="0" l="0" r="0" t="0"/>
-                  <wp:docPr descr="" title="" id="165" name="Picture"/>
+                  <wp:docPr descr="" title="" id="167" name="Picture"/>
                   <a:graphic>
                     <a:graphicData uri="http://schemas.openxmlformats.org/drawingml/2006/picture">
                       <pic:pic>
                         <pic:nvPicPr>
-                          <pic:cNvPr descr="/Applications/quarto/share/formats/docx/important.png" id="166" name="Picture"/>
+                          <pic:cNvPr descr="/Applications/quarto/share/formats/docx/important.png" id="168" name="Picture"/>
                           <pic:cNvPicPr>
                             <a:picLocks noChangeArrowheads="1" noChangeAspect="1"/>
                           </pic:cNvPicPr>
@@ -9630,7 +9840,7 @@
         </w:pict>
       </w:r>
     </w:p>
-    <w:bookmarkStart w:id="169" w:name="X0aa6383ef7316bf5b5a0fe549b83e9a18946b65"/>
+    <w:bookmarkStart w:id="171" w:name="X0aa6383ef7316bf5b5a0fe549b83e9a18946b65"/>
     <w:p>
       <w:pPr>
         <w:pStyle w:val="Heading4"/>
@@ -9727,12 +9937,12 @@
                 <wp:inline>
                   <wp:extent cx="152400" cy="152400"/>
                   <wp:effectExtent b="0" l="0" r="0" t="0"/>
-                  <wp:docPr descr="" title="" id="167" name="Picture"/>
+                  <wp:docPr descr="" title="" id="169" name="Picture"/>
                   <a:graphic>
                     <a:graphicData uri="http://schemas.openxmlformats.org/drawingml/2006/picture">
                       <pic:pic>
                         <pic:nvPicPr>
-                          <pic:cNvPr descr="/Applications/quarto/share/formats/docx/note.png" id="168" name="Picture"/>
+                          <pic:cNvPr descr="/Applications/quarto/share/formats/docx/note.png" id="170" name="Picture"/>
                           <pic:cNvPicPr>
                             <a:picLocks noChangeArrowheads="1" noChangeAspect="1"/>
                           </pic:cNvPicPr>
@@ -9808,8 +10018,8 @@
         </w:pict>
       </w:r>
     </w:p>
-    <w:bookmarkEnd w:id="169"/>
-    <w:bookmarkStart w:id="172" w:name="Xcddd1994621d2c5c9d9360156d975bf55eac11a"/>
+    <w:bookmarkEnd w:id="171"/>
+    <w:bookmarkStart w:id="174" w:name="Xcddd1994621d2c5c9d9360156d975bf55eac11a"/>
     <w:p>
       <w:pPr>
         <w:pStyle w:val="Heading4"/>
@@ -9891,12 +10101,12 @@
                 <wp:inline>
                   <wp:extent cx="152400" cy="152400"/>
                   <wp:effectExtent b="0" l="0" r="0" t="0"/>
-                  <wp:docPr descr="" title="" id="170" name="Picture"/>
+                  <wp:docPr descr="" title="" id="172" name="Picture"/>
                   <a:graphic>
                     <a:graphicData uri="http://schemas.openxmlformats.org/drawingml/2006/picture">
                       <pic:pic>
                         <pic:nvPicPr>
-                          <pic:cNvPr descr="/Applications/quarto/share/formats/docx/note.png" id="171" name="Picture"/>
+                          <pic:cNvPr descr="/Applications/quarto/share/formats/docx/note.png" id="173" name="Picture"/>
                           <pic:cNvPicPr>
                             <a:picLocks noChangeArrowheads="1" noChangeAspect="1"/>
                           </pic:cNvPicPr>
@@ -9972,8 +10182,8 @@
         </w:pict>
       </w:r>
     </w:p>
-    <w:bookmarkEnd w:id="172"/>
-    <w:bookmarkStart w:id="173" w:name="X15cd79e199f27f1e26e508de246cae55823056e"/>
+    <w:bookmarkEnd w:id="174"/>
+    <w:bookmarkStart w:id="175" w:name="X15cd79e199f27f1e26e508de246cae55823056e"/>
     <w:p>
       <w:pPr>
         <w:pStyle w:val="Heading4"/>
@@ -10028,8 +10238,8 @@
         </w:pict>
       </w:r>
     </w:p>
-    <w:bookmarkEnd w:id="173"/>
-    <w:bookmarkStart w:id="174" w:name="X7f9cd47cbd2398223a91c63ab57df9bb5211988"/>
+    <w:bookmarkEnd w:id="175"/>
+    <w:bookmarkStart w:id="176" w:name="X7f9cd47cbd2398223a91c63ab57df9bb5211988"/>
     <w:p>
       <w:pPr>
         <w:pStyle w:val="Heading4"/>
@@ -10099,8 +10309,8 @@
         </w:pict>
       </w:r>
     </w:p>
-    <w:bookmarkEnd w:id="174"/>
-    <w:bookmarkStart w:id="177" w:name="X4c7b1bfcd26ea8cbbecf84bff90f8c69f4a553f"/>
+    <w:bookmarkEnd w:id="176"/>
+    <w:bookmarkStart w:id="179" w:name="X4c7b1bfcd26ea8cbbecf84bff90f8c69f4a553f"/>
     <w:p>
       <w:pPr>
         <w:pStyle w:val="Heading4"/>
@@ -10182,12 +10392,12 @@
                 <wp:inline>
                   <wp:extent cx="152400" cy="152400"/>
                   <wp:effectExtent b="0" l="0" r="0" t="0"/>
-                  <wp:docPr descr="" title="" id="175" name="Picture"/>
+                  <wp:docPr descr="" title="" id="177" name="Picture"/>
                   <a:graphic>
                     <a:graphicData uri="http://schemas.openxmlformats.org/drawingml/2006/picture">
                       <pic:pic>
                         <pic:nvPicPr>
-                          <pic:cNvPr descr="/Applications/quarto/share/formats/docx/note.png" id="176" name="Picture"/>
+                          <pic:cNvPr descr="/Applications/quarto/share/formats/docx/note.png" id="178" name="Picture"/>
                           <pic:cNvPicPr>
                             <a:picLocks noChangeArrowheads="1" noChangeAspect="1"/>
                           </pic:cNvPicPr>
@@ -10263,8 +10473,8 @@
         </w:pict>
       </w:r>
     </w:p>
-    <w:bookmarkEnd w:id="177"/>
-    <w:bookmarkStart w:id="178" w:name="X6372c54707a815b905e5b165a4e84eda2b55344"/>
+    <w:bookmarkEnd w:id="179"/>
+    <w:bookmarkStart w:id="180" w:name="X6372c54707a815b905e5b165a4e84eda2b55344"/>
     <w:p>
       <w:pPr>
         <w:pStyle w:val="Heading4"/>
@@ -10311,8 +10521,8 @@
         </w:pict>
       </w:r>
     </w:p>
-    <w:bookmarkEnd w:id="178"/>
-    <w:bookmarkStart w:id="181" w:name="X49437538bf0c67097d9a878857d69ae739dc339"/>
+    <w:bookmarkEnd w:id="180"/>
+    <w:bookmarkStart w:id="183" w:name="X49437538bf0c67097d9a878857d69ae739dc339"/>
     <w:p>
       <w:pPr>
         <w:pStyle w:val="Heading4"/>
@@ -10394,12 +10604,12 @@
                 <wp:inline>
                   <wp:extent cx="152400" cy="152400"/>
                   <wp:effectExtent b="0" l="0" r="0" t="0"/>
-                  <wp:docPr descr="" title="" id="179" name="Picture"/>
+                  <wp:docPr descr="" title="" id="181" name="Picture"/>
                   <a:graphic>
                     <a:graphicData uri="http://schemas.openxmlformats.org/drawingml/2006/picture">
                       <pic:pic>
                         <pic:nvPicPr>
-                          <pic:cNvPr descr="/Applications/quarto/share/formats/docx/note.png" id="180" name="Picture"/>
+                          <pic:cNvPr descr="/Applications/quarto/share/formats/docx/note.png" id="182" name="Picture"/>
                           <pic:cNvPicPr>
                             <a:picLocks noChangeArrowheads="1" noChangeAspect="1"/>
                           </pic:cNvPicPr>
@@ -10475,8 +10685,8 @@
         </w:pict>
       </w:r>
     </w:p>
-    <w:bookmarkEnd w:id="181"/>
-    <w:bookmarkStart w:id="184" w:name="Xb1d6f87a90adbf10c5407e781e8effe1b8b239c"/>
+    <w:bookmarkEnd w:id="183"/>
+    <w:bookmarkStart w:id="186" w:name="Xb1d6f87a90adbf10c5407e781e8effe1b8b239c"/>
     <w:p>
       <w:pPr>
         <w:pStyle w:val="Heading4"/>
@@ -10559,12 +10769,12 @@
                 <wp:inline>
                   <wp:extent cx="152400" cy="152400"/>
                   <wp:effectExtent b="0" l="0" r="0" t="0"/>
-                  <wp:docPr descr="" title="" id="182" name="Picture"/>
+                  <wp:docPr descr="" title="" id="184" name="Picture"/>
                   <a:graphic>
                     <a:graphicData uri="http://schemas.openxmlformats.org/drawingml/2006/picture">
                       <pic:pic>
                         <pic:nvPicPr>
-                          <pic:cNvPr descr="/Applications/quarto/share/formats/docx/note.png" id="183" name="Picture"/>
+                          <pic:cNvPr descr="/Applications/quarto/share/formats/docx/note.png" id="185" name="Picture"/>
                           <pic:cNvPicPr>
                             <a:picLocks noChangeArrowheads="1" noChangeAspect="1"/>
                           </pic:cNvPicPr>
@@ -10640,8 +10850,8 @@
         </w:pict>
       </w:r>
     </w:p>
-    <w:bookmarkEnd w:id="184"/>
-    <w:bookmarkStart w:id="186" w:name="Xf521ef2563395627519c118c12af53cd82e9c48"/>
+    <w:bookmarkEnd w:id="186"/>
+    <w:bookmarkStart w:id="188" w:name="Xf521ef2563395627519c118c12af53cd82e9c48"/>
     <w:p>
       <w:pPr>
         <w:pStyle w:val="Heading2"/>
@@ -10725,7 +10935,7 @@
         <w:t xml:space="preserve">Reference: Bateman, P. W., and P. A. Fleming. 2011. Who are you looking at? Hadeda ibises use direction of gaze, head orientation and approach speed in their risk assessment of a potential predator. Journal of Zoology 285:316-323.</w:t>
       </w:r>
     </w:p>
-    <w:bookmarkStart w:id="185" w:name="conditions-of-bird-project-approval"/>
+    <w:bookmarkStart w:id="187" w:name="conditions-of-bird-project-approval"/>
     <w:p>
       <w:pPr>
         <w:pStyle w:val="Heading3"/>
@@ -10887,10 +11097,10 @@
         <w:t xml:space="preserve">you must notify Clare McArthur by email within 24h, summarising what has occurred (this will be reported as an adverse event to the Animal Ethics Committee even if you played no part in the injury).</w:t>
       </w:r>
     </w:p>
-    <w:bookmarkEnd w:id="185"/>
-    <w:bookmarkEnd w:id="186"/>
     <w:bookmarkEnd w:id="187"/>
-    <w:bookmarkStart w:id="214" w:name="report-1-instructions"/>
+    <w:bookmarkEnd w:id="188"/>
+    <w:bookmarkEnd w:id="189"/>
+    <w:bookmarkStart w:id="216" w:name="report-1-instructions"/>
     <w:p>
       <w:pPr>
         <w:pStyle w:val="Heading1"/>
@@ -10899,7 +11109,7 @@
         <w:t xml:space="preserve">5. Report 1 – Instructions</w:t>
       </w:r>
     </w:p>
-    <w:bookmarkStart w:id="188" w:name="about"/>
+    <w:bookmarkStart w:id="190" w:name="about"/>
     <w:p>
       <w:pPr>
         <w:pStyle w:val="Heading2"/>
@@ -10968,8 +11178,8 @@
         <w:t xml:space="preserve">Length penalty: you will incur a penalty of 5% (5 points out of 100; up to 30 points) for each page or part thereof over the page limit.</w:t>
       </w:r>
     </w:p>
-    <w:bookmarkEnd w:id="188"/>
-    <w:bookmarkStart w:id="190" w:name="a-note-about-plagiarism"/>
+    <w:bookmarkEnd w:id="190"/>
+    <w:bookmarkStart w:id="192" w:name="a-note-about-plagiarism"/>
     <w:p>
       <w:pPr>
         <w:pStyle w:val="Heading2"/>
@@ -10988,7 +11198,7 @@
       <w:r>
         <w:t xml:space="preserve"> </w:t>
       </w:r>
-      <w:hyperlink r:id="rId189">
+      <w:hyperlink r:id="rId191">
         <w:r>
           <w:rPr>
             <w:rStyle w:val="Hyperlink"/>
@@ -11051,8 +11261,8 @@
         <w:t xml:space="preserve">Your report will be checked for plagiarism using software.</w:t>
       </w:r>
     </w:p>
-    <w:bookmarkEnd w:id="190"/>
-    <w:bookmarkStart w:id="191" w:name="submitting-your-individual-report"/>
+    <w:bookmarkEnd w:id="192"/>
+    <w:bookmarkStart w:id="193" w:name="submitting-your-individual-report"/>
     <w:p>
       <w:pPr>
         <w:pStyle w:val="Heading2"/>
@@ -11191,8 +11401,8 @@
         <w:t xml:space="preserve">: minimum of 10 key references from the primary scientific literature, probably a mix of key recent and older papers. They must be relevant, demonstrating that you have read about the topic comprehensively. You will use them to show how you understand what people have already done and how your work fits into and/or extends what is already known, and that you have used the references to help understand what you have found.</w:t>
       </w:r>
     </w:p>
-    <w:bookmarkEnd w:id="191"/>
-    <w:bookmarkStart w:id="192" w:name="requirements-for-your-report"/>
+    <w:bookmarkEnd w:id="193"/>
+    <w:bookmarkStart w:id="194" w:name="requirements-for-your-report"/>
     <w:p>
       <w:pPr>
         <w:pStyle w:val="Heading2"/>
@@ -11314,8 +11524,8 @@
         <w:t xml:space="preserve">If you are uncertain about anything seek help early from the teaching staff in class.</w:t>
       </w:r>
     </w:p>
-    <w:bookmarkEnd w:id="192"/>
-    <w:bookmarkStart w:id="199" w:name="clares-tips-on-writing-your-report"/>
+    <w:bookmarkEnd w:id="194"/>
+    <w:bookmarkStart w:id="201" w:name="clares-tips-on-writing-your-report"/>
     <w:p>
       <w:pPr>
         <w:pStyle w:val="Heading2"/>
@@ -11363,7 +11573,7 @@
         <w:t xml:space="preserve">Title: keep it brief, relevant, informative and interesting</w:t>
       </w:r>
     </w:p>
-    <w:bookmarkStart w:id="193" w:name="abstract"/>
+    <w:bookmarkStart w:id="195" w:name="abstract"/>
     <w:p>
       <w:pPr>
         <w:pStyle w:val="Heading3"/>
@@ -11396,8 +11606,8 @@
         <w:t xml:space="preserve">Do NOT include references or details of statistical results (e.g. no F or P values)</w:t>
       </w:r>
     </w:p>
-    <w:bookmarkEnd w:id="193"/>
-    <w:bookmarkStart w:id="194" w:name="introduction"/>
+    <w:bookmarkEnd w:id="195"/>
+    <w:bookmarkStart w:id="196" w:name="introduction"/>
     <w:p>
       <w:pPr>
         <w:pStyle w:val="Heading3"/>
@@ -11466,8 +11676,8 @@
         <w:t xml:space="preserve">Definitions of scientific terms (if needed).</w:t>
       </w:r>
     </w:p>
-    <w:bookmarkEnd w:id="194"/>
-    <w:bookmarkStart w:id="195" w:name="materials-and-methods"/>
+    <w:bookmarkEnd w:id="196"/>
+    <w:bookmarkStart w:id="197" w:name="materials-and-methods"/>
     <w:p>
       <w:pPr>
         <w:pStyle w:val="Heading3"/>
@@ -11536,8 +11746,8 @@
         <w:t xml:space="preserve">Statistical analyses used, including which are dependent/independent variable(s) (if applicable), unit of replication, actual test(s) &amp; why they are appropriate, statistical package(s)</w:t>
       </w:r>
     </w:p>
-    <w:bookmarkEnd w:id="195"/>
-    <w:bookmarkStart w:id="196" w:name="results"/>
+    <w:bookmarkEnd w:id="197"/>
+    <w:bookmarkStart w:id="198" w:name="results"/>
     <w:p>
       <w:pPr>
         <w:pStyle w:val="Heading3"/>
@@ -11582,8 +11792,8 @@
         <w:t xml:space="preserve">Results of statistical analyses presented either in text, on figures, or in tables.</w:t>
       </w:r>
     </w:p>
-    <w:bookmarkEnd w:id="196"/>
-    <w:bookmarkStart w:id="197" w:name="discussion"/>
+    <w:bookmarkEnd w:id="198"/>
+    <w:bookmarkStart w:id="199" w:name="discussion"/>
     <w:p>
       <w:pPr>
         <w:pStyle w:val="Heading3"/>
@@ -11652,8 +11862,8 @@
         <w:t xml:space="preserve">Future studies – what would you do next to extend our understanding of the subject and/or improve what you did? Keep this brief.</w:t>
       </w:r>
     </w:p>
-    <w:bookmarkEnd w:id="197"/>
-    <w:bookmarkStart w:id="198" w:name="general"/>
+    <w:bookmarkEnd w:id="199"/>
+    <w:bookmarkStart w:id="200" w:name="general"/>
     <w:p>
       <w:pPr>
         <w:pStyle w:val="Heading3"/>
@@ -11740,105 +11950,105 @@
         <w:t xml:space="preserve">You are expected to use at least 10 relevant references from the primary literature</w:t>
       </w:r>
     </w:p>
-    <w:bookmarkEnd w:id="198"/>
-    <w:bookmarkEnd w:id="199"/>
-    <w:bookmarkStart w:id="213" w:name="more-tips-on-writing-your-report"/>
-    <w:p>
-      <w:pPr>
-        <w:pStyle w:val="Heading2"/>
-      </w:pPr>
-      <w:r>
-        <w:t xml:space="preserve">5.6 More tips on writing your report</w:t>
-      </w:r>
-    </w:p>
-    <w:p>
-      <w:pPr>
-        <w:pStyle w:val="FirstParagraph"/>
-      </w:pPr>
-      <w:r>
-        <w:t xml:space="preserve">The following is a summary written by Clare’s Lab Group of PhD and Honours students after critically discussing two papers — not for content — but for how they were written.</w:t>
-      </w:r>
-    </w:p>
-    <w:bookmarkStart w:id="201" w:name="Xf0a69908b59f9c4f458749201fe97fd62aeaf47"/>
-    <w:p>
-      <w:pPr>
-        <w:pStyle w:val="Heading3"/>
-      </w:pPr>
-      <w:r>
-        <w:t xml:space="preserve">5.6.1 Structuring Research Papers: by Clare’s Lab Group</w:t>
-      </w:r>
-    </w:p>
-    <w:p>
-      <w:pPr>
-        <w:pStyle w:val="FirstParagraph"/>
-      </w:pPr>
-      <w:r>
-        <w:t xml:space="preserve">“</w:t>
-      </w:r>
-      <w:r>
-        <w:t xml:space="preserve">Rules</w:t>
-      </w:r>
-      <w:r>
-        <w:t xml:space="preserve">”</w:t>
-      </w:r>
-      <w:r>
-        <w:t xml:space="preserve"> </w:t>
-      </w:r>
-      <w:r>
-        <w:t xml:space="preserve">based on Mensh B, Kording K (2017) Ten simple rules for structuring papers. PLoS Comput Biol 13(9): e1005619. https://doi.org/10.1371/journal.pcbi.1005619</w:t>
-      </w:r>
-    </w:p>
-    <w:bookmarkStart w:id="200" w:name="papers-discussed"/>
-    <w:p>
-      <w:pPr>
-        <w:pStyle w:val="Heading4"/>
-      </w:pPr>
-      <w:r>
-        <w:t xml:space="preserve">5.6.1.1 Papers discussed:</w:t>
-      </w:r>
-    </w:p>
-    <w:p>
-      <w:pPr>
-        <w:pStyle w:val="BlockText"/>
-      </w:pPr>
-      <w:r>
-        <w:t xml:space="preserve">Cline, B. B. and Hunter, M. L. (2014), Different open‐canopy vegetation types affect matrix permeability for a dispersing forest amphibian. J Appl Ecol, 51: 319-329. doi:10.1111/1365-2664.12197</w:t>
-      </w:r>
-    </w:p>
-    <w:p>
-      <w:pPr>
-        <w:pStyle w:val="BlockText"/>
-      </w:pPr>
-      <w:r>
-        <w:t xml:space="preserve">Palmer, M. S., Fieberg, J. , Swanson, A. , Kosmala, M. and Packer, C. (2017), A</w:t>
-      </w:r>
-      <w:r>
-        <w:t xml:space="preserve"> </w:t>
-      </w:r>
-      <w:r>
-        <w:t xml:space="preserve">‘</w:t>
-      </w:r>
-      <w:r>
-        <w:t xml:space="preserve">dynamic</w:t>
-      </w:r>
-      <w:r>
-        <w:t xml:space="preserve">’</w:t>
-      </w:r>
-      <w:r>
-        <w:t xml:space="preserve"> </w:t>
-      </w:r>
-      <w:r>
-        <w:t xml:space="preserve">landscape of fear: prey responses to spatiotemporal variations in predation risk across the lunar cycle. Ecol Lett, 20: 1364-1373. doi:10.1111/ele.12832</w:t>
-      </w:r>
-    </w:p>
     <w:bookmarkEnd w:id="200"/>
     <w:bookmarkEnd w:id="201"/>
-    <w:bookmarkStart w:id="212" w:name="general-notes"/>
+    <w:bookmarkStart w:id="215" w:name="more-tips-on-writing-your-report"/>
+    <w:p>
+      <w:pPr>
+        <w:pStyle w:val="Heading2"/>
+      </w:pPr>
+      <w:r>
+        <w:t xml:space="preserve">5.6 More tips on writing your report</w:t>
+      </w:r>
+    </w:p>
+    <w:p>
+      <w:pPr>
+        <w:pStyle w:val="FirstParagraph"/>
+      </w:pPr>
+      <w:r>
+        <w:t xml:space="preserve">The following is a summary written by Clare’s Lab Group of PhD and Honours students after critically discussing two papers — not for content — but for how they were written.</w:t>
+      </w:r>
+    </w:p>
+    <w:bookmarkStart w:id="203" w:name="Xf0a69908b59f9c4f458749201fe97fd62aeaf47"/>
     <w:p>
       <w:pPr>
         <w:pStyle w:val="Heading3"/>
       </w:pPr>
       <w:r>
+        <w:t xml:space="preserve">5.6.1 Structuring Research Papers: by Clare’s Lab Group</w:t>
+      </w:r>
+    </w:p>
+    <w:p>
+      <w:pPr>
+        <w:pStyle w:val="FirstParagraph"/>
+      </w:pPr>
+      <w:r>
+        <w:t xml:space="preserve">“</w:t>
+      </w:r>
+      <w:r>
+        <w:t xml:space="preserve">Rules</w:t>
+      </w:r>
+      <w:r>
+        <w:t xml:space="preserve">”</w:t>
+      </w:r>
+      <w:r>
+        <w:t xml:space="preserve"> </w:t>
+      </w:r>
+      <w:r>
+        <w:t xml:space="preserve">based on Mensh B, Kording K (2017) Ten simple rules for structuring papers. PLoS Comput Biol 13(9): e1005619. https://doi.org/10.1371/journal.pcbi.1005619</w:t>
+      </w:r>
+    </w:p>
+    <w:bookmarkStart w:id="202" w:name="papers-discussed"/>
+    <w:p>
+      <w:pPr>
+        <w:pStyle w:val="Heading4"/>
+      </w:pPr>
+      <w:r>
+        <w:t xml:space="preserve">5.6.1.1 Papers discussed:</w:t>
+      </w:r>
+    </w:p>
+    <w:p>
+      <w:pPr>
+        <w:pStyle w:val="BlockText"/>
+      </w:pPr>
+      <w:r>
+        <w:t xml:space="preserve">Cline, B. B. and Hunter, M. L. (2014), Different open‐canopy vegetation types affect matrix permeability for a dispersing forest amphibian. J Appl Ecol, 51: 319-329. doi:10.1111/1365-2664.12197</w:t>
+      </w:r>
+    </w:p>
+    <w:p>
+      <w:pPr>
+        <w:pStyle w:val="BlockText"/>
+      </w:pPr>
+      <w:r>
+        <w:t xml:space="preserve">Palmer, M. S., Fieberg, J. , Swanson, A. , Kosmala, M. and Packer, C. (2017), A</w:t>
+      </w:r>
+      <w:r>
+        <w:t xml:space="preserve"> </w:t>
+      </w:r>
+      <w:r>
+        <w:t xml:space="preserve">‘</w:t>
+      </w:r>
+      <w:r>
+        <w:t xml:space="preserve">dynamic</w:t>
+      </w:r>
+      <w:r>
+        <w:t xml:space="preserve">’</w:t>
+      </w:r>
+      <w:r>
+        <w:t xml:space="preserve"> </w:t>
+      </w:r>
+      <w:r>
+        <w:t xml:space="preserve">landscape of fear: prey responses to spatiotemporal variations in predation risk across the lunar cycle. Ecol Lett, 20: 1364-1373. doi:10.1111/ele.12832</w:t>
+      </w:r>
+    </w:p>
+    <w:bookmarkEnd w:id="202"/>
+    <w:bookmarkEnd w:id="203"/>
+    <w:bookmarkStart w:id="214" w:name="general-notes"/>
+    <w:p>
+      <w:pPr>
+        <w:pStyle w:val="Heading3"/>
+      </w:pPr>
+      <w:r>
         <w:t xml:space="preserve">5.6.2 General notes</w:t>
       </w:r>
     </w:p>
@@ -11938,7 +12148,7 @@
         <w:t xml:space="preserve">Take the reader by the hand. DO NOT assume they know what you know. DO lead them through your work and explain things as you go along. Justify your decisions. Think like a reviewer: what will they want to know? Pre-empt it by being transparent, explaining what you decided to do and why.</w:t>
       </w:r>
     </w:p>
-    <w:bookmarkStart w:id="202" w:name="introduction-1"/>
+    <w:bookmarkStart w:id="204" w:name="introduction-1"/>
     <w:p>
       <w:pPr>
         <w:pStyle w:val="Heading4"/>
@@ -11971,8 +12181,8 @@
         <w:t xml:space="preserve">References are used to provide background of the research area – do not just list references on a topic. Instead, use them to summarise what we know and understand as a result of these studies. Make it clear what we know from (a) empirical evidence (with examples, i.e. do we know it for lots of individuals/species/contexts/ecosystems or whatever? which? Just one? which?) OR (b) what we think we know (conceptual hypotheses).</w:t>
       </w:r>
     </w:p>
-    <w:bookmarkEnd w:id="202"/>
-    <w:bookmarkStart w:id="203" w:name="suggested-paragraph-1"/>
+    <w:bookmarkEnd w:id="204"/>
+    <w:bookmarkStart w:id="205" w:name="suggested-paragraph-1"/>
     <w:p>
       <w:pPr>
         <w:pStyle w:val="Heading4"/>
@@ -12005,8 +12215,8 @@
         <w:t xml:space="preserve">Describe what research has been done on this topic</w:t>
       </w:r>
     </w:p>
-    <w:bookmarkEnd w:id="203"/>
-    <w:bookmarkStart w:id="204" w:name="suggested-paragraph-2"/>
+    <w:bookmarkEnd w:id="205"/>
+    <w:bookmarkStart w:id="206" w:name="suggested-paragraph-2"/>
     <w:p>
       <w:pPr>
         <w:pStyle w:val="Heading4"/>
@@ -12051,8 +12261,8 @@
         <w:t xml:space="preserve">This information can show the importance of your paper</w:t>
       </w:r>
     </w:p>
-    <w:bookmarkEnd w:id="204"/>
-    <w:bookmarkStart w:id="205" w:name="suggested-paragraph-3-to-5"/>
+    <w:bookmarkEnd w:id="206"/>
+    <w:bookmarkStart w:id="207" w:name="suggested-paragraph-3-to-5"/>
     <w:p>
       <w:pPr>
         <w:pStyle w:val="Heading4"/>
@@ -12109,8 +12319,8 @@
         <w:t xml:space="preserve">State any predictions with information to backup these predictions</w:t>
       </w:r>
     </w:p>
-    <w:bookmarkEnd w:id="205"/>
-    <w:bookmarkStart w:id="206" w:name="discussion-1"/>
+    <w:bookmarkEnd w:id="207"/>
+    <w:bookmarkStart w:id="208" w:name="discussion-1"/>
     <w:p>
       <w:pPr>
         <w:pStyle w:val="Heading4"/>
@@ -12167,8 +12377,8 @@
         <w:t xml:space="preserve">The following paragraph order makes sense but you can obviously increase or decrease the number of paragraphs depending on the context and size of your study.</w:t>
       </w:r>
     </w:p>
-    <w:bookmarkEnd w:id="206"/>
-    <w:bookmarkStart w:id="207" w:name="suggested-paragraph-1-1"/>
+    <w:bookmarkEnd w:id="208"/>
+    <w:bookmarkStart w:id="209" w:name="suggested-paragraph-1-1"/>
     <w:p>
       <w:pPr>
         <w:pStyle w:val="Heading4"/>
@@ -12213,8 +12423,8 @@
         <w:t xml:space="preserve">Compare the result to any predictions you made or previous studies</w:t>
       </w:r>
     </w:p>
-    <w:bookmarkEnd w:id="207"/>
-    <w:bookmarkStart w:id="208" w:name="suggested-paragraph-2-to-4"/>
+    <w:bookmarkEnd w:id="209"/>
+    <w:bookmarkStart w:id="210" w:name="suggested-paragraph-2-to-4"/>
     <w:p>
       <w:pPr>
         <w:pStyle w:val="Heading4"/>
@@ -12259,8 +12469,8 @@
         <w:t xml:space="preserve">Compare the result to any predictions made or previous studies</w:t>
       </w:r>
     </w:p>
-    <w:bookmarkEnd w:id="208"/>
-    <w:bookmarkStart w:id="209" w:name="suggested-paragraph-5"/>
+    <w:bookmarkEnd w:id="210"/>
+    <w:bookmarkStart w:id="211" w:name="suggested-paragraph-5"/>
     <w:p>
       <w:pPr>
         <w:pStyle w:val="Heading4"/>
@@ -12329,8 +12539,8 @@
         <w:t xml:space="preserve">Suggested direction of future studies i.e. what could be done next to move forward in our understanding and/or resolving any unanswered questions given what you have now discovered – again keep this brief</w:t>
       </w:r>
     </w:p>
-    <w:bookmarkEnd w:id="209"/>
-    <w:bookmarkStart w:id="210" w:name="suggested-paragraph-6"/>
+    <w:bookmarkEnd w:id="211"/>
+    <w:bookmarkStart w:id="212" w:name="suggested-paragraph-6"/>
     <w:p>
       <w:pPr>
         <w:pStyle w:val="Heading4"/>
@@ -12363,8 +12573,8 @@
         <w:t xml:space="preserve">Describe what this information can affect or be used for (e.g. management decisions)</w:t>
       </w:r>
     </w:p>
-    <w:bookmarkEnd w:id="210"/>
-    <w:bookmarkStart w:id="211" w:name="suggested-paragraph-7"/>
+    <w:bookmarkEnd w:id="212"/>
+    <w:bookmarkStart w:id="213" w:name="suggested-paragraph-7"/>
     <w:p>
       <w:pPr>
         <w:pStyle w:val="Heading4"/>
@@ -12397,11 +12607,11 @@
         <w:t xml:space="preserve">It should be more big picture stuff but take care: it should not state something that could have been said whether or not you had done your study. It must rest on your study.</w:t>
       </w:r>
     </w:p>
-    <w:bookmarkEnd w:id="211"/>
-    <w:bookmarkEnd w:id="212"/>
     <w:bookmarkEnd w:id="213"/>
     <w:bookmarkEnd w:id="214"/>
-    <w:bookmarkStart w:id="219" w:name="module-3-weeks-9-13"/>
+    <w:bookmarkEnd w:id="215"/>
+    <w:bookmarkEnd w:id="216"/>
+    <w:bookmarkStart w:id="221" w:name="module-3-weeks-9-13"/>
     <w:p>
       <w:pPr>
         <w:pStyle w:val="Heading1"/>
@@ -12410,7 +12620,7 @@
         <w:t xml:space="preserve">Module 3 (Weeks 9 – 13)</w:t>
       </w:r>
     </w:p>
-    <w:bookmarkStart w:id="215" w:name="preamble-2"/>
+    <w:bookmarkStart w:id="217" w:name="preamble-2"/>
     <w:p>
       <w:pPr>
         <w:pStyle w:val="Heading2"/>
@@ -12487,8 +12697,8 @@
         <w:t xml:space="preserve">Be able to interpret, present and report on these analyses.</w:t>
       </w:r>
     </w:p>
-    <w:bookmarkEnd w:id="215"/>
-    <w:bookmarkStart w:id="216" w:name="background-4"/>
+    <w:bookmarkEnd w:id="217"/>
+    <w:bookmarkStart w:id="218" w:name="background-4"/>
     <w:p>
       <w:pPr>
         <w:pStyle w:val="Heading2"/>
@@ -12521,8 +12731,8 @@
         <w:t xml:space="preserve">In this section of the unit, you will be able to practice performing these multivariate techniques using sample data sets. Then you need to demonstrate your ability to use these multivariate methods to analyse data that you will collect in groups to highlight the nuances of different techniques. Whilst best practice normally dictates that we would normally decide on appropriate tests before we collect our data, this task will enable us to explore options for analysis more effectively.</w:t>
       </w:r>
     </w:p>
-    <w:bookmarkEnd w:id="216"/>
-    <w:bookmarkStart w:id="217" w:name="analyses-and-programs-well-use"/>
+    <w:bookmarkEnd w:id="218"/>
+    <w:bookmarkStart w:id="219" w:name="analyses-and-programs-well-use"/>
     <w:p>
       <w:pPr>
         <w:pStyle w:val="Heading2"/>
@@ -12678,8 +12888,8 @@
         <w:t xml:space="preserve">– used when a significant difference is found to identify which components of the data set are driving the differences (e.g. the contribution each species makes to differences among communities. We will use PRIMER for this (or R).</w:t>
       </w:r>
     </w:p>
-    <w:bookmarkEnd w:id="217"/>
-    <w:bookmarkStart w:id="218" w:name="timeline"/>
+    <w:bookmarkEnd w:id="219"/>
+    <w:bookmarkStart w:id="220" w:name="timeline"/>
     <w:p>
       <w:pPr>
         <w:pStyle w:val="Heading2"/>
@@ -12783,9 +12993,9 @@
         <w:t xml:space="preserve">: final report due.</w:t>
       </w:r>
     </w:p>
-    <w:bookmarkEnd w:id="218"/>
-    <w:bookmarkEnd w:id="219"/>
-    <w:bookmarkStart w:id="237" w:name="week-9-part-1"/>
+    <w:bookmarkEnd w:id="220"/>
+    <w:bookmarkEnd w:id="221"/>
+    <w:bookmarkStart w:id="239" w:name="week-9-part-1"/>
     <w:p>
       <w:pPr>
         <w:pStyle w:val="Heading1"/>
@@ -12831,18 +13041,18 @@
                 <wp:inline>
                   <wp:extent cx="152400" cy="152400"/>
                   <wp:effectExtent b="0" l="0" r="0" t="0"/>
-                  <wp:docPr descr="" title="" id="220" name="Picture"/>
+                  <wp:docPr descr="" title="" id="222" name="Picture"/>
                   <a:graphic>
                     <a:graphicData uri="http://schemas.openxmlformats.org/drawingml/2006/picture">
                       <pic:pic>
                         <pic:nvPicPr>
-                          <pic:cNvPr descr="/Applications/quarto/share/formats/docx/tip.png" id="221" name="Picture"/>
+                          <pic:cNvPr descr="/Applications/quarto/share/formats/docx/tip.png" id="223" name="Picture"/>
                           <pic:cNvPicPr>
                             <a:picLocks noChangeArrowheads="1" noChangeAspect="1"/>
                           </pic:cNvPicPr>
                         </pic:nvPicPr>
                         <pic:blipFill>
-                          <a:blip r:embed="rId101"/>
+                          <a:blip r:embed="rId90"/>
                           <a:stretch>
                             <a:fillRect/>
                           </a:stretch>
@@ -12960,7 +13170,7 @@
         </w:tc>
       </w:tr>
     </w:tbl>
-    <w:bookmarkStart w:id="222" w:name="outline-2"/>
+    <w:bookmarkStart w:id="224" w:name="outline-2"/>
     <w:p>
       <w:pPr>
         <w:pStyle w:val="Heading2"/>
@@ -13023,8 +13233,8 @@
         <w:t xml:space="preserve">Design an investigation using a model system to test multivariate hypotheses (in groups) for your reports.</w:t>
       </w:r>
     </w:p>
-    <w:bookmarkEnd w:id="222"/>
-    <w:bookmarkStart w:id="224" w:name="what-you-need-to-submit-in-module-3"/>
+    <w:bookmarkEnd w:id="224"/>
+    <w:bookmarkStart w:id="226" w:name="what-you-need-to-submit-in-module-3"/>
     <w:p>
       <w:pPr>
         <w:pStyle w:val="Heading2"/>
@@ -13085,7 +13295,7 @@
         <w:t xml:space="preserve">The report must be submitted in the format of a short scientific article (worth 15% of the total unit mark) – see assessment information for when this is due.</w:t>
       </w:r>
     </w:p>
-    <w:bookmarkStart w:id="223" w:name="analyses-covered-in-this-practical"/>
+    <w:bookmarkStart w:id="225" w:name="analyses-covered-in-this-practical"/>
     <w:p>
       <w:pPr>
         <w:pStyle w:val="Heading3"/>
@@ -13116,9 +13326,9 @@
         <w:t xml:space="preserve">– Principal components analysis is essentially a way to extract a reduced set of variables from a larger dataset, accounting for as much variance as possible in the original more complex dataset.</w:t>
       </w:r>
     </w:p>
-    <w:bookmarkEnd w:id="223"/>
-    <w:bookmarkEnd w:id="224"/>
-    <w:bookmarkStart w:id="228" w:name="Xc0256e1dde6b792d810cef78c892553bbd3c3fe"/>
+    <w:bookmarkEnd w:id="225"/>
+    <w:bookmarkEnd w:id="226"/>
+    <w:bookmarkStart w:id="230" w:name="Xc0256e1dde6b792d810cef78c892553bbd3c3fe"/>
     <w:p>
       <w:pPr>
         <w:pStyle w:val="Heading2"/>
@@ -13159,7 +13369,7 @@
         <w:t xml:space="preserve">The process in SPSS is listed below. R instructions are given on Canvas in an R Studio file</w:t>
       </w:r>
     </w:p>
-    <w:bookmarkStart w:id="225" w:name="running-the-pca"/>
+    <w:bookmarkStart w:id="227" w:name="running-the-pca"/>
     <w:p>
       <w:pPr>
         <w:pStyle w:val="Heading3"/>
@@ -13276,8 +13486,8 @@
         <w:t xml:space="preserve">Bartlett’s Test of Sphericity, can be used to test the null hypothesis that our sample was randomly drawn from a population in which the correlation matrix was an identity matrix (a matrix full of zeros, except, for ones on the main diagonal). An identity matrix would occur only if each variable only correlated with itself and not any other variable. However, it is easier and more interpretable if you look at your data instead.</w:t>
       </w:r>
     </w:p>
-    <w:bookmarkEnd w:id="225"/>
-    <w:bookmarkStart w:id="226" w:name="interpreting-the-pca"/>
+    <w:bookmarkEnd w:id="227"/>
+    <w:bookmarkStart w:id="228" w:name="interpreting-the-pca"/>
     <w:p>
       <w:pPr>
         <w:pStyle w:val="Heading3"/>
@@ -13330,8 +13540,8 @@
         <w:t xml:space="preserve">Establish a meaningful name for each component based on the loadings for individual variables in the rotated solutions.</w:t>
       </w:r>
     </w:p>
-    <w:bookmarkEnd w:id="226"/>
-    <w:bookmarkStart w:id="227" w:name="after-the-pca"/>
+    <w:bookmarkEnd w:id="228"/>
+    <w:bookmarkStart w:id="229" w:name="after-the-pca"/>
     <w:p>
       <w:pPr>
         <w:pStyle w:val="Heading3"/>
@@ -13392,9 +13602,9 @@
         <w:t xml:space="preserve">Do marine and terrestrial folk perceive lecturer qualities the same way?</w:t>
       </w:r>
     </w:p>
-    <w:bookmarkEnd w:id="227"/>
-    <w:bookmarkEnd w:id="228"/>
-    <w:bookmarkStart w:id="232" w:name="Xcb5875f0f0d1082521f67090bd5edc4fc59d997"/>
+    <w:bookmarkEnd w:id="229"/>
+    <w:bookmarkEnd w:id="230"/>
+    <w:bookmarkStart w:id="234" w:name="Xcb5875f0f0d1082521f67090bd5edc4fc59d997"/>
     <w:p>
       <w:pPr>
         <w:pStyle w:val="Heading2"/>
@@ -13403,7 +13613,7 @@
         <w:t xml:space="preserve">6.4 Part 2: designing your multivariate experiment</w:t>
       </w:r>
     </w:p>
-    <w:bookmarkStart w:id="229" w:name="the-data-and-your-model-system"/>
+    <w:bookmarkStart w:id="231" w:name="the-data-and-your-model-system"/>
     <w:p>
       <w:pPr>
         <w:pStyle w:val="Heading3"/>
@@ -13420,8 +13630,8 @@
         <w:t xml:space="preserve">Biologists are becoming more interested in multivariate approaches because the questions we ask and the data we collect tend to be inherently multivariate, relating to both biotic and abiotic variables when dealing with assemblages and habitat assessments respectively. In groups, you will generate your own multivariate datasets using non-biological model systems like cars and the car parks they inhabit, gargoyles and the buildings they live on, or beer types and the type of drinking establishment in which they congregate.</w:t>
       </w:r>
     </w:p>
-    <w:bookmarkEnd w:id="229"/>
-    <w:bookmarkStart w:id="230" w:name="Xf4a0fe0b639f7fc9834abb1d489feada03a6eab"/>
+    <w:bookmarkEnd w:id="231"/>
+    <w:bookmarkStart w:id="232" w:name="Xf4a0fe0b639f7fc9834abb1d489feada03a6eab"/>
     <w:p>
       <w:pPr>
         <w:pStyle w:val="Heading3"/>
@@ -13468,8 +13678,8 @@
         <w:t xml:space="preserve">). See the sample proforma attached illustrating how we can generate a multivariate system with testable hypotheses using car assemblages and the car parks they inhabit as an example.</w:t>
       </w:r>
     </w:p>
-    <w:bookmarkEnd w:id="230"/>
-    <w:bookmarkStart w:id="231" w:name="groups"/>
+    <w:bookmarkEnd w:id="232"/>
+    <w:bookmarkStart w:id="233" w:name="groups"/>
     <w:p>
       <w:pPr>
         <w:pStyle w:val="Heading3"/>
@@ -13635,9 +13845,9 @@
         <w:t xml:space="preserve">a map of your sites</w:t>
       </w:r>
     </w:p>
-    <w:bookmarkEnd w:id="231"/>
-    <w:bookmarkEnd w:id="232"/>
-    <w:bookmarkStart w:id="233" w:name="assessment"/>
+    <w:bookmarkEnd w:id="233"/>
+    <w:bookmarkEnd w:id="234"/>
+    <w:bookmarkStart w:id="235" w:name="assessment"/>
     <w:p>
       <w:pPr>
         <w:pStyle w:val="Heading2"/>
@@ -13789,8 +13999,8 @@
         <w:t xml:space="preserve">for Austral Ecology is available at http://onlinelibrary.wiley.com/journal/10.1111/(ISSN)1442-9993/homepage/ForAuthors.html</w:t>
       </w:r>
     </w:p>
-    <w:bookmarkEnd w:id="233"/>
-    <w:bookmarkStart w:id="235" w:name="template"/>
+    <w:bookmarkEnd w:id="235"/>
+    <w:bookmarkStart w:id="237" w:name="template"/>
     <w:p>
       <w:pPr>
         <w:pStyle w:val="Heading2"/>
@@ -13809,7 +14019,7 @@
       <w:r>
         <w:t xml:space="preserve"> </w:t>
       </w:r>
-      <w:hyperlink r:id="rId234">
+      <w:hyperlink r:id="rId236">
         <w:r>
           <w:rPr>
             <w:rStyle w:val="Hyperlink"/>
@@ -13821,8 +14031,8 @@
         <w:t xml:space="preserve">.</w:t>
       </w:r>
     </w:p>
-    <w:bookmarkEnd w:id="235"/>
-    <w:bookmarkStart w:id="236" w:name="references"/>
+    <w:bookmarkEnd w:id="237"/>
+    <w:bookmarkStart w:id="238" w:name="references"/>
     <w:p>
       <w:pPr>
         <w:pStyle w:val="Heading2"/>
@@ -13875,9 +14085,9 @@
         <w:t xml:space="preserve">Quinn G.P. and M.J. Keough. (2023). Experimental design and data analysis for biologists. 2nd edn Cambridge: Cambridge University Press. (appropriate chapters)</w:t>
       </w:r>
     </w:p>
-    <w:bookmarkEnd w:id="236"/>
-    <w:bookmarkEnd w:id="237"/>
-    <w:bookmarkStart w:id="259" w:name="week-10-part-2"/>
+    <w:bookmarkEnd w:id="238"/>
+    <w:bookmarkEnd w:id="239"/>
+    <w:bookmarkStart w:id="261" w:name="week-10-part-2"/>
     <w:p>
       <w:pPr>
         <w:pStyle w:val="Heading1"/>
@@ -13923,18 +14133,18 @@
                 <wp:inline>
                   <wp:extent cx="152400" cy="152400"/>
                   <wp:effectExtent b="0" l="0" r="0" t="0"/>
-                  <wp:docPr descr="" title="" id="238" name="Picture"/>
+                  <wp:docPr descr="" title="" id="240" name="Picture"/>
                   <a:graphic>
                     <a:graphicData uri="http://schemas.openxmlformats.org/drawingml/2006/picture">
                       <pic:pic>
                         <pic:nvPicPr>
-                          <pic:cNvPr descr="/Applications/quarto/share/formats/docx/tip.png" id="239" name="Picture"/>
+                          <pic:cNvPr descr="/Applications/quarto/share/formats/docx/tip.png" id="241" name="Picture"/>
                           <pic:cNvPicPr>
                             <a:picLocks noChangeArrowheads="1" noChangeAspect="1"/>
                           </pic:cNvPicPr>
                         </pic:nvPicPr>
                         <pic:blipFill>
-                          <a:blip r:embed="rId101"/>
+                          <a:blip r:embed="rId90"/>
                           <a:stretch>
                             <a:fillRect/>
                           </a:stretch>
@@ -14052,7 +14262,7 @@
         </w:tc>
       </w:tr>
     </w:tbl>
-    <w:bookmarkStart w:id="240" w:name="outline-3"/>
+    <w:bookmarkStart w:id="242" w:name="outline-3"/>
     <w:p>
       <w:pPr>
         <w:pStyle w:val="Heading2"/>
@@ -14129,8 +14339,8 @@
         <w:t xml:space="preserve">determine variables contributing to the differences between groups using SIMPER.</w:t>
       </w:r>
     </w:p>
-    <w:bookmarkEnd w:id="240"/>
-    <w:bookmarkStart w:id="241" w:name="analyses-covered-in-practical-2"/>
+    <w:bookmarkEnd w:id="242"/>
+    <w:bookmarkStart w:id="243" w:name="analyses-covered-in-practical-2"/>
     <w:p>
       <w:pPr>
         <w:pStyle w:val="Heading2"/>
@@ -14227,8 +14437,8 @@
         <w:t xml:space="preserve">–- used when a significant difference is found to identify which components of the data set are driving the differences (e.g. the contribution each species makes to differences among communities.</w:t>
       </w:r>
     </w:p>
-    <w:bookmarkEnd w:id="241"/>
-    <w:bookmarkStart w:id="242" w:name="community-structureassemblage-structure"/>
+    <w:bookmarkEnd w:id="243"/>
+    <w:bookmarkStart w:id="244" w:name="community-structureassemblage-structure"/>
     <w:p>
       <w:pPr>
         <w:pStyle w:val="Heading2"/>
@@ -14305,8 +14515,8 @@
         <w:t xml:space="preserve">SIMPER for identifying which variables contribute to the differences.</w:t>
       </w:r>
     </w:p>
-    <w:bookmarkEnd w:id="242"/>
-    <w:bookmarkStart w:id="247" w:name="X9d981c6461112a3d35e63c9892344186e8cc345"/>
+    <w:bookmarkEnd w:id="244"/>
+    <w:bookmarkStart w:id="249" w:name="X9d981c6461112a3d35e63c9892344186e8cc345"/>
     <w:p>
       <w:pPr>
         <w:pStyle w:val="Heading2"/>
@@ -14315,7 +14525,7 @@
         <w:t xml:space="preserve">7.4 Using PRIMER (R instructions are given on Canvas within an R Studio files)</w:t>
       </w:r>
     </w:p>
-    <w:bookmarkStart w:id="244" w:name="Xf5f7e6c3a471a06bd76cdedf8026314bedc0074"/>
+    <w:bookmarkStart w:id="246" w:name="Xf5f7e6c3a471a06bd76cdedf8026314bedc0074"/>
     <w:p>
       <w:pPr>
         <w:pStyle w:val="Heading3"/>
@@ -14444,7 +14654,7 @@
         <w:rPr>
           <w:rStyle w:val="FootnoteReference"/>
         </w:rPr>
-        <w:footnoteReference w:id="243"/>
+        <w:footnoteReference w:id="245"/>
       </w:r>
       <w:r>
         <w:t xml:space="preserve">.)</w:t>
@@ -14567,8 +14777,8 @@
         <w:t xml:space="preserve">Save result(s) to a file.</w:t>
       </w:r>
     </w:p>
-    <w:bookmarkEnd w:id="244"/>
-    <w:bookmarkStart w:id="246" w:name="anosim"/>
+    <w:bookmarkEnd w:id="246"/>
+    <w:bookmarkStart w:id="248" w:name="anosim"/>
     <w:p>
       <w:pPr>
         <w:pStyle w:val="Heading3"/>
@@ -14585,7 +14795,7 @@
         <w:t xml:space="preserve">As an alternative to PERMANOVA, many studies will test differences between treatments using Analysis of Similarities (ANOSIM). Unlike PERMANOVA which can be used for multi-factorial designs, ANOSIM is best used for simple one-factor analyses. PERMANOVA and ANOSIM will generate the same (or very similar results) for one-factor analyses.</w:t>
       </w:r>
     </w:p>
-    <w:bookmarkStart w:id="245" w:name="to-perform-an-anosim"/>
+    <w:bookmarkStart w:id="247" w:name="to-perform-an-anosim"/>
     <w:p>
       <w:pPr>
         <w:pStyle w:val="Heading4"/>
@@ -14664,10 +14874,10 @@
         <w:t xml:space="preserve">section has significant differences between pairs of particular treatments. ANOSIM results are presented as: (P = 0.076, Global R = 0.148, 999 permutations) where P is a global significance level.</w:t>
       </w:r>
     </w:p>
-    <w:bookmarkEnd w:id="245"/>
-    <w:bookmarkEnd w:id="246"/>
     <w:bookmarkEnd w:id="247"/>
-    <w:bookmarkStart w:id="258" w:name="for-next-week"/>
+    <w:bookmarkEnd w:id="248"/>
+    <w:bookmarkEnd w:id="249"/>
+    <w:bookmarkStart w:id="260" w:name="for-next-week"/>
     <w:p>
       <w:pPr>
         <w:pStyle w:val="Heading2"/>
@@ -14728,7 +14938,7 @@
         <w:t xml:space="preserve">Summary statistics: additional excel files as above (1 and 2) but with summary statistics (numbers of spp., individuals, habitat variables etc.) calculated for your data. This may be done on a site specific or treatment specific basis depending on your question.</w:t>
       </w:r>
     </w:p>
-    <w:bookmarkStart w:id="248" w:name="your-habitat-data-for-pca"/>
+    <w:bookmarkStart w:id="250" w:name="your-habitat-data-for-pca"/>
     <w:p>
       <w:pPr>
         <w:pStyle w:val="Heading3"/>
@@ -14770,8 +14980,8 @@
         <w:t xml:space="preserve">).</w:t>
       </w:r>
     </w:p>
-    <w:bookmarkEnd w:id="248"/>
-    <w:bookmarkStart w:id="249" w:name="X3924b793e9ecf29d52bc308c98b8a0478d2fdc1"/>
+    <w:bookmarkEnd w:id="250"/>
+    <w:bookmarkStart w:id="251" w:name="X3924b793e9ecf29d52bc308c98b8a0478d2fdc1"/>
     <w:p>
       <w:pPr>
         <w:pStyle w:val="Heading3"/>
@@ -14798,8 +15008,8 @@
         <w:t xml:space="preserve">– You will need to generate your spp*site matrix into a PRIMER ready file so that we are ready to analyse your data at the labs next week. These will take the form of a spreadsheet with a single column identifying species (unique species identifiers are fine) with the abundances for each site in rows (page 22). This sheet must start in the top left cell of that worksheet with only a single row of column labels. Make sure that you keep a reference file where you have recorded the specific identity of the unique species identifiers (e.g. A= Toyota Corolla, B= Leyland P76 etc.).</w:t>
       </w:r>
     </w:p>
-    <w:bookmarkEnd w:id="249"/>
-    <w:bookmarkStart w:id="257" w:name="X06f597b9d38e96ec2ed7ddf9335421d7950ab7f"/>
+    <w:bookmarkEnd w:id="251"/>
+    <w:bookmarkStart w:id="259" w:name="X06f597b9d38e96ec2ed7ddf9335421d7950ab7f"/>
     <w:p>
       <w:pPr>
         <w:pStyle w:val="Heading3"/>
@@ -14991,7 +15201,7 @@
       <w:tr>
         <w:tc>
           <w:tcPr/>
-          <w:bookmarkStart w:id="253" w:name="fig-spss"/>
+          <w:bookmarkStart w:id="255" w:name="fig-spss"/>
           <w:p>
             <w:pPr>
               <w:pStyle w:val="Compact"/>
@@ -15002,18 +15212,18 @@
                 <wp:inline>
                   <wp:extent cx="5334000" cy="7348866"/>
                   <wp:effectExtent b="0" l="0" r="0" t="0"/>
-                  <wp:docPr descr="" title="" id="251" name="Picture"/>
+                  <wp:docPr descr="" title="" id="253" name="Picture"/>
                   <a:graphic>
                     <a:graphicData uri="http://schemas.openxmlformats.org/drawingml/2006/picture">
                       <pic:pic>
                         <pic:nvPicPr>
-                          <pic:cNvPr descr="module03/../assets/spss.png" id="252" name="Picture"/>
+                          <pic:cNvPr descr="module03/../assets/spss.png" id="254" name="Picture"/>
                           <pic:cNvPicPr>
                             <a:picLocks noChangeArrowheads="1" noChangeAspect="1"/>
                           </pic:cNvPicPr>
                         </pic:nvPicPr>
                         <pic:blipFill>
-                          <a:blip r:embed="rId250"/>
+                          <a:blip r:embed="rId252"/>
                           <a:stretch>
                             <a:fillRect/>
                           </a:stretch>
@@ -15053,7 +15263,7 @@
               <w:t xml:space="preserve">Figure 7.1: Example of data sheet for importing data into SPSS for PCA</w:t>
             </w:r>
           </w:p>
-          <w:bookmarkEnd w:id="253"/>
+          <w:bookmarkEnd w:id="255"/>
         </w:tc>
       </w:tr>
     </w:tbl>
@@ -15078,7 +15288,7 @@
       <w:tr>
         <w:tc>
           <w:tcPr/>
-          <w:bookmarkStart w:id="256" w:name="fig-primer"/>
+          <w:bookmarkStart w:id="258" w:name="fig-primer"/>
           <w:p>
             <w:pPr>
               <w:pStyle w:val="Compact"/>
@@ -15089,18 +15299,18 @@
                 <wp:inline>
                   <wp:extent cx="5334000" cy="7348866"/>
                   <wp:effectExtent b="0" l="0" r="0" t="0"/>
-                  <wp:docPr descr="" title="" id="254" name="Picture"/>
+                  <wp:docPr descr="" title="" id="256" name="Picture"/>
                   <a:graphic>
                     <a:graphicData uri="http://schemas.openxmlformats.org/drawingml/2006/picture">
                       <pic:pic>
                         <pic:nvPicPr>
-                          <pic:cNvPr descr="module03/../assets/spss.png" id="255" name="Picture"/>
+                          <pic:cNvPr descr="module03/../assets/spss.png" id="257" name="Picture"/>
                           <pic:cNvPicPr>
                             <a:picLocks noChangeArrowheads="1" noChangeAspect="1"/>
                           </pic:cNvPicPr>
                         </pic:nvPicPr>
                         <pic:blipFill>
-                          <a:blip r:embed="rId250"/>
+                          <a:blip r:embed="rId252"/>
                           <a:stretch>
                             <a:fillRect/>
                           </a:stretch>
@@ -15140,14 +15350,14 @@
               <w:t xml:space="preserve">Figure 7.2: Example of data sheet for importing data into PRIMER</w:t>
             </w:r>
           </w:p>
-          <w:bookmarkEnd w:id="256"/>
+          <w:bookmarkEnd w:id="258"/>
         </w:tc>
       </w:tr>
     </w:tbl>
-    <w:bookmarkEnd w:id="257"/>
-    <w:bookmarkEnd w:id="258"/>
     <w:bookmarkEnd w:id="259"/>
-    <w:bookmarkStart w:id="265" w:name="week-11-part-3"/>
+    <w:bookmarkEnd w:id="260"/>
+    <w:bookmarkEnd w:id="261"/>
+    <w:bookmarkStart w:id="267" w:name="week-11-part-3"/>
     <w:p>
       <w:pPr>
         <w:pStyle w:val="Heading1"/>
@@ -15193,18 +15403,18 @@
                 <wp:inline>
                   <wp:extent cx="152400" cy="152400"/>
                   <wp:effectExtent b="0" l="0" r="0" t="0"/>
-                  <wp:docPr descr="" title="" id="260" name="Picture"/>
+                  <wp:docPr descr="" title="" id="262" name="Picture"/>
                   <a:graphic>
                     <a:graphicData uri="http://schemas.openxmlformats.org/drawingml/2006/picture">
                       <pic:pic>
                         <pic:nvPicPr>
-                          <pic:cNvPr descr="/Applications/quarto/share/formats/docx/tip.png" id="261" name="Picture"/>
+                          <pic:cNvPr descr="/Applications/quarto/share/formats/docx/tip.png" id="263" name="Picture"/>
                           <pic:cNvPicPr>
                             <a:picLocks noChangeArrowheads="1" noChangeAspect="1"/>
                           </pic:cNvPicPr>
                         </pic:nvPicPr>
                         <pic:blipFill>
-                          <a:blip r:embed="rId101"/>
+                          <a:blip r:embed="rId90"/>
                           <a:stretch>
                             <a:fillRect/>
                           </a:stretch>
@@ -15352,7 +15562,7 @@
         </w:tc>
       </w:tr>
     </w:tbl>
-    <w:bookmarkStart w:id="262" w:name="outline-4"/>
+    <w:bookmarkStart w:id="264" w:name="outline-4"/>
     <w:p>
       <w:pPr>
         <w:pStyle w:val="Heading2"/>
@@ -15477,8 +15687,8 @@
         <w:t xml:space="preserve">RTF file with SPSS or R output with Regression and/or ANOVA results (testing hypotheses using your newly derived PCs)</w:t>
       </w:r>
     </w:p>
-    <w:bookmarkEnd w:id="262"/>
-    <w:bookmarkStart w:id="263" w:name="your-own-data"/>
+    <w:bookmarkEnd w:id="264"/>
+    <w:bookmarkStart w:id="265" w:name="your-own-data"/>
     <w:p>
       <w:pPr>
         <w:pStyle w:val="Heading2"/>
@@ -15549,8 +15759,8 @@
         <w:t xml:space="preserve">level?</w:t>
       </w:r>
     </w:p>
-    <w:bookmarkEnd w:id="263"/>
-    <w:bookmarkStart w:id="264" w:name="tips-for-primer"/>
+    <w:bookmarkEnd w:id="265"/>
+    <w:bookmarkStart w:id="266" w:name="tips-for-primer"/>
     <w:p>
       <w:pPr>
         <w:pStyle w:val="Heading2"/>
@@ -15575,9 +15785,9 @@
         <w:t xml:space="preserve">If you don’t complete your analyses, I will make the program available to you outside of prac times. There will also be time in Week 12 to do any extras.</w:t>
       </w:r>
     </w:p>
-    <w:bookmarkEnd w:id="264"/>
-    <w:bookmarkEnd w:id="265"/>
-    <w:bookmarkStart w:id="270" w:name="week-12-support-session"/>
+    <w:bookmarkEnd w:id="266"/>
+    <w:bookmarkEnd w:id="267"/>
+    <w:bookmarkStart w:id="272" w:name="week-12-support-session"/>
     <w:p>
       <w:pPr>
         <w:pStyle w:val="Heading1"/>
@@ -15623,18 +15833,18 @@
                 <wp:inline>
                   <wp:extent cx="152400" cy="152400"/>
                   <wp:effectExtent b="0" l="0" r="0" t="0"/>
-                  <wp:docPr descr="" title="" id="266" name="Picture"/>
+                  <wp:docPr descr="" title="" id="268" name="Picture"/>
                   <a:graphic>
                     <a:graphicData uri="http://schemas.openxmlformats.org/drawingml/2006/picture">
                       <pic:pic>
                         <pic:nvPicPr>
-                          <pic:cNvPr descr="/Applications/quarto/share/formats/docx/tip.png" id="267" name="Picture"/>
+                          <pic:cNvPr descr="/Applications/quarto/share/formats/docx/tip.png" id="269" name="Picture"/>
                           <pic:cNvPicPr>
                             <a:picLocks noChangeArrowheads="1" noChangeAspect="1"/>
                           </pic:cNvPicPr>
                         </pic:nvPicPr>
                         <pic:blipFill>
-                          <a:blip r:embed="rId101"/>
+                          <a:blip r:embed="rId90"/>
                           <a:stretch>
                             <a:fillRect/>
                           </a:stretch>
@@ -15752,7 +15962,7 @@
         </w:tc>
       </w:tr>
     </w:tbl>
-    <w:bookmarkStart w:id="268" w:name="outline-5"/>
+    <w:bookmarkStart w:id="270" w:name="outline-5"/>
     <w:p>
       <w:pPr>
         <w:pStyle w:val="Heading2"/>
@@ -15769,8 +15979,8 @@
         <w:t xml:space="preserve">This week we will be in the lab to help with any analyses that groups wish to undertake. This may involve integrating the analyses (e.g. testing the relationships between PCs and univariate measures) or tweaking (not twerking) your analyses by examining subsets of your data using the options available in PRIMER.</w:t>
       </w:r>
     </w:p>
-    <w:bookmarkEnd w:id="268"/>
-    <w:bookmarkStart w:id="269" w:name="marking-scheme"/>
+    <w:bookmarkEnd w:id="270"/>
+    <w:bookmarkStart w:id="271" w:name="marking-scheme"/>
     <w:p>
       <w:pPr>
         <w:pStyle w:val="Heading2"/>
@@ -15800,8 +16010,8 @@
         <w:t xml:space="preserve">.</w:t>
       </w:r>
     </w:p>
-    <w:bookmarkEnd w:id="269"/>
-    <w:bookmarkEnd w:id="270"/>
+    <w:bookmarkEnd w:id="271"/>
+    <w:bookmarkEnd w:id="272"/>
     <w:sectPr/>
   </w:body>
 </w:document>
@@ -15827,7 +16037,7 @@
       </w:r>
     </w:p>
   </w:footnote>
-  <w:footnote w:id="243">
+  <w:footnote w:id="245">
     <w:p>
       <w:pPr>
         <w:pStyle w:val="FootnoteText"/>

</xml_diff>

<commit_message>
update week 1 lab
- make example clearer
- include instructions on using software
</commit_message>
<xml_diff>
--- a/_pdfdocx/Biology-Experimental-Design-and-Analysis.docx
+++ b/_pdfdocx/Biology-Experimental-Design-and-Analysis.docx
@@ -3766,7 +3766,7 @@
     </w:p>
     <w:bookmarkEnd w:id="82"/>
     <w:bookmarkEnd w:id="83"/>
-    <w:bookmarkStart w:id="115" w:name="week-1-introduction"/>
+    <w:bookmarkStart w:id="118" w:name="week-1-introduction"/>
     <w:p>
       <w:pPr>
         <w:pStyle w:val="Heading1"/>
@@ -4533,7 +4533,7 @@
     </w:tbl>
     <w:bookmarkEnd w:id="95"/>
     <w:bookmarkEnd w:id="96"/>
-    <w:bookmarkStart w:id="113" w:name="exercise-2-introduction-to-models"/>
+    <w:bookmarkStart w:id="116" w:name="exercise-2-introduction-to-models"/>
     <w:p>
       <w:pPr>
         <w:pStyle w:val="Heading2"/>
@@ -5315,7 +5315,7 @@
     </w:tbl>
     <w:bookmarkEnd w:id="106"/>
     <w:bookmarkEnd w:id="107"/>
-    <w:bookmarkStart w:id="112" w:name="tasks"/>
+    <w:bookmarkStart w:id="115" w:name="tasks"/>
     <w:p>
       <w:pPr>
         <w:pStyle w:val="Heading3"/>
@@ -5366,11 +5366,23 @@
         </w:numPr>
       </w:pPr>
       <w:r>
+        <w:t xml:space="preserve">R, Jamovi, SPSS, or similar: to try out plotting your data as models.</w:t>
+      </w:r>
+    </w:p>
+    <w:p>
+      <w:pPr>
+        <w:pStyle w:val="Compact"/>
+        <w:numPr>
+          <w:ilvl w:val="0"/>
+          <w:numId w:val="1016"/>
+        </w:numPr>
+      </w:pPr>
+      <w:r>
         <w:t xml:space="preserve">Data: penguins.csv and possum.xlsx, available on Canvas.</w:t>
       </w:r>
     </w:p>
     <w:bookmarkEnd w:id="108"/>
-    <w:bookmarkStart w:id="111" w:name="instructions"/>
+    <w:bookmarkStart w:id="114" w:name="instructions"/>
     <w:p>
       <w:pPr>
         <w:pStyle w:val="Heading4"/>
@@ -5617,6 +5629,18 @@
       </w:r>
       <w:r>
         <w:t xml:space="preserve">Discuss this with your peers and demonstrators.</w:t>
+      </w:r>
+    </w:p>
+    <w:p>
+      <w:pPr>
+        <w:pStyle w:val="FirstParagraph"/>
+      </w:pPr>
+      <w:r>
+        <w:rPr>
+          <w:b/>
+          <w:bCs/>
+        </w:rPr>
+        <w:t xml:space="preserve">You can either hand-draw or graphically plot the models using your software package of choice. This is a good time to try out different software!</w:t>
       </w:r>
     </w:p>
     <w:tbl>
@@ -5650,7 +5674,7 @@
           </w:tcPr>
           <w:p>
             <w:pPr>
-              <w:pStyle w:val="FirstParagraph"/>
+              <w:pStyle w:val="BodyText"/>
             </w:pPr>
             <w:pPr>
               <w:spacing w:before="0" w:after="0"/>
@@ -5877,59 +5901,302 @@
               <w:pStyle w:val="FirstParagraph"/>
             </w:pPr>
             <w:r>
-              <w:t xml:space="preserve">Notice that in the example above, you have not performed any data analysis. You are simply considering how to interpret the data, which is an important step in study design. This helps you determine the type of data you need to collect and how to analyse it.</w:t>
+              <w:t xml:space="preserve">A model that looks at the differences in weight between juvenile and adult possums could be visualised as a boxplot or barplot. Below is a boxplot of the possum data:</w:t>
             </w:r>
           </w:p>
           <w:p>
             <w:pPr>
+              <w:pStyle w:val="SourceCode"/>
+            </w:pPr>
+            <w:r>
+              <w:rPr>
+                <w:rStyle w:val="FunctionTok"/>
+              </w:rPr>
+              <w:t xml:space="preserve">library</w:t>
+            </w:r>
+            <w:r>
+              <w:rPr>
+                <w:rStyle w:val="NormalTok"/>
+              </w:rPr>
+              <w:t xml:space="preserve">(readxl)</w:t>
+            </w:r>
+            <w:r>
+              <w:br/>
+            </w:r>
+            <w:r>
+              <w:rPr>
+                <w:rStyle w:val="NormalTok"/>
+              </w:rPr>
+              <w:t xml:space="preserve">possums </w:t>
+            </w:r>
+            <w:r>
+              <w:rPr>
+                <w:rStyle w:val="OtherTok"/>
+              </w:rPr>
+              <w:t xml:space="preserve">&lt;-</w:t>
+            </w:r>
+            <w:r>
+              <w:rPr>
+                <w:rStyle w:val="NormalTok"/>
+              </w:rPr>
+              <w:t xml:space="preserve"> </w:t>
+            </w:r>
+            <w:r>
+              <w:rPr>
+                <w:rStyle w:val="FunctionTok"/>
+              </w:rPr>
+              <w:t xml:space="preserve">read_excel</w:t>
+            </w:r>
+            <w:r>
+              <w:rPr>
+                <w:rStyle w:val="NormalTok"/>
+              </w:rPr>
+              <w:t xml:space="preserve">(</w:t>
+            </w:r>
+            <w:r>
+              <w:rPr>
+                <w:rStyle w:val="StringTok"/>
+              </w:rPr>
+              <w:t xml:space="preserve">"possums.xlsx"</w:t>
+            </w:r>
+            <w:r>
+              <w:rPr>
+                <w:rStyle w:val="NormalTok"/>
+              </w:rPr>
+              <w:t xml:space="preserve">, </w:t>
+            </w:r>
+            <w:r>
+              <w:rPr>
+                <w:rStyle w:val="AttributeTok"/>
+              </w:rPr>
+              <w:t xml:space="preserve">sheet =</w:t>
+            </w:r>
+            <w:r>
+              <w:rPr>
+                <w:rStyle w:val="NormalTok"/>
+              </w:rPr>
+              <w:t xml:space="preserve"> </w:t>
+            </w:r>
+            <w:r>
+              <w:rPr>
+                <w:rStyle w:val="DecValTok"/>
+              </w:rPr>
+              <w:t xml:space="preserve">2</w:t>
+            </w:r>
+            <w:r>
+              <w:rPr>
+                <w:rStyle w:val="NormalTok"/>
+              </w:rPr>
+              <w:t xml:space="preserve">)</w:t>
+            </w:r>
+            <w:r>
+              <w:br/>
+            </w:r>
+            <w:r>
+              <w:br/>
+            </w:r>
+            <w:r>
+              <w:rPr>
+                <w:rStyle w:val="FunctionTok"/>
+              </w:rPr>
+              <w:t xml:space="preserve">library</w:t>
+            </w:r>
+            <w:r>
+              <w:rPr>
+                <w:rStyle w:val="NormalTok"/>
+              </w:rPr>
+              <w:t xml:space="preserve">(ggplot2)</w:t>
+            </w:r>
+            <w:r>
+              <w:br/>
+            </w:r>
+            <w:r>
+              <w:rPr>
+                <w:rStyle w:val="FunctionTok"/>
+              </w:rPr>
+              <w:t xml:space="preserve">ggplot</w:t>
+            </w:r>
+            <w:r>
+              <w:rPr>
+                <w:rStyle w:val="NormalTok"/>
+              </w:rPr>
+              <w:t xml:space="preserve">(possums, </w:t>
+            </w:r>
+            <w:r>
+              <w:rPr>
+                <w:rStyle w:val="FunctionTok"/>
+              </w:rPr>
+              <w:t xml:space="preserve">aes</w:t>
+            </w:r>
+            <w:r>
+              <w:rPr>
+                <w:rStyle w:val="NormalTok"/>
+              </w:rPr>
+              <w:t xml:space="preserve">(</w:t>
+            </w:r>
+            <w:r>
+              <w:rPr>
+                <w:rStyle w:val="AttributeTok"/>
+              </w:rPr>
+              <w:t xml:space="preserve">x =</w:t>
+            </w:r>
+            <w:r>
+              <w:rPr>
+                <w:rStyle w:val="NormalTok"/>
+              </w:rPr>
+              <w:t xml:space="preserve"> Age, </w:t>
+            </w:r>
+            <w:r>
+              <w:rPr>
+                <w:rStyle w:val="AttributeTok"/>
+              </w:rPr>
+              <w:t xml:space="preserve">y =</w:t>
+            </w:r>
+            <w:r>
+              <w:rPr>
+                <w:rStyle w:val="NormalTok"/>
+              </w:rPr>
+              <w:t xml:space="preserve"> BW)) </w:t>
+            </w:r>
+            <w:r>
+              <w:rPr>
+                <w:rStyle w:val="SpecialCharTok"/>
+              </w:rPr>
+              <w:t xml:space="preserve">+</w:t>
+            </w:r>
+            <w:r>
+              <w:br/>
+            </w:r>
+            <w:r>
+              <w:rPr>
+                <w:rStyle w:val="NormalTok"/>
+              </w:rPr>
+              <w:t xml:space="preserve">  </w:t>
+            </w:r>
+            <w:r>
+              <w:rPr>
+                <w:rStyle w:val="FunctionTok"/>
+              </w:rPr>
+              <w:t xml:space="preserve">geom_boxplot</w:t>
+            </w:r>
+            <w:r>
+              <w:rPr>
+                <w:rStyle w:val="NormalTok"/>
+              </w:rPr>
+              <w:t xml:space="preserve">() </w:t>
+            </w:r>
+            <w:r>
+              <w:rPr>
+                <w:rStyle w:val="SpecialCharTok"/>
+              </w:rPr>
+              <w:t xml:space="preserve">+</w:t>
+            </w:r>
+            <w:r>
+              <w:br/>
+            </w:r>
+            <w:r>
+              <w:rPr>
+                <w:rStyle w:val="NormalTok"/>
+              </w:rPr>
+              <w:t xml:space="preserve">  </w:t>
+            </w:r>
+            <w:r>
+              <w:rPr>
+                <w:rStyle w:val="FunctionTok"/>
+              </w:rPr>
+              <w:t xml:space="preserve">theme_classic</w:t>
+            </w:r>
+            <w:r>
+              <w:rPr>
+                <w:rStyle w:val="NormalTok"/>
+              </w:rPr>
+              <w:t xml:space="preserve">()</w:t>
+            </w:r>
+          </w:p>
+          <w:p>
+            <w:pPr>
+              <w:pStyle w:val="FirstParagraph"/>
+            </w:pPr>
+            <w:r>
+              <w:drawing>
+                <wp:inline>
+                  <wp:extent cx="5334000" cy="4267200"/>
+                  <wp:effectExtent b="0" l="0" r="0" t="0"/>
+                  <wp:docPr descr="" title="" id="112" name="Picture"/>
+                  <a:graphic>
+                    <a:graphicData uri="http://schemas.openxmlformats.org/drawingml/2006/picture">
+                      <pic:pic>
+                        <pic:nvPicPr>
+                          <pic:cNvPr descr="module01/102-week01_files/figure-docx/unnamed-chunk-3-1.png" id="113" name="Picture"/>
+                          <pic:cNvPicPr>
+                            <a:picLocks noChangeArrowheads="1" noChangeAspect="1"/>
+                          </pic:cNvPicPr>
+                        </pic:nvPicPr>
+                        <pic:blipFill>
+                          <a:blip r:embed="rId111"/>
+                          <a:stretch>
+                            <a:fillRect/>
+                          </a:stretch>
+                        </pic:blipFill>
+                        <pic:spPr bwMode="auto">
+                          <a:xfrm>
+                            <a:off x="0" y="0"/>
+                            <a:ext cx="5334000" cy="4267200"/>
+                          </a:xfrm>
+                          <a:prstGeom prst="rect">
+                            <a:avLst/>
+                          </a:prstGeom>
+                          <a:noFill/>
+                          <a:ln w="9525">
+                            <a:noFill/>
+                            <a:headEnd/>
+                            <a:tailEnd/>
+                          </a:ln>
+                        </pic:spPr>
+                      </pic:pic>
+                    </a:graphicData>
+                  </a:graphic>
+                </wp:inline>
+              </w:drawing>
+            </w:r>
+          </w:p>
+          <w:p>
+            <w:pPr>
               <w:pStyle w:val="BodyText"/>
             </w:pPr>
             <w:pPr>
               <w:spacing w:after="16"/>
             </w:pPr>
             <w:r>
-              <w:t xml:space="preserve">If you look at the data closely,</w:t>
-            </w:r>
-            <w:r>
-              <w:t xml:space="preserve"> </w:t>
-            </w:r>
-            <w:r>
-              <w:rPr>
-                <w:b/>
-                <w:bCs/>
-              </w:rPr>
-              <w:t xml:space="preserve">there is only one juvenile possum in the dataset</w:t>
-            </w:r>
-            <w:r>
-              <w:t xml:space="preserve">, so you would not have been able to analyse this data anyway!</w:t>
+              <w:t xml:space="preserve">Notice that in the example above, we are considering how to interpret the data, which is an important step in study design. This helps us determine the type of data we need to collect and how to analsze it. However, it’s important to note that there is only one juvenile possum in the dataset, so we would not have been able to analyse this data anyway. It also brings into question the study design – perhaps age is a random variable and not a fixed one (if we were to use it in our model), which would change the way we interpret the data. More on this in the upcoming weeks!</w:t>
             </w:r>
           </w:p>
         </w:tc>
       </w:tr>
     </w:tbl>
-    <w:bookmarkEnd w:id="111"/>
-    <w:bookmarkEnd w:id="112"/>
-    <w:bookmarkEnd w:id="113"/>
-    <w:bookmarkStart w:id="114" w:name="end-of-practical"/>
-    <w:p>
-      <w:pPr>
-        <w:pStyle w:val="Heading2"/>
-      </w:pPr>
-      <w:r>
-        <w:t xml:space="preserve">1.5 End of practical</w:t>
-      </w:r>
-    </w:p>
-    <w:p>
-      <w:pPr>
-        <w:pStyle w:val="FirstParagraph"/>
-      </w:pPr>
-      <w:r>
-        <w:t xml:space="preserve">That’s it for today! If you have any questions, please ask your demonstrators. They are here to help you. Remember to submit your feedback on the cheatsheets and to work on the exercises in your own time. We will see you next week for more study design and data analysis!</w:t>
-      </w:r>
-    </w:p>
     <w:bookmarkEnd w:id="114"/>
     <w:bookmarkEnd w:id="115"/>
-    <w:bookmarkStart w:id="143" w:name="week-2---study-design"/>
+    <w:bookmarkEnd w:id="116"/>
+    <w:bookmarkStart w:id="117" w:name="end-of-practical"/>
+    <w:p>
+      <w:pPr>
+        <w:pStyle w:val="Heading2"/>
+      </w:pPr>
+      <w:r>
+        <w:t xml:space="preserve">1.5 End of practical</w:t>
+      </w:r>
+    </w:p>
+    <w:p>
+      <w:pPr>
+        <w:pStyle w:val="FirstParagraph"/>
+      </w:pPr>
+      <w:r>
+        <w:t xml:space="preserve">That’s it for today! If you have any questions, please ask your demonstrators. They are here to help you. Remember to submit your feedback on the cheatsheets and to work on the exercises in your own time. We will see you next week for more study design and data analysis!</w:t>
+      </w:r>
+    </w:p>
+    <w:bookmarkEnd w:id="117"/>
+    <w:bookmarkEnd w:id="118"/>
+    <w:bookmarkStart w:id="146" w:name="week-2---study-design"/>
     <w:p>
       <w:pPr>
         <w:pStyle w:val="Heading1"/>
@@ -5938,7 +6205,7 @@
         <w:t xml:space="preserve">2. Week 2 - Study design</w:t>
       </w:r>
     </w:p>
-    <w:bookmarkStart w:id="116" w:name="welcome-1"/>
+    <w:bookmarkStart w:id="119" w:name="welcome-1"/>
     <w:p>
       <w:pPr>
         <w:pStyle w:val="Heading2"/>
@@ -5955,8 +6222,8 @@
         <w:t xml:space="preserve">Welcome to the Week 2 practical. Today we will be focusing on data collection and how to prepare your data for analysis.</w:t>
       </w:r>
     </w:p>
-    <w:bookmarkEnd w:id="116"/>
-    <w:bookmarkStart w:id="118" w:name="learning-objectives"/>
+    <w:bookmarkEnd w:id="119"/>
+    <w:bookmarkStart w:id="121" w:name="learning-objectives"/>
     <w:p>
       <w:pPr>
         <w:pStyle w:val="Heading2"/>
@@ -6021,7 +6288,7 @@
         <w:t xml:space="preserve">Understand the importance of tidy data.</w:t>
       </w:r>
     </w:p>
-    <w:bookmarkStart w:id="117" w:name="X23350cc8436e38abb8a06525fee2b63ac6c8d16"/>
+    <w:bookmarkStart w:id="120" w:name="X23350cc8436e38abb8a06525fee2b63ac6c8d16"/>
     <w:p>
       <w:pPr>
         <w:pStyle w:val="Heading3"/>
@@ -6071,9 +6338,9 @@
         <w:t xml:space="preserve">– your collected data will need to be submitted to your demonstrators for analysis next week.</w:t>
       </w:r>
     </w:p>
-    <w:bookmarkEnd w:id="117"/>
-    <w:bookmarkEnd w:id="118"/>
-    <w:bookmarkStart w:id="119" w:name="workshop-1"/>
+    <w:bookmarkEnd w:id="120"/>
+    <w:bookmarkEnd w:id="121"/>
+    <w:bookmarkStart w:id="122" w:name="workshop-1"/>
     <w:p>
       <w:pPr>
         <w:pStyle w:val="Heading2"/>
@@ -6109,8 +6376,8 @@
         <w:t xml:space="preserve">Workshop slides are available on Canvas.</w:t>
       </w:r>
     </w:p>
-    <w:bookmarkEnd w:id="119"/>
-    <w:bookmarkStart w:id="133" w:name="exercise-1-modelling-from-observations"/>
+    <w:bookmarkEnd w:id="122"/>
+    <w:bookmarkStart w:id="136" w:name="exercise-1-modelling-from-observations"/>
     <w:p>
       <w:pPr>
         <w:pStyle w:val="Heading2"/>
@@ -6161,12 +6428,12 @@
                 <wp:inline>
                   <wp:extent cx="152400" cy="152400"/>
                   <wp:effectExtent b="0" l="0" r="0" t="0"/>
-                  <wp:docPr descr="" title="" id="120" name="Picture"/>
+                  <wp:docPr descr="" title="" id="123" name="Picture"/>
                   <a:graphic>
                     <a:graphicData uri="http://schemas.openxmlformats.org/drawingml/2006/picture">
                       <pic:pic>
                         <pic:nvPicPr>
-                          <pic:cNvPr descr="/Applications/quarto/share/formats/docx/important.png" id="121" name="Picture"/>
+                          <pic:cNvPr descr="/Applications/quarto/share/formats/docx/important.png" id="124" name="Picture"/>
                           <pic:cNvPicPr>
                             <a:picLocks noChangeArrowheads="1" noChangeAspect="1"/>
                           </pic:cNvPicPr>
@@ -6251,7 +6518,7 @@
         </w:tc>
       </w:tr>
     </w:tbl>
-    <w:bookmarkStart w:id="124" w:name="background-2"/>
+    <w:bookmarkStart w:id="127" w:name="background-2"/>
     <w:p>
       <w:pPr>
         <w:pStyle w:val="Heading3"/>
@@ -6384,12 +6651,12 @@
                 <wp:inline>
                   <wp:extent cx="152400" cy="152400"/>
                   <wp:effectExtent b="0" l="0" r="0" t="0"/>
-                  <wp:docPr descr="" title="" id="122" name="Picture"/>
+                  <wp:docPr descr="" title="" id="125" name="Picture"/>
                   <a:graphic>
                     <a:graphicData uri="http://schemas.openxmlformats.org/drawingml/2006/picture">
                       <pic:pic>
                         <pic:nvPicPr>
-                          <pic:cNvPr descr="/Applications/quarto/share/formats/docx/important.png" id="123" name="Picture"/>
+                          <pic:cNvPr descr="/Applications/quarto/share/formats/docx/important.png" id="126" name="Picture"/>
                           <pic:cNvPicPr>
                             <a:picLocks noChangeArrowheads="1" noChangeAspect="1"/>
                           </pic:cNvPicPr>
@@ -6458,8 +6725,8 @@
         </w:tc>
       </w:tr>
     </w:tbl>
-    <w:bookmarkEnd w:id="124"/>
-    <w:bookmarkStart w:id="125" w:name="getting-started"/>
+    <w:bookmarkEnd w:id="127"/>
+    <w:bookmarkStart w:id="128" w:name="getting-started"/>
     <w:p>
       <w:pPr>
         <w:pStyle w:val="Heading3"/>
@@ -6494,8 +6761,8 @@
         <w:t xml:space="preserve">See below for further details.</w:t>
       </w:r>
     </w:p>
-    <w:bookmarkEnd w:id="125"/>
-    <w:bookmarkStart w:id="129" w:name="study-design"/>
+    <w:bookmarkEnd w:id="128"/>
+    <w:bookmarkStart w:id="132" w:name="study-design"/>
     <w:p>
       <w:pPr>
         <w:pStyle w:val="Heading3"/>
@@ -6647,18 +6914,18 @@
           <wp:inline>
             <wp:extent cx="3733800" cy="3708486"/>
             <wp:effectExtent b="0" l="0" r="0" t="0"/>
-            <wp:docPr descr="The Great Southern Reef. © 2021 California Academy of Sciences." title="" id="127" name="Picture"/>
+            <wp:docPr descr="The Great Southern Reef. © 2021 California Academy of Sciences." title="" id="130" name="Picture"/>
             <a:graphic>
               <a:graphicData uri="http://schemas.openxmlformats.org/drawingml/2006/picture">
                 <pic:pic>
                   <pic:nvPicPr>
-                    <pic:cNvPr descr="module01/../assets/southern-reef-map.png" id="128" name="Picture"/>
+                    <pic:cNvPr descr="module01/../assets/southern-reef-map.png" id="131" name="Picture"/>
                     <pic:cNvPicPr>
                       <a:picLocks noChangeArrowheads="1" noChangeAspect="1"/>
                     </pic:cNvPicPr>
                   </pic:nvPicPr>
                   <pic:blipFill>
-                    <a:blip r:embed="rId126"/>
+                    <a:blip r:embed="rId129"/>
                     <a:stretch>
                       <a:fillRect/>
                     </a:stretch>
@@ -6693,8 +6960,8 @@
         <w:t xml:space="preserve">The Great Southern Reef. © 2021 California Academy of Sciences.</w:t>
       </w:r>
     </w:p>
-    <w:bookmarkEnd w:id="129"/>
-    <w:bookmarkStart w:id="132" w:name="task"/>
+    <w:bookmarkEnd w:id="132"/>
+    <w:bookmarkStart w:id="135" w:name="task"/>
     <w:p>
       <w:pPr>
         <w:pStyle w:val="Heading3"/>
@@ -6818,12 +7085,12 @@
                 <wp:inline>
                   <wp:extent cx="152400" cy="152400"/>
                   <wp:effectExtent b="0" l="0" r="0" t="0"/>
-                  <wp:docPr descr="" title="" id="130" name="Picture"/>
+                  <wp:docPr descr="" title="" id="133" name="Picture"/>
                   <a:graphic>
                     <a:graphicData uri="http://schemas.openxmlformats.org/drawingml/2006/picture">
                       <pic:pic>
                         <pic:nvPicPr>
-                          <pic:cNvPr descr="/Applications/quarto/share/formats/docx/note.png" id="131" name="Picture"/>
+                          <pic:cNvPr descr="/Applications/quarto/share/formats/docx/note.png" id="134" name="Picture"/>
                           <pic:cNvPicPr>
                             <a:picLocks noChangeArrowheads="1" noChangeAspect="1"/>
                           </pic:cNvPicPr>
@@ -7177,9 +7444,9 @@
         </w:tc>
       </w:tr>
     </w:tbl>
-    <w:bookmarkEnd w:id="132"/>
-    <w:bookmarkEnd w:id="133"/>
-    <w:bookmarkStart w:id="139" w:name="exercise-2-data-entry"/>
+    <w:bookmarkEnd w:id="135"/>
+    <w:bookmarkEnd w:id="136"/>
+    <w:bookmarkStart w:id="142" w:name="exercise-2-data-entry"/>
     <w:p>
       <w:pPr>
         <w:pStyle w:val="Heading2"/>
@@ -7292,12 +7559,12 @@
                 <wp:inline>
                   <wp:extent cx="152400" cy="152400"/>
                   <wp:effectExtent b="0" l="0" r="0" t="0"/>
-                  <wp:docPr descr="" title="" id="134" name="Picture"/>
+                  <wp:docPr descr="" title="" id="137" name="Picture"/>
                   <a:graphic>
                     <a:graphicData uri="http://schemas.openxmlformats.org/drawingml/2006/picture">
                       <pic:pic>
                         <pic:nvPicPr>
-                          <pic:cNvPr descr="/Applications/quarto/share/formats/docx/important.png" id="135" name="Picture"/>
+                          <pic:cNvPr descr="/Applications/quarto/share/formats/docx/important.png" id="138" name="Picture"/>
                           <pic:cNvPicPr>
                             <a:picLocks noChangeArrowheads="1" noChangeAspect="1"/>
                           </pic:cNvPicPr>
@@ -7416,12 +7683,12 @@
                 <wp:inline>
                   <wp:extent cx="152400" cy="152400"/>
                   <wp:effectExtent b="0" l="0" r="0" t="0"/>
-                  <wp:docPr descr="" title="" id="136" name="Picture"/>
+                  <wp:docPr descr="" title="" id="139" name="Picture"/>
                   <a:graphic>
                     <a:graphicData uri="http://schemas.openxmlformats.org/drawingml/2006/picture">
                       <pic:pic>
                         <pic:nvPicPr>
-                          <pic:cNvPr descr="/Applications/quarto/share/formats/docx/note.png" id="137" name="Picture"/>
+                          <pic:cNvPr descr="/Applications/quarto/share/formats/docx/note.png" id="140" name="Picture"/>
                           <pic:cNvPicPr>
                             <a:picLocks noChangeArrowheads="1" noChangeAspect="1"/>
                           </pic:cNvPicPr>
@@ -7505,7 +7772,7 @@
             <w:r>
               <w:t xml:space="preserve"> </w:t>
             </w:r>
-            <w:hyperlink r:id="rId138">
+            <w:hyperlink r:id="rId141">
               <w:r>
                 <w:rPr>
                   <w:rStyle w:val="Hyperlink"/>
@@ -8471,8 +8738,8 @@
         </w:tc>
       </w:tr>
     </w:tbl>
-    <w:bookmarkEnd w:id="139"/>
-    <w:bookmarkStart w:id="140" w:name="submit-your-data"/>
+    <w:bookmarkEnd w:id="142"/>
+    <w:bookmarkStart w:id="143" w:name="submit-your-data"/>
     <w:p>
       <w:pPr>
         <w:pStyle w:val="Heading2"/>
@@ -8499,8 +8766,8 @@
         <w:t xml:space="preserve">Your group will be using this data next week so make sure that we have it!</w:t>
       </w:r>
     </w:p>
-    <w:bookmarkEnd w:id="140"/>
-    <w:bookmarkStart w:id="142" w:name="end-of-practical-1"/>
+    <w:bookmarkEnd w:id="143"/>
+    <w:bookmarkStart w:id="145" w:name="end-of-practical-1"/>
     <w:p>
       <w:pPr>
         <w:pStyle w:val="Heading2"/>
@@ -8519,7 +8786,7 @@
       <w:r>
         <w:t xml:space="preserve"> </w:t>
       </w:r>
-      <w:hyperlink r:id="rId141">
+      <w:hyperlink r:id="rId144">
         <w:r>
           <w:rPr>
             <w:rStyle w:val="Hyperlink"/>
@@ -8531,9 +8798,9 @@
         <w:t xml:space="preserve">, as you will sign up for one of them next week to work on Report 1.</w:t>
       </w:r>
     </w:p>
-    <w:bookmarkEnd w:id="142"/>
-    <w:bookmarkEnd w:id="143"/>
-    <w:bookmarkStart w:id="161" w:name="week-3-data-analysis"/>
+    <w:bookmarkEnd w:id="145"/>
+    <w:bookmarkEnd w:id="146"/>
+    <w:bookmarkStart w:id="164" w:name="week-3-data-analysis"/>
     <w:p>
       <w:pPr>
         <w:pStyle w:val="Heading1"/>
@@ -8542,7 +8809,7 @@
         <w:t xml:space="preserve">3. Week 3 – Data analysis</w:t>
       </w:r>
     </w:p>
-    <w:bookmarkStart w:id="144" w:name="welcome-2"/>
+    <w:bookmarkStart w:id="147" w:name="welcome-2"/>
     <w:p>
       <w:pPr>
         <w:pStyle w:val="Heading2"/>
@@ -8571,8 +8838,8 @@
         <w:t xml:space="preserve">You may need to clean your data before you can analyse it, so be prepared to spend some time on this.</w:t>
       </w:r>
     </w:p>
-    <w:bookmarkEnd w:id="144"/>
-    <w:bookmarkStart w:id="146" w:name="learning-objectives-1"/>
+    <w:bookmarkEnd w:id="147"/>
+    <w:bookmarkStart w:id="149" w:name="learning-objectives-1"/>
     <w:p>
       <w:pPr>
         <w:pStyle w:val="Heading2"/>
@@ -8637,7 +8904,7 @@
         <w:t xml:space="preserve">Interpret the model output.</w:t>
       </w:r>
     </w:p>
-    <w:bookmarkStart w:id="145" w:name="X104ca11bc9756eb820d116b6ffdef0e9158691a"/>
+    <w:bookmarkStart w:id="148" w:name="X104ca11bc9756eb820d116b6ffdef0e9158691a"/>
     <w:p>
       <w:pPr>
         <w:pStyle w:val="Heading3"/>
@@ -8661,9 +8928,9 @@
         <w:t xml:space="preserve">, on Google Docs (or equivalent). We will spend some time discussing the results at the end of the tutorial.</w:t>
       </w:r>
     </w:p>
-    <w:bookmarkEnd w:id="145"/>
-    <w:bookmarkEnd w:id="146"/>
-    <w:bookmarkStart w:id="147" w:name="workshop-2"/>
+    <w:bookmarkEnd w:id="148"/>
+    <w:bookmarkEnd w:id="149"/>
+    <w:bookmarkStart w:id="150" w:name="workshop-2"/>
     <w:p>
       <w:pPr>
         <w:pStyle w:val="Heading2"/>
@@ -8693,8 +8960,8 @@
         <w:t xml:space="preserve">. We will also demonstrate some AI workflows that are implemented in RStudio. Workshop slides are available on Canvas.</w:t>
       </w:r>
     </w:p>
-    <w:bookmarkEnd w:id="147"/>
-    <w:bookmarkStart w:id="148" w:name="lab-activity"/>
+    <w:bookmarkEnd w:id="150"/>
+    <w:bookmarkStart w:id="151" w:name="lab-activity"/>
     <w:p>
       <w:pPr>
         <w:pStyle w:val="Heading2"/>
@@ -8773,8 +9040,8 @@
         <w:t xml:space="preserve">We expect you to be able to select the appropriate model to your data, but you can consult our cheatsheets and your demonstrators for help.</w:t>
       </w:r>
     </w:p>
-    <w:bookmarkEnd w:id="148"/>
-    <w:bookmarkStart w:id="151" w:name="X7313e55faed1fe5c486abca928031c6ae85dd1f"/>
+    <w:bookmarkEnd w:id="151"/>
+    <w:bookmarkStart w:id="154" w:name="X7313e55faed1fe5c486abca928031c6ae85dd1f"/>
     <w:p>
       <w:pPr>
         <w:pStyle w:val="Heading2"/>
@@ -8791,7 +9058,7 @@
         <w:t xml:space="preserve">Your data is available to download on Canvas. Please check that you have all the data you need before proceeding. You also have access to the data collected by other groups should you wish to practice your data analysis skills.</w:t>
       </w:r>
     </w:p>
-    <w:bookmarkStart w:id="149" w:name="background-3"/>
+    <w:bookmarkStart w:id="152" w:name="background-3"/>
     <w:p>
       <w:pPr>
         <w:pStyle w:val="Heading3"/>
@@ -8856,8 +9123,8 @@
         <w:t xml:space="preserve">Assumptions of the statistical model, and whether the data meets them</w:t>
       </w:r>
     </w:p>
-    <w:bookmarkEnd w:id="149"/>
-    <w:bookmarkStart w:id="150" w:name="X6da614b8afd7ad24a8396bf57333ebfdb055421"/>
+    <w:bookmarkEnd w:id="152"/>
+    <w:bookmarkStart w:id="153" w:name="X6da614b8afd7ad24a8396bf57333ebfdb055421"/>
     <w:p>
       <w:pPr>
         <w:pStyle w:val="Heading3"/>
@@ -8874,9 +9141,9 @@
         <w:t xml:space="preserve">These are what we sometimes call systematic errors. They can be detected by looking at the data and checking for unusual values, or cross-checking methods within your group. Make sure to remove or correct these errors before proceeding with the analysis.</w:t>
       </w:r>
     </w:p>
-    <w:bookmarkEnd w:id="150"/>
-    <w:bookmarkEnd w:id="151"/>
-    <w:bookmarkStart w:id="158" w:name="exercise-2-data-analysis"/>
+    <w:bookmarkEnd w:id="153"/>
+    <w:bookmarkEnd w:id="154"/>
+    <w:bookmarkStart w:id="161" w:name="exercise-2-data-analysis"/>
     <w:p>
       <w:pPr>
         <w:pStyle w:val="Heading2"/>
@@ -8885,7 +9152,7 @@
         <w:t xml:space="preserve">3.6 Exercise 2 – Data analysis</w:t>
       </w:r>
     </w:p>
-    <w:bookmarkStart w:id="154" w:name="fitting-a-model-to-data"/>
+    <w:bookmarkStart w:id="157" w:name="fitting-a-model-to-data"/>
     <w:p>
       <w:pPr>
         <w:pStyle w:val="Heading3"/>
@@ -8953,12 +9220,12 @@
                 <wp:inline>
                   <wp:extent cx="152400" cy="152400"/>
                   <wp:effectExtent b="0" l="0" r="0" t="0"/>
-                  <wp:docPr descr="" title="" id="152" name="Picture"/>
+                  <wp:docPr descr="" title="" id="155" name="Picture"/>
                   <a:graphic>
                     <a:graphicData uri="http://schemas.openxmlformats.org/drawingml/2006/picture">
                       <pic:pic>
                         <pic:nvPicPr>
-                          <pic:cNvPr descr="/Applications/quarto/share/formats/docx/note.png" id="153" name="Picture"/>
+                          <pic:cNvPr descr="/Applications/quarto/share/formats/docx/note.png" id="156" name="Picture"/>
                           <pic:cNvPicPr>
                             <a:picLocks noChangeArrowheads="1" noChangeAspect="1"/>
                           </pic:cNvPicPr>
@@ -9027,8 +9294,8 @@
         </w:tc>
       </w:tr>
     </w:tbl>
-    <w:bookmarkEnd w:id="154"/>
-    <w:bookmarkStart w:id="155" w:name="checking-assumptions"/>
+    <w:bookmarkEnd w:id="157"/>
+    <w:bookmarkStart w:id="158" w:name="checking-assumptions"/>
     <w:p>
       <w:pPr>
         <w:pStyle w:val="Heading3"/>
@@ -9143,8 +9410,8 @@
         <w:t xml:space="preserve">Nevertheless, you get to decide on what to do here to avoid violation of assumptions. The first step would be to try and transform your data. If this does not work, you will need to use a different model or a non-parametric equivalent of the model you are using.</w:t>
       </w:r>
     </w:p>
-    <w:bookmarkEnd w:id="155"/>
-    <w:bookmarkStart w:id="156" w:name="statistical-testing"/>
+    <w:bookmarkEnd w:id="158"/>
+    <w:bookmarkStart w:id="159" w:name="statistical-testing"/>
     <w:p>
       <w:pPr>
         <w:pStyle w:val="Heading3"/>
@@ -9190,8 +9457,8 @@
         <w:t xml:space="preserve">.</w:t>
       </w:r>
     </w:p>
-    <w:bookmarkEnd w:id="156"/>
-    <w:bookmarkStart w:id="157" w:name="interpretation"/>
+    <w:bookmarkEnd w:id="159"/>
+    <w:bookmarkStart w:id="160" w:name="interpretation"/>
     <w:p>
       <w:pPr>
         <w:pStyle w:val="Heading3"/>
@@ -9250,48 +9517,48 @@
       </w:pPr>
       <w:r>
         <w:t xml:space="preserve">Your lectures and this week’s workshop will help you develop these skills.</w:t>
-      </w:r>
-    </w:p>
-    <w:bookmarkEnd w:id="157"/>
-    <w:bookmarkEnd w:id="158"/>
-    <w:bookmarkStart w:id="159" w:name="submit-your-results"/>
-    <w:p>
-      <w:pPr>
-        <w:pStyle w:val="Heading2"/>
-      </w:pPr>
-      <w:r>
-        <w:t xml:space="preserve">3.7 Submit your results</w:t>
-      </w:r>
-    </w:p>
-    <w:p>
-      <w:pPr>
-        <w:pStyle w:val="FirstParagraph"/>
-      </w:pPr>
-      <w:r>
-        <w:t xml:space="preserve">Once complete, please upload your results to Google Docs (or equivalent) and share the link with your demonstrator. We will discuss the results together.</w:t>
-      </w:r>
-    </w:p>
-    <w:bookmarkEnd w:id="159"/>
-    <w:bookmarkStart w:id="160" w:name="end"/>
-    <w:p>
-      <w:pPr>
-        <w:pStyle w:val="Heading2"/>
-      </w:pPr>
-      <w:r>
-        <w:t xml:space="preserve">3.8 End</w:t>
-      </w:r>
-    </w:p>
-    <w:p>
-      <w:pPr>
-        <w:pStyle w:val="FirstParagraph"/>
-      </w:pPr>
-      <w:r>
-        <w:t xml:space="preserve">That’s it. Three weeks in and Module 1 is almost over We hope that the content has been useful and that you are starting to see how study design and data analysis are interlinked. In Module 2, you will need to use the skills you have developed to design and analyse an experiment for Report 1.</w:t>
       </w:r>
     </w:p>
     <w:bookmarkEnd w:id="160"/>
     <w:bookmarkEnd w:id="161"/>
-    <w:bookmarkStart w:id="166" w:name="module-2-weeks-4-8"/>
+    <w:bookmarkStart w:id="162" w:name="submit-your-results"/>
+    <w:p>
+      <w:pPr>
+        <w:pStyle w:val="Heading2"/>
+      </w:pPr>
+      <w:r>
+        <w:t xml:space="preserve">3.7 Submit your results</w:t>
+      </w:r>
+    </w:p>
+    <w:p>
+      <w:pPr>
+        <w:pStyle w:val="FirstParagraph"/>
+      </w:pPr>
+      <w:r>
+        <w:t xml:space="preserve">Once complete, please upload your results to Google Docs (or equivalent) and share the link with your demonstrator. We will discuss the results together.</w:t>
+      </w:r>
+    </w:p>
+    <w:bookmarkEnd w:id="162"/>
+    <w:bookmarkStart w:id="163" w:name="end"/>
+    <w:p>
+      <w:pPr>
+        <w:pStyle w:val="Heading2"/>
+      </w:pPr>
+      <w:r>
+        <w:t xml:space="preserve">3.8 End</w:t>
+      </w:r>
+    </w:p>
+    <w:p>
+      <w:pPr>
+        <w:pStyle w:val="FirstParagraph"/>
+      </w:pPr>
+      <w:r>
+        <w:t xml:space="preserve">That’s it. Three weeks in and Module 1 is almost over We hope that the content has been useful and that you are starting to see how study design and data analysis are interlinked. In Module 2, you will need to use the skills you have developed to design and analyse an experiment for Report 1.</w:t>
+      </w:r>
+    </w:p>
+    <w:bookmarkEnd w:id="163"/>
+    <w:bookmarkEnd w:id="164"/>
+    <w:bookmarkStart w:id="169" w:name="module-2-weeks-4-8"/>
     <w:p>
       <w:pPr>
         <w:pStyle w:val="Heading1"/>
@@ -9300,7 +9567,7 @@
         <w:t xml:space="preserve">Module 2 (Weeks 4 – 8)</w:t>
       </w:r>
     </w:p>
-    <w:bookmarkStart w:id="162" w:name="preamble-1"/>
+    <w:bookmarkStart w:id="165" w:name="preamble-1"/>
     <w:p>
       <w:pPr>
         <w:pStyle w:val="Heading2"/>
@@ -9403,8 +9670,8 @@
         <w:t xml:space="preserve">We don’t judge you by the questions you ask, but by what you end up learning.</w:t>
       </w:r>
     </w:p>
-    <w:bookmarkEnd w:id="162"/>
-    <w:bookmarkStart w:id="163" w:name="about-this-module"/>
+    <w:bookmarkEnd w:id="165"/>
+    <w:bookmarkStart w:id="166" w:name="about-this-module"/>
     <w:p>
       <w:pPr>
         <w:pStyle w:val="Heading2"/>
@@ -9437,8 +9704,8 @@
         <w:t xml:space="preserve">You will need to use the information immediately in these practicals. You will use your knowledge and experience to design your project, collect the data, and analyse and interpret it appropriately.</w:t>
       </w:r>
     </w:p>
-    <w:bookmarkEnd w:id="163"/>
-    <w:bookmarkStart w:id="164" w:name="X269736a6245e9c9c9d2f6d44f1d371271f1959c"/>
+    <w:bookmarkEnd w:id="166"/>
+    <w:bookmarkStart w:id="167" w:name="X269736a6245e9c9c9d2f6d44f1d371271f1959c"/>
     <w:p>
       <w:pPr>
         <w:pStyle w:val="Heading2"/>
@@ -9493,8 +9760,8 @@
         <w:t xml:space="preserve">:Your Individual Report on your experiment, in the format of a short scientific article (worth 25% of the total unit mark).</w:t>
       </w:r>
     </w:p>
-    <w:bookmarkEnd w:id="164"/>
-    <w:bookmarkStart w:id="165" w:name="how-you-will-get-feedback"/>
+    <w:bookmarkEnd w:id="167"/>
+    <w:bookmarkStart w:id="168" w:name="how-you-will-get-feedback"/>
     <w:p>
       <w:pPr>
         <w:pStyle w:val="Heading2"/>
@@ -9539,9 +9806,9 @@
         <w:t xml:space="preserve">Should you want feedback beyond this, please reflect on your report and write a summary of how your report compares to the best one, addressing each of the marking criteria. Once you’ve done that, please email me to request an appointment, attaching your summary to the email message. BUT please note that because of the large class size, I may not be able to meet with everyone who wants to. As I am sure you will appreciate, I will give priority to any students with low/fail marks.</w:t>
       </w:r>
     </w:p>
-    <w:bookmarkEnd w:id="165"/>
-    <w:bookmarkEnd w:id="166"/>
-    <w:bookmarkStart w:id="189" w:name="report-1-projects"/>
+    <w:bookmarkEnd w:id="168"/>
+    <w:bookmarkEnd w:id="169"/>
+    <w:bookmarkStart w:id="192" w:name="report-1-projects"/>
     <w:p>
       <w:pPr>
         <w:pStyle w:val="Heading1"/>
@@ -9592,12 +9859,12 @@
                 <wp:inline>
                   <wp:extent cx="152400" cy="152400"/>
                   <wp:effectExtent b="0" l="0" r="0" t="0"/>
-                  <wp:docPr descr="" title="" id="167" name="Picture"/>
+                  <wp:docPr descr="" title="" id="170" name="Picture"/>
                   <a:graphic>
                     <a:graphicData uri="http://schemas.openxmlformats.org/drawingml/2006/picture">
                       <pic:pic>
                         <pic:nvPicPr>
-                          <pic:cNvPr descr="/Applications/quarto/share/formats/docx/important.png" id="168" name="Picture"/>
+                          <pic:cNvPr descr="/Applications/quarto/share/formats/docx/important.png" id="171" name="Picture"/>
                           <pic:cNvPicPr>
                             <a:picLocks noChangeArrowheads="1" noChangeAspect="1"/>
                           </pic:cNvPicPr>
@@ -9840,7 +10107,7 @@
         </w:pict>
       </w:r>
     </w:p>
-    <w:bookmarkStart w:id="171" w:name="X0aa6383ef7316bf5b5a0fe549b83e9a18946b65"/>
+    <w:bookmarkStart w:id="174" w:name="X0aa6383ef7316bf5b5a0fe549b83e9a18946b65"/>
     <w:p>
       <w:pPr>
         <w:pStyle w:val="Heading4"/>
@@ -9893,170 +10160,6 @@
       </w:r>
       <w:r>
         <w:t xml:space="preserve">: If you want to answer a more complicated question, you could ask whether the amount of initial damage (a little versus lots?) affects the outcome.</w:t>
-      </w:r>
-    </w:p>
-    <w:tbl>
-      <w:tblPr>
-        <w:tblStyle w:val="Table"/>
-        <w:tblLook w:firstRow="0" w:lastRow="0" w:firstColumn="0" w:lastColumn="0" w:noHBand="0" w:noVBand="0" w:val="0000"/>
-        <w:tblBorders>
-          <w:left w:val="single" w:sz="24" w:space="0" w:color="0758E5"/>
-          <w:right w:val="single" w:sz="4" w:space="0" w:color="0758E5"/>
-          <w:top w:val="single" w:sz="4" w:space="0" w:color="0758E5"/>
-          <w:bottom w:val="single" w:sz="4" w:space="0" w:color="0758E5"/>
-        </w:tblBorders>
-        <w:tblCellMar>
-          <w:left w:w="144" w:type="dxa"/>
-          <w:right w:w="144" w:type="dxa"/>
-        </w:tblCellMar>
-        <w:tblInd w:w="164" w:type="dxa"/>
-        <w:tblW w:type="pct" w:w="100%"/>
-      </w:tblPr>
-      <w:tr>
-        <w:trPr>
-          <w:cantSplit/>
-        </w:trPr>
-        <w:tc>
-          <w:tcPr>
-            <w:shd w:color="auto" w:fill="dae6fb" w:val="clear"/>
-            <w:tcMar>
-              <w:top w:w="92" w:type="dxa"/>
-              <w:bottom w:w="92" w:type="dxa"/>
-            </w:tcMar>
-          </w:tcPr>
-          <w:p>
-            <w:pPr>
-              <w:pStyle w:val="BodyText"/>
-            </w:pPr>
-            <w:pPr>
-              <w:spacing w:before="0" w:after="0"/>
-              <w:textAlignment w:val="center"/>
-            </w:pPr>
-            <w:r>
-              <w:drawing>
-                <wp:inline>
-                  <wp:extent cx="152400" cy="152400"/>
-                  <wp:effectExtent b="0" l="0" r="0" t="0"/>
-                  <wp:docPr descr="" title="" id="169" name="Picture"/>
-                  <a:graphic>
-                    <a:graphicData uri="http://schemas.openxmlformats.org/drawingml/2006/picture">
-                      <pic:pic>
-                        <pic:nvPicPr>
-                          <pic:cNvPr descr="/Applications/quarto/share/formats/docx/note.png" id="170" name="Picture"/>
-                          <pic:cNvPicPr>
-                            <a:picLocks noChangeArrowheads="1" noChangeAspect="1"/>
-                          </pic:cNvPicPr>
-                        </pic:nvPicPr>
-                        <pic:blipFill>
-                          <a:blip r:embed="rId64"/>
-                          <a:stretch>
-                            <a:fillRect/>
-                          </a:stretch>
-                        </pic:blipFill>
-                        <pic:spPr bwMode="auto">
-                          <a:xfrm>
-                            <a:off x="0" y="0"/>
-                            <a:ext cx="152400" cy="152400"/>
-                          </a:xfrm>
-                          <a:prstGeom prst="rect">
-                            <a:avLst/>
-                          </a:prstGeom>
-                          <a:noFill/>
-                          <a:ln w="9525">
-                            <a:noFill/>
-                            <a:headEnd/>
-                            <a:tailEnd/>
-                          </a:ln>
-                        </pic:spPr>
-                      </pic:pic>
-                    </a:graphicData>
-                  </a:graphic>
-                </wp:inline>
-              </w:drawing>
-            </w:r>
-            <w:r>
-              <w:t xml:space="preserve"> </w:t>
-            </w:r>
-            <w:r>
-              <w:t xml:space="preserve"> </w:t>
-            </w:r>
-            <w:r>
-              <w:t xml:space="preserve">Note</w:t>
-            </w:r>
-          </w:p>
-        </w:tc>
-      </w:tr>
-      <w:tr>
-        <w:trPr>
-          <w:cantSplit/>
-        </w:trPr>
-        <w:tc>
-          <w:tcPr>
-            <w:tcMar>
-              <w:top w:w="108" w:type="dxa"/>
-              <w:bottom w:w="108" w:type="dxa"/>
-            </w:tcMar>
-          </w:tcPr>
-          <w:p>
-            <w:pPr>
-              <w:pStyle w:val="BodyText"/>
-            </w:pPr>
-            <w:pPr>
-              <w:spacing w:before="16" w:after="16"/>
-            </w:pPr>
-            <w:r>
-              <w:t xml:space="preserve">You do not need to measure PSMs. Rather, they provide a potential mechanism to explain any difference in subsequent herbivory.</w:t>
-            </w:r>
-          </w:p>
-        </w:tc>
-      </w:tr>
-    </w:tbl>
-    <w:p>
-      <w:r>
-        <w:pict>
-          <v:rect style="width:0;height:1.5pt" o:hralign="center" o:hrstd="t" o:hr="t"/>
-        </w:pict>
-      </w:r>
-    </w:p>
-    <w:bookmarkEnd w:id="171"/>
-    <w:bookmarkStart w:id="174" w:name="Xcddd1994621d2c5c9d9360156d975bf55eac11a"/>
-    <w:p>
-      <w:pPr>
-        <w:pStyle w:val="Heading4"/>
-      </w:pPr>
-      <w:r>
-        <w:t xml:space="preserve">4.0.0.2 Project 2 – Plant-herbivore interactions: Does previous damage affect vulnerability of</w:t>
-      </w:r>
-      <w:r>
-        <w:t xml:space="preserve"> </w:t>
-      </w:r>
-      <w:r>
-        <w:rPr>
-          <w:b/>
-          <w:bCs/>
-        </w:rPr>
-        <w:t xml:space="preserve">vegetables</w:t>
-      </w:r>
-      <w:r>
-        <w:t xml:space="preserve"> </w:t>
-      </w:r>
-      <w:r>
-        <w:t xml:space="preserve">to subsequent herbivory? Does it depend on plant species?</w:t>
-      </w:r>
-    </w:p>
-    <w:p>
-      <w:pPr>
-        <w:pStyle w:val="FirstParagraph"/>
-      </w:pPr>
-      <w:r>
-        <w:rPr>
-          <w:b/>
-          <w:bCs/>
-        </w:rPr>
-        <w:t xml:space="preserve">Background</w:t>
-      </w:r>
-      <w:r>
-        <w:t xml:space="preserve">: Many plants have plant secondary metabolites (PSMs), which often play a role in defence against herbivores. In some plant species, PSMs can be induced (levels increase) after damage from herbivores chewing on leaves. This change can take place within a day, affecting subsequent leaf damage by herbivores, and result in less subsequent damage. Is the evidence consistent with this idea? Does it depend on plant species?</w:t>
       </w:r>
     </w:p>
     <w:tbl>
@@ -10183,13 +10286,13 @@
       </w:r>
     </w:p>
     <w:bookmarkEnd w:id="174"/>
-    <w:bookmarkStart w:id="175" w:name="X15cd79e199f27f1e26e508de246cae55823056e"/>
+    <w:bookmarkStart w:id="177" w:name="Xcddd1994621d2c5c9d9360156d975bf55eac11a"/>
     <w:p>
       <w:pPr>
         <w:pStyle w:val="Heading4"/>
       </w:pPr>
       <w:r>
-        <w:t xml:space="preserve">4.0.0.3 Project 3 &amp; 9 – Foraging strategies in relation to food type: Do</w:t>
+        <w:t xml:space="preserve">4.0.0.2 Project 2 – Plant-herbivore interactions: Does previous damage affect vulnerability of</w:t>
       </w:r>
       <w:r>
         <w:t xml:space="preserve"> </w:t>
@@ -10199,13 +10302,13 @@
           <w:b/>
           <w:bCs/>
         </w:rPr>
-        <w:t xml:space="preserve">ants</w:t>
-      </w:r>
-      <w:r>
-        <w:t xml:space="preserve"> </w:t>
-      </w:r>
-      <w:r>
-        <w:t xml:space="preserve">prefer some food over others?</w:t>
+        <w:t xml:space="preserve">vegetables</w:t>
+      </w:r>
+      <w:r>
+        <w:t xml:space="preserve"> </w:t>
+      </w:r>
+      <w:r>
+        <w:t xml:space="preserve">to subsequent herbivory? Does it depend on plant species?</w:t>
       </w:r>
     </w:p>
     <w:p>
@@ -10220,134 +10323,7 @@
         <w:t xml:space="preserve">Background</w:t>
       </w:r>
       <w:r>
-        <w:t xml:space="preserve">: Ants spend a lot of their time searching for food, but the food they find varies in its nutritional and energetic value. Do they just forage for any foods or do they show preferences? Honey and tuna, for example, are very different foods. Do ants care? Honey is a high-carbohydrate low-protein food, while tuna is high protein, low carbs; although there are lots of other differences between these food as well.</w:t>
-      </w:r>
-    </w:p>
-    <w:p>
-      <w:pPr>
-        <w:pStyle w:val="BodyText"/>
-      </w:pPr>
-      <w:r>
-        <w:t xml:space="preserve">Scout ants go out and look for food, then return to the nest and recruit others to help them. We can understand something about the requirements ants have for different foods by looking at how quickly and/or how many ants are recruited to a food source once it has been located by the scout ant.</w:t>
-      </w:r>
-    </w:p>
-    <w:p>
-      <w:r>
-        <w:pict>
-          <v:rect style="width:0;height:1.5pt" o:hralign="center" o:hrstd="t" o:hr="t"/>
-        </w:pict>
-      </w:r>
-    </w:p>
-    <w:bookmarkEnd w:id="175"/>
-    <w:bookmarkStart w:id="176" w:name="X7f9cd47cbd2398223a91c63ab57df9bb5211988"/>
-    <w:p>
-      <w:pPr>
-        <w:pStyle w:val="Heading4"/>
-      </w:pPr>
-      <w:r>
-        <w:t xml:space="preserve">4.0.0.4 Project 4 &amp; 10 – Foraging strategies in relation to costs and benefits: Do</w:t>
-      </w:r>
-      <w:r>
-        <w:t xml:space="preserve"> </w:t>
-      </w:r>
-      <w:r>
-        <w:rPr>
-          <w:b/>
-          <w:bCs/>
-        </w:rPr>
-        <w:t xml:space="preserve">ants</w:t>
-      </w:r>
-      <w:r>
-        <w:t xml:space="preserve"> </w:t>
-      </w:r>
-      <w:r>
-        <w:t xml:space="preserve">seek food that is easier to access?</w:t>
-      </w:r>
-    </w:p>
-    <w:p>
-      <w:pPr>
-        <w:pStyle w:val="FirstParagraph"/>
-      </w:pPr>
-      <w:r>
-        <w:rPr>
-          <w:b/>
-          <w:bCs/>
-        </w:rPr>
-        <w:t xml:space="preserve">Background</w:t>
-      </w:r>
-      <w:r>
-        <w:t xml:space="preserve">: Ants spend a lot of time searching for food, but the effort needed to harvest a given food could affect how they value it. For example, food that is difficult or slow to access (e.g. surrounded by complicated 3-D local habitat or with narrow access points slowing ant traffic) may be less preferred than food that is easy to access.</w:t>
-      </w:r>
-    </w:p>
-    <w:p>
-      <w:pPr>
-        <w:pStyle w:val="BodyText"/>
-      </w:pPr>
-      <w:r>
-        <w:rPr>
-          <w:b/>
-          <w:bCs/>
-        </w:rPr>
-        <w:t xml:space="preserve">Variation</w:t>
-      </w:r>
-      <w:r>
-        <w:t xml:space="preserve">: IF you want to answer a more complicated question, you could ask whether ants balance the effort of getting food against the value of that food. Does food that is hard to access need to be higher in value (e.g. more concentrated) than food that is easy and less energetically costly to access?</w:t>
-      </w:r>
-    </w:p>
-    <w:p>
-      <w:pPr>
-        <w:pStyle w:val="BodyText"/>
-      </w:pPr>
-      <w:r>
-        <w:t xml:space="preserve">Scout ants go out and look for food, then return to the nest and recruit others to help them. We can understand something about the requirements ants have for different foods by looking at how quickly and/or how many ants are recruited to a food source once it has been located by the scout ant.</w:t>
-      </w:r>
-    </w:p>
-    <w:p>
-      <w:r>
-        <w:pict>
-          <v:rect style="width:0;height:1.5pt" o:hralign="center" o:hrstd="t" o:hr="t"/>
-        </w:pict>
-      </w:r>
-    </w:p>
-    <w:bookmarkEnd w:id="176"/>
-    <w:bookmarkStart w:id="179" w:name="X4c7b1bfcd26ea8cbbecf84bff90f8c69f4a553f"/>
-    <w:p>
-      <w:pPr>
-        <w:pStyle w:val="Heading4"/>
-      </w:pPr>
-      <w:r>
-        <w:t xml:space="preserve">4.0.0.5 Project 5 – Germination of native</w:t>
-      </w:r>
-      <w:r>
-        <w:t xml:space="preserve"> </w:t>
-      </w:r>
-      <w:r>
-        <w:rPr>
-          <w:b/>
-          <w:bCs/>
-        </w:rPr>
-        <w:t xml:space="preserve">grass</w:t>
-      </w:r>
-      <w:r>
-        <w:t xml:space="preserve"> </w:t>
-      </w:r>
-      <w:r>
-        <w:t xml:space="preserve">seeds in relation to water availability</w:t>
-      </w:r>
-    </w:p>
-    <w:p>
-      <w:pPr>
-        <w:pStyle w:val="FirstParagraph"/>
-      </w:pPr>
-      <w:r>
-        <w:rPr>
-          <w:b/>
-          <w:bCs/>
-        </w:rPr>
-        <w:t xml:space="preserve">Background</w:t>
-      </w:r>
-      <w:r>
-        <w:t xml:space="preserve">: Germination of native plants is triggered by a range of factors in Australia. Some plants need heat initially, others simply need water. Microlaena stipoides (weeping grass) is a native grass that is also used for turf and feed for livestock. It occurs along much of eastern mainland Australia, Tasmania and even in SW Western Australia. It is eaten by our marsupial herbivores, e.g. wombats. Its seeds germinate in a range of conditions within 1 to 2 weeks (&gt;10 oC, faster when warmer), do not need fire but do need moisture. How often it rains may affect whether seeds germinate, in turn affecting recruitment and regeneration. Understanding the relationship between rain (watering) frequency and probability of seeds germinating helps us understand how climate influences the dynamics of our grasslands and use of native plants in agriculture.</w:t>
+        <w:t xml:space="preserve">: Many plants have plant secondary metabolites (PSMs), which often play a role in defence against herbivores. In some plant species, PSMs can be induced (levels increase) after damage from herbivores chewing on leaves. This change can take place within a day, affecting subsequent leaf damage by herbivores, and result in less subsequent damage. Is the evidence consistent with this idea? Does it depend on plant species?</w:t>
       </w:r>
     </w:p>
     <w:tbl>
@@ -10392,12 +10368,12 @@
                 <wp:inline>
                   <wp:extent cx="152400" cy="152400"/>
                   <wp:effectExtent b="0" l="0" r="0" t="0"/>
-                  <wp:docPr descr="" title="" id="177" name="Picture"/>
+                  <wp:docPr descr="" title="" id="175" name="Picture"/>
                   <a:graphic>
                     <a:graphicData uri="http://schemas.openxmlformats.org/drawingml/2006/picture">
                       <pic:pic>
                         <pic:nvPicPr>
-                          <pic:cNvPr descr="/Applications/quarto/share/formats/docx/note.png" id="178" name="Picture"/>
+                          <pic:cNvPr descr="/Applications/quarto/share/formats/docx/note.png" id="176" name="Picture"/>
                           <pic:cNvPicPr>
                             <a:picLocks noChangeArrowheads="1" noChangeAspect="1"/>
                           </pic:cNvPicPr>
@@ -10460,7 +10436,7 @@
               <w:spacing w:before="16" w:after="16"/>
             </w:pPr>
             <w:r>
-              <w:t xml:space="preserve">In your main trial, if you get no germination after 10 days, your group can choose to switch to wheat (Project 6) to ask the same question, because wheat germinates quickly.</w:t>
+              <w:t xml:space="preserve">You do not need to measure PSMs. Rather, they provide a potential mechanism to explain any difference in subsequent herbivory.</w:t>
             </w:r>
           </w:p>
         </w:tc>
@@ -10473,14 +10449,14 @@
         </w:pict>
       </w:r>
     </w:p>
-    <w:bookmarkEnd w:id="179"/>
-    <w:bookmarkStart w:id="180" w:name="X6372c54707a815b905e5b165a4e84eda2b55344"/>
+    <w:bookmarkEnd w:id="177"/>
+    <w:bookmarkStart w:id="178" w:name="X15cd79e199f27f1e26e508de246cae55823056e"/>
     <w:p>
       <w:pPr>
         <w:pStyle w:val="Heading4"/>
       </w:pPr>
       <w:r>
-        <w:t xml:space="preserve">4.0.0.6 Project 6 – Germination and growth of</w:t>
+        <w:t xml:space="preserve">4.0.0.3 Project 3 &amp; 9 – Foraging strategies in relation to food type: Do</w:t>
       </w:r>
       <w:r>
         <w:t xml:space="preserve"> </w:t>
@@ -10490,13 +10466,13 @@
           <w:b/>
           <w:bCs/>
         </w:rPr>
-        <w:t xml:space="preserve">wheat</w:t>
-      </w:r>
-      <w:r>
-        <w:t xml:space="preserve"> </w:t>
-      </w:r>
-      <w:r>
-        <w:t xml:space="preserve">in relation to water availability</w:t>
+        <w:t xml:space="preserve">ants</w:t>
+      </w:r>
+      <w:r>
+        <w:t xml:space="preserve"> </w:t>
+      </w:r>
+      <w:r>
+        <w:t xml:space="preserve">prefer some food over others?</w:t>
       </w:r>
     </w:p>
     <w:p>
@@ -10511,7 +10487,15 @@
         <w:t xml:space="preserve">Background</w:t>
       </w:r>
       <w:r>
-        <w:t xml:space="preserve">: Growing crops such as wheat is crucial for food security. In Australia, our rainfall is highly variable, and this can be daunting for farmers wondering whether to sow seed and whether it will germinate if they do. White wheat varieties in Australia can germinate under a range of temperatures (12 to 25oC), but whether the initial rainfall is light (e.g. shower) versus heavy (e.g. soaking) may affect whether seeds germinate and/or seedlings grow and/or survive. Understanding these relationships is one step in understanding the conditions required to help ensure our food security.</w:t>
+        <w:t xml:space="preserve">: Ants spend a lot of their time searching for food, but the food they find varies in its nutritional and energetic value. Do they just forage for any foods or do they show preferences? Honey and tuna, for example, are very different foods. Do ants care? Honey is a high-carbohydrate low-protein food, while tuna is high protein, low carbs; although there are lots of other differences between these food as well.</w:t>
+      </w:r>
+    </w:p>
+    <w:p>
+      <w:pPr>
+        <w:pStyle w:val="BodyText"/>
+      </w:pPr>
+      <w:r>
+        <w:t xml:space="preserve">Scout ants go out and look for food, then return to the nest and recruit others to help them. We can understand something about the requirements ants have for different foods by looking at how quickly and/or how many ants are recruited to a food source once it has been located by the scout ant.</w:t>
       </w:r>
     </w:p>
     <w:p>
@@ -10521,14 +10505,14 @@
         </w:pict>
       </w:r>
     </w:p>
-    <w:bookmarkEnd w:id="180"/>
-    <w:bookmarkStart w:id="183" w:name="X49437538bf0c67097d9a878857d69ae739dc339"/>
+    <w:bookmarkEnd w:id="178"/>
+    <w:bookmarkStart w:id="179" w:name="X7f9cd47cbd2398223a91c63ab57df9bb5211988"/>
     <w:p>
       <w:pPr>
         <w:pStyle w:val="Heading4"/>
       </w:pPr>
       <w:r>
-        <w:t xml:space="preserve">4.0.0.7 Project 7 &amp; 11 – Are</w:t>
+        <w:t xml:space="preserve">4.0.0.4 Project 4 &amp; 10 – Foraging strategies in relation to costs and benefits: Do</w:t>
       </w:r>
       <w:r>
         <w:t xml:space="preserve"> </w:t>
@@ -10538,13 +10522,13 @@
           <w:b/>
           <w:bCs/>
         </w:rPr>
-        <w:t xml:space="preserve">birds</w:t>
-      </w:r>
-      <w:r>
-        <w:t xml:space="preserve"> </w:t>
-      </w:r>
-      <w:r>
-        <w:t xml:space="preserve">active at different times of day?</w:t>
+        <w:t xml:space="preserve">ants</w:t>
+      </w:r>
+      <w:r>
+        <w:t xml:space="preserve"> </w:t>
+      </w:r>
+      <w:r>
+        <w:t xml:space="preserve">seek food that is easier to access?</w:t>
       </w:r>
     </w:p>
     <w:p>
@@ -10559,7 +10543,78 @@
         <w:t xml:space="preserve">Background</w:t>
       </w:r>
       <w:r>
-        <w:t xml:space="preserve">: Birds may be active at different times of day for a variety of reasons. As a first step in understanding bird abundance and diversity we need to be able to measure it and know whether when we measure it makes a difference. If you stand in the same spot and count birds, does the outcome depend on when you did it? Are there other factors you need to control or at least take into account?</w:t>
+        <w:t xml:space="preserve">: Ants spend a lot of time searching for food, but the effort needed to harvest a given food could affect how they value it. For example, food that is difficult or slow to access (e.g. surrounded by complicated 3-D local habitat or with narrow access points slowing ant traffic) may be less preferred than food that is easy to access.</w:t>
+      </w:r>
+    </w:p>
+    <w:p>
+      <w:pPr>
+        <w:pStyle w:val="BodyText"/>
+      </w:pPr>
+      <w:r>
+        <w:rPr>
+          <w:b/>
+          <w:bCs/>
+        </w:rPr>
+        <w:t xml:space="preserve">Variation</w:t>
+      </w:r>
+      <w:r>
+        <w:t xml:space="preserve">: IF you want to answer a more complicated question, you could ask whether ants balance the effort of getting food against the value of that food. Does food that is hard to access need to be higher in value (e.g. more concentrated) than food that is easy and less energetically costly to access?</w:t>
+      </w:r>
+    </w:p>
+    <w:p>
+      <w:pPr>
+        <w:pStyle w:val="BodyText"/>
+      </w:pPr>
+      <w:r>
+        <w:t xml:space="preserve">Scout ants go out and look for food, then return to the nest and recruit others to help them. We can understand something about the requirements ants have for different foods by looking at how quickly and/or how many ants are recruited to a food source once it has been located by the scout ant.</w:t>
+      </w:r>
+    </w:p>
+    <w:p>
+      <w:r>
+        <w:pict>
+          <v:rect style="width:0;height:1.5pt" o:hralign="center" o:hrstd="t" o:hr="t"/>
+        </w:pict>
+      </w:r>
+    </w:p>
+    <w:bookmarkEnd w:id="179"/>
+    <w:bookmarkStart w:id="182" w:name="X4c7b1bfcd26ea8cbbecf84bff90f8c69f4a553f"/>
+    <w:p>
+      <w:pPr>
+        <w:pStyle w:val="Heading4"/>
+      </w:pPr>
+      <w:r>
+        <w:t xml:space="preserve">4.0.0.5 Project 5 – Germination of native</w:t>
+      </w:r>
+      <w:r>
+        <w:t xml:space="preserve"> </w:t>
+      </w:r>
+      <w:r>
+        <w:rPr>
+          <w:b/>
+          <w:bCs/>
+        </w:rPr>
+        <w:t xml:space="preserve">grass</w:t>
+      </w:r>
+      <w:r>
+        <w:t xml:space="preserve"> </w:t>
+      </w:r>
+      <w:r>
+        <w:t xml:space="preserve">seeds in relation to water availability</w:t>
+      </w:r>
+    </w:p>
+    <w:p>
+      <w:pPr>
+        <w:pStyle w:val="FirstParagraph"/>
+      </w:pPr>
+      <w:r>
+        <w:rPr>
+          <w:b/>
+          <w:bCs/>
+        </w:rPr>
+        <w:t xml:space="preserve">Background</w:t>
+      </w:r>
+      <w:r>
+        <w:t xml:space="preserve">: Germination of native plants is triggered by a range of factors in Australia. Some plants need heat initially, others simply need water. Microlaena stipoides (weeping grass) is a native grass that is also used for turf and feed for livestock. It occurs along much of eastern mainland Australia, Tasmania and even in SW Western Australia. It is eaten by our marsupial herbivores, e.g. wombats. Its seeds germinate in a range of conditions within 1 to 2 weeks (&gt;10 oC, faster when warmer), do not need fire but do need moisture. How often it rains may affect whether seeds germinate, in turn affecting recruitment and regeneration. Understanding the relationship between rain (watering) frequency and probability of seeds germinating helps us understand how climate influences the dynamics of our grasslands and use of native plants in agriculture.</w:t>
       </w:r>
     </w:p>
     <w:tbl>
@@ -10604,12 +10659,12 @@
                 <wp:inline>
                   <wp:extent cx="152400" cy="152400"/>
                   <wp:effectExtent b="0" l="0" r="0" t="0"/>
-                  <wp:docPr descr="" title="" id="181" name="Picture"/>
+                  <wp:docPr descr="" title="" id="180" name="Picture"/>
                   <a:graphic>
                     <a:graphicData uri="http://schemas.openxmlformats.org/drawingml/2006/picture">
                       <pic:pic>
                         <pic:nvPicPr>
-                          <pic:cNvPr descr="/Applications/quarto/share/formats/docx/note.png" id="182" name="Picture"/>
+                          <pic:cNvPr descr="/Applications/quarto/share/formats/docx/note.png" id="181" name="Picture"/>
                           <pic:cNvPicPr>
                             <a:picLocks noChangeArrowheads="1" noChangeAspect="1"/>
                           </pic:cNvPicPr>
@@ -10672,7 +10727,7 @@
               <w:spacing w:before="16" w:after="16"/>
             </w:pPr>
             <w:r>
-              <w:t xml:space="preserve">Animal Ethics conditions apply (see below).</w:t>
+              <w:t xml:space="preserve">In your main trial, if you get no germination after 10 days, your group can choose to switch to wheat (Project 6) to ask the same question, because wheat germinates quickly.</w:t>
             </w:r>
           </w:p>
         </w:tc>
@@ -10685,14 +10740,62 @@
         </w:pict>
       </w:r>
     </w:p>
+    <w:bookmarkEnd w:id="182"/>
+    <w:bookmarkStart w:id="183" w:name="X6372c54707a815b905e5b165a4e84eda2b55344"/>
+    <w:p>
+      <w:pPr>
+        <w:pStyle w:val="Heading4"/>
+      </w:pPr>
+      <w:r>
+        <w:t xml:space="preserve">4.0.0.6 Project 6 – Germination and growth of</w:t>
+      </w:r>
+      <w:r>
+        <w:t xml:space="preserve"> </w:t>
+      </w:r>
+      <w:r>
+        <w:rPr>
+          <w:b/>
+          <w:bCs/>
+        </w:rPr>
+        <w:t xml:space="preserve">wheat</w:t>
+      </w:r>
+      <w:r>
+        <w:t xml:space="preserve"> </w:t>
+      </w:r>
+      <w:r>
+        <w:t xml:space="preserve">in relation to water availability</w:t>
+      </w:r>
+    </w:p>
+    <w:p>
+      <w:pPr>
+        <w:pStyle w:val="FirstParagraph"/>
+      </w:pPr>
+      <w:r>
+        <w:rPr>
+          <w:b/>
+          <w:bCs/>
+        </w:rPr>
+        <w:t xml:space="preserve">Background</w:t>
+      </w:r>
+      <w:r>
+        <w:t xml:space="preserve">: Growing crops such as wheat is crucial for food security. In Australia, our rainfall is highly variable, and this can be daunting for farmers wondering whether to sow seed and whether it will germinate if they do. White wheat varieties in Australia can germinate under a range of temperatures (12 to 25oC), but whether the initial rainfall is light (e.g. shower) versus heavy (e.g. soaking) may affect whether seeds germinate and/or seedlings grow and/or survive. Understanding these relationships is one step in understanding the conditions required to help ensure our food security.</w:t>
+      </w:r>
+    </w:p>
+    <w:p>
+      <w:r>
+        <w:pict>
+          <v:rect style="width:0;height:1.5pt" o:hralign="center" o:hrstd="t" o:hr="t"/>
+        </w:pict>
+      </w:r>
+    </w:p>
     <w:bookmarkEnd w:id="183"/>
-    <w:bookmarkStart w:id="186" w:name="Xb1d6f87a90adbf10c5407e781e8effe1b8b239c"/>
+    <w:bookmarkStart w:id="186" w:name="X49437538bf0c67097d9a878857d69ae739dc339"/>
     <w:p>
       <w:pPr>
         <w:pStyle w:val="Heading4"/>
       </w:pPr>
       <w:r>
-        <w:t xml:space="preserve">4.0.0.8 Project 8 – Use of urban water bodies by</w:t>
+        <w:t xml:space="preserve">4.0.0.7 Project 7 &amp; 11 – Are</w:t>
       </w:r>
       <w:r>
         <w:t xml:space="preserve"> </w:t>
@@ -10705,16 +10808,15 @@
         <w:t xml:space="preserve">birds</w:t>
       </w:r>
       <w:r>
-        <w:t xml:space="preserve">: Do characteristics of urban water bodies influence which birds use them?</w:t>
-      </w:r>
-    </w:p>
-    <w:p>
-      <w:pPr>
-        <w:pStyle w:val="Compact"/>
-        <w:numPr>
-          <w:ilvl w:val="0"/>
-          <w:numId w:val="1041"/>
-        </w:numPr>
+        <w:t xml:space="preserve"> </w:t>
+      </w:r>
+      <w:r>
+        <w:t xml:space="preserve">active at different times of day?</w:t>
+      </w:r>
+    </w:p>
+    <w:p>
+      <w:pPr>
+        <w:pStyle w:val="FirstParagraph"/>
       </w:pPr>
       <w:r>
         <w:rPr>
@@ -10724,7 +10826,7 @@
         <w:t xml:space="preserve">Background</w:t>
       </w:r>
       <w:r>
-        <w:t xml:space="preserve">: Bird diversity within cities is affected by many factors, including availability of food, sites for nesting and shelter from predators. Water bodies, such as ponds and lakes, in parks and gardens can attract native (and introduced) birds. The Sydney Council, for example, has upgraded and revegetated the ponds in Sydney Park, just south of Sydney Uni, to encourage water birds. To maximise bird diversity, as well as simply maximise bird numbers, it is important to understand the relationship between characteristics of different water bodies and the diversity of birds they support.</w:t>
+        <w:t xml:space="preserve">: Birds may be active at different times of day for a variety of reasons. As a first step in understanding bird abundance and diversity we need to be able to measure it and know whether when we measure it makes a difference. If you stand in the same spot and count birds, does the outcome depend on when you did it? Are there other factors you need to control or at least take into account?</w:t>
       </w:r>
     </w:p>
     <w:tbl>
@@ -10758,7 +10860,7 @@
           </w:tcPr>
           <w:p>
             <w:pPr>
-              <w:pStyle w:val="FirstParagraph"/>
+              <w:pStyle w:val="BodyText"/>
             </w:pPr>
             <w:pPr>
               <w:spacing w:before="0" w:after="0"/>
@@ -10851,7 +10953,172 @@
       </w:r>
     </w:p>
     <w:bookmarkEnd w:id="186"/>
-    <w:bookmarkStart w:id="188" w:name="Xf521ef2563395627519c118c12af53cd82e9c48"/>
+    <w:bookmarkStart w:id="189" w:name="Xb1d6f87a90adbf10c5407e781e8effe1b8b239c"/>
+    <w:p>
+      <w:pPr>
+        <w:pStyle w:val="Heading4"/>
+      </w:pPr>
+      <w:r>
+        <w:t xml:space="preserve">4.0.0.8 Project 8 – Use of urban water bodies by</w:t>
+      </w:r>
+      <w:r>
+        <w:t xml:space="preserve"> </w:t>
+      </w:r>
+      <w:r>
+        <w:rPr>
+          <w:b/>
+          <w:bCs/>
+        </w:rPr>
+        <w:t xml:space="preserve">birds</w:t>
+      </w:r>
+      <w:r>
+        <w:t xml:space="preserve">: Do characteristics of urban water bodies influence which birds use them?</w:t>
+      </w:r>
+    </w:p>
+    <w:p>
+      <w:pPr>
+        <w:pStyle w:val="Compact"/>
+        <w:numPr>
+          <w:ilvl w:val="0"/>
+          <w:numId w:val="1041"/>
+        </w:numPr>
+      </w:pPr>
+      <w:r>
+        <w:rPr>
+          <w:b/>
+          <w:bCs/>
+        </w:rPr>
+        <w:t xml:space="preserve">Background</w:t>
+      </w:r>
+      <w:r>
+        <w:t xml:space="preserve">: Bird diversity within cities is affected by many factors, including availability of food, sites for nesting and shelter from predators. Water bodies, such as ponds and lakes, in parks and gardens can attract native (and introduced) birds. The Sydney Council, for example, has upgraded and revegetated the ponds in Sydney Park, just south of Sydney Uni, to encourage water birds. To maximise bird diversity, as well as simply maximise bird numbers, it is important to understand the relationship between characteristics of different water bodies and the diversity of birds they support.</w:t>
+      </w:r>
+    </w:p>
+    <w:tbl>
+      <w:tblPr>
+        <w:tblStyle w:val="Table"/>
+        <w:tblLook w:firstRow="0" w:lastRow="0" w:firstColumn="0" w:lastColumn="0" w:noHBand="0" w:noVBand="0" w:val="0000"/>
+        <w:tblBorders>
+          <w:left w:val="single" w:sz="24" w:space="0" w:color="0758E5"/>
+          <w:right w:val="single" w:sz="4" w:space="0" w:color="0758E5"/>
+          <w:top w:val="single" w:sz="4" w:space="0" w:color="0758E5"/>
+          <w:bottom w:val="single" w:sz="4" w:space="0" w:color="0758E5"/>
+        </w:tblBorders>
+        <w:tblCellMar>
+          <w:left w:w="144" w:type="dxa"/>
+          <w:right w:w="144" w:type="dxa"/>
+        </w:tblCellMar>
+        <w:tblInd w:w="164" w:type="dxa"/>
+        <w:tblW w:type="pct" w:w="100%"/>
+      </w:tblPr>
+      <w:tr>
+        <w:trPr>
+          <w:cantSplit/>
+        </w:trPr>
+        <w:tc>
+          <w:tcPr>
+            <w:shd w:color="auto" w:fill="dae6fb" w:val="clear"/>
+            <w:tcMar>
+              <w:top w:w="92" w:type="dxa"/>
+              <w:bottom w:w="92" w:type="dxa"/>
+            </w:tcMar>
+          </w:tcPr>
+          <w:p>
+            <w:pPr>
+              <w:pStyle w:val="FirstParagraph"/>
+            </w:pPr>
+            <w:pPr>
+              <w:spacing w:before="0" w:after="0"/>
+              <w:textAlignment w:val="center"/>
+            </w:pPr>
+            <w:r>
+              <w:drawing>
+                <wp:inline>
+                  <wp:extent cx="152400" cy="152400"/>
+                  <wp:effectExtent b="0" l="0" r="0" t="0"/>
+                  <wp:docPr descr="" title="" id="187" name="Picture"/>
+                  <a:graphic>
+                    <a:graphicData uri="http://schemas.openxmlformats.org/drawingml/2006/picture">
+                      <pic:pic>
+                        <pic:nvPicPr>
+                          <pic:cNvPr descr="/Applications/quarto/share/formats/docx/note.png" id="188" name="Picture"/>
+                          <pic:cNvPicPr>
+                            <a:picLocks noChangeArrowheads="1" noChangeAspect="1"/>
+                          </pic:cNvPicPr>
+                        </pic:nvPicPr>
+                        <pic:blipFill>
+                          <a:blip r:embed="rId64"/>
+                          <a:stretch>
+                            <a:fillRect/>
+                          </a:stretch>
+                        </pic:blipFill>
+                        <pic:spPr bwMode="auto">
+                          <a:xfrm>
+                            <a:off x="0" y="0"/>
+                            <a:ext cx="152400" cy="152400"/>
+                          </a:xfrm>
+                          <a:prstGeom prst="rect">
+                            <a:avLst/>
+                          </a:prstGeom>
+                          <a:noFill/>
+                          <a:ln w="9525">
+                            <a:noFill/>
+                            <a:headEnd/>
+                            <a:tailEnd/>
+                          </a:ln>
+                        </pic:spPr>
+                      </pic:pic>
+                    </a:graphicData>
+                  </a:graphic>
+                </wp:inline>
+              </w:drawing>
+            </w:r>
+            <w:r>
+              <w:t xml:space="preserve"> </w:t>
+            </w:r>
+            <w:r>
+              <w:t xml:space="preserve"> </w:t>
+            </w:r>
+            <w:r>
+              <w:t xml:space="preserve">Note</w:t>
+            </w:r>
+          </w:p>
+        </w:tc>
+      </w:tr>
+      <w:tr>
+        <w:trPr>
+          <w:cantSplit/>
+        </w:trPr>
+        <w:tc>
+          <w:tcPr>
+            <w:tcMar>
+              <w:top w:w="108" w:type="dxa"/>
+              <w:bottom w:w="108" w:type="dxa"/>
+            </w:tcMar>
+          </w:tcPr>
+          <w:p>
+            <w:pPr>
+              <w:pStyle w:val="BodyText"/>
+            </w:pPr>
+            <w:pPr>
+              <w:spacing w:before="16" w:after="16"/>
+            </w:pPr>
+            <w:r>
+              <w:t xml:space="preserve">Animal Ethics conditions apply (see below).</w:t>
+            </w:r>
+          </w:p>
+        </w:tc>
+      </w:tr>
+    </w:tbl>
+    <w:p>
+      <w:r>
+        <w:pict>
+          <v:rect style="width:0;height:1.5pt" o:hralign="center" o:hrstd="t" o:hr="t"/>
+        </w:pict>
+      </w:r>
+    </w:p>
+    <w:bookmarkEnd w:id="189"/>
+    <w:bookmarkStart w:id="191" w:name="Xf521ef2563395627519c118c12af53cd82e9c48"/>
     <w:p>
       <w:pPr>
         <w:pStyle w:val="Heading2"/>
@@ -10935,7 +11202,7 @@
         <w:t xml:space="preserve">Reference: Bateman, P. W., and P. A. Fleming. 2011. Who are you looking at? Hadeda ibises use direction of gaze, head orientation and approach speed in their risk assessment of a potential predator. Journal of Zoology 285:316-323.</w:t>
       </w:r>
     </w:p>
-    <w:bookmarkStart w:id="187" w:name="conditions-of-bird-project-approval"/>
+    <w:bookmarkStart w:id="190" w:name="conditions-of-bird-project-approval"/>
     <w:p>
       <w:pPr>
         <w:pStyle w:val="Heading3"/>
@@ -11097,10 +11364,10 @@
         <w:t xml:space="preserve">you must notify Clare McArthur by email within 24h, summarising what has occurred (this will be reported as an adverse event to the Animal Ethics Committee even if you played no part in the injury).</w:t>
       </w:r>
     </w:p>
-    <w:bookmarkEnd w:id="187"/>
-    <w:bookmarkEnd w:id="188"/>
-    <w:bookmarkEnd w:id="189"/>
-    <w:bookmarkStart w:id="216" w:name="report-1-instructions"/>
+    <w:bookmarkEnd w:id="190"/>
+    <w:bookmarkEnd w:id="191"/>
+    <w:bookmarkEnd w:id="192"/>
+    <w:bookmarkStart w:id="219" w:name="report-1-instructions"/>
     <w:p>
       <w:pPr>
         <w:pStyle w:val="Heading1"/>
@@ -11109,7 +11376,7 @@
         <w:t xml:space="preserve">5. Report 1 – Instructions</w:t>
       </w:r>
     </w:p>
-    <w:bookmarkStart w:id="190" w:name="about"/>
+    <w:bookmarkStart w:id="193" w:name="about"/>
     <w:p>
       <w:pPr>
         <w:pStyle w:val="Heading2"/>
@@ -11178,8 +11445,8 @@
         <w:t xml:space="preserve">Length penalty: you will incur a penalty of 5% (5 points out of 100; up to 30 points) for each page or part thereof over the page limit.</w:t>
       </w:r>
     </w:p>
-    <w:bookmarkEnd w:id="190"/>
-    <w:bookmarkStart w:id="192" w:name="a-note-about-plagiarism"/>
+    <w:bookmarkEnd w:id="193"/>
+    <w:bookmarkStart w:id="195" w:name="a-note-about-plagiarism"/>
     <w:p>
       <w:pPr>
         <w:pStyle w:val="Heading2"/>
@@ -11198,7 +11465,7 @@
       <w:r>
         <w:t xml:space="preserve"> </w:t>
       </w:r>
-      <w:hyperlink r:id="rId191">
+      <w:hyperlink r:id="rId194">
         <w:r>
           <w:rPr>
             <w:rStyle w:val="Hyperlink"/>
@@ -11261,8 +11528,8 @@
         <w:t xml:space="preserve">Your report will be checked for plagiarism using software.</w:t>
       </w:r>
     </w:p>
-    <w:bookmarkEnd w:id="192"/>
-    <w:bookmarkStart w:id="193" w:name="submitting-your-individual-report"/>
+    <w:bookmarkEnd w:id="195"/>
+    <w:bookmarkStart w:id="196" w:name="submitting-your-individual-report"/>
     <w:p>
       <w:pPr>
         <w:pStyle w:val="Heading2"/>
@@ -11401,8 +11668,8 @@
         <w:t xml:space="preserve">: minimum of 10 key references from the primary scientific literature, probably a mix of key recent and older papers. They must be relevant, demonstrating that you have read about the topic comprehensively. You will use them to show how you understand what people have already done and how your work fits into and/or extends what is already known, and that you have used the references to help understand what you have found.</w:t>
       </w:r>
     </w:p>
-    <w:bookmarkEnd w:id="193"/>
-    <w:bookmarkStart w:id="194" w:name="requirements-for-your-report"/>
+    <w:bookmarkEnd w:id="196"/>
+    <w:bookmarkStart w:id="197" w:name="requirements-for-your-report"/>
     <w:p>
       <w:pPr>
         <w:pStyle w:val="Heading2"/>
@@ -11524,8 +11791,8 @@
         <w:t xml:space="preserve">If you are uncertain about anything seek help early from the teaching staff in class.</w:t>
       </w:r>
     </w:p>
-    <w:bookmarkEnd w:id="194"/>
-    <w:bookmarkStart w:id="201" w:name="clares-tips-on-writing-your-report"/>
+    <w:bookmarkEnd w:id="197"/>
+    <w:bookmarkStart w:id="204" w:name="clares-tips-on-writing-your-report"/>
     <w:p>
       <w:pPr>
         <w:pStyle w:val="Heading2"/>
@@ -11573,7 +11840,7 @@
         <w:t xml:space="preserve">Title: keep it brief, relevant, informative and interesting</w:t>
       </w:r>
     </w:p>
-    <w:bookmarkStart w:id="195" w:name="abstract"/>
+    <w:bookmarkStart w:id="198" w:name="abstract"/>
     <w:p>
       <w:pPr>
         <w:pStyle w:val="Heading3"/>
@@ -11606,8 +11873,8 @@
         <w:t xml:space="preserve">Do NOT include references or details of statistical results (e.g. no F or P values)</w:t>
       </w:r>
     </w:p>
-    <w:bookmarkEnd w:id="195"/>
-    <w:bookmarkStart w:id="196" w:name="introduction"/>
+    <w:bookmarkEnd w:id="198"/>
+    <w:bookmarkStart w:id="199" w:name="introduction"/>
     <w:p>
       <w:pPr>
         <w:pStyle w:val="Heading3"/>
@@ -11676,8 +11943,8 @@
         <w:t xml:space="preserve">Definitions of scientific terms (if needed).</w:t>
       </w:r>
     </w:p>
-    <w:bookmarkEnd w:id="196"/>
-    <w:bookmarkStart w:id="197" w:name="materials-and-methods"/>
+    <w:bookmarkEnd w:id="199"/>
+    <w:bookmarkStart w:id="200" w:name="materials-and-methods"/>
     <w:p>
       <w:pPr>
         <w:pStyle w:val="Heading3"/>
@@ -11746,8 +12013,8 @@
         <w:t xml:space="preserve">Statistical analyses used, including which are dependent/independent variable(s) (if applicable), unit of replication, actual test(s) &amp; why they are appropriate, statistical package(s)</w:t>
       </w:r>
     </w:p>
-    <w:bookmarkEnd w:id="197"/>
-    <w:bookmarkStart w:id="198" w:name="results"/>
+    <w:bookmarkEnd w:id="200"/>
+    <w:bookmarkStart w:id="201" w:name="results"/>
     <w:p>
       <w:pPr>
         <w:pStyle w:val="Heading3"/>
@@ -11792,8 +12059,8 @@
         <w:t xml:space="preserve">Results of statistical analyses presented either in text, on figures, or in tables.</w:t>
       </w:r>
     </w:p>
-    <w:bookmarkEnd w:id="198"/>
-    <w:bookmarkStart w:id="199" w:name="discussion"/>
+    <w:bookmarkEnd w:id="201"/>
+    <w:bookmarkStart w:id="202" w:name="discussion"/>
     <w:p>
       <w:pPr>
         <w:pStyle w:val="Heading3"/>
@@ -11862,8 +12129,8 @@
         <w:t xml:space="preserve">Future studies – what would you do next to extend our understanding of the subject and/or improve what you did? Keep this brief.</w:t>
       </w:r>
     </w:p>
-    <w:bookmarkEnd w:id="199"/>
-    <w:bookmarkStart w:id="200" w:name="general"/>
+    <w:bookmarkEnd w:id="202"/>
+    <w:bookmarkStart w:id="203" w:name="general"/>
     <w:p>
       <w:pPr>
         <w:pStyle w:val="Heading3"/>
@@ -11950,9 +12217,9 @@
         <w:t xml:space="preserve">You are expected to use at least 10 relevant references from the primary literature</w:t>
       </w:r>
     </w:p>
-    <w:bookmarkEnd w:id="200"/>
-    <w:bookmarkEnd w:id="201"/>
-    <w:bookmarkStart w:id="215" w:name="more-tips-on-writing-your-report"/>
+    <w:bookmarkEnd w:id="203"/>
+    <w:bookmarkEnd w:id="204"/>
+    <w:bookmarkStart w:id="218" w:name="more-tips-on-writing-your-report"/>
     <w:p>
       <w:pPr>
         <w:pStyle w:val="Heading2"/>
@@ -11969,7 +12236,7 @@
         <w:t xml:space="preserve">The following is a summary written by Clare’s Lab Group of PhD and Honours students after critically discussing two papers — not for content — but for how they were written.</w:t>
       </w:r>
     </w:p>
-    <w:bookmarkStart w:id="203" w:name="Xf0a69908b59f9c4f458749201fe97fd62aeaf47"/>
+    <w:bookmarkStart w:id="206" w:name="Xf0a69908b59f9c4f458749201fe97fd62aeaf47"/>
     <w:p>
       <w:pPr>
         <w:pStyle w:val="Heading3"/>
@@ -11998,7 +12265,7 @@
         <w:t xml:space="preserve">based on Mensh B, Kording K (2017) Ten simple rules for structuring papers. PLoS Comput Biol 13(9): e1005619. https://doi.org/10.1371/journal.pcbi.1005619</w:t>
       </w:r>
     </w:p>
-    <w:bookmarkStart w:id="202" w:name="papers-discussed"/>
+    <w:bookmarkStart w:id="205" w:name="papers-discussed"/>
     <w:p>
       <w:pPr>
         <w:pStyle w:val="Heading4"/>
@@ -12041,9 +12308,9 @@
         <w:t xml:space="preserve">landscape of fear: prey responses to spatiotemporal variations in predation risk across the lunar cycle. Ecol Lett, 20: 1364-1373. doi:10.1111/ele.12832</w:t>
       </w:r>
     </w:p>
-    <w:bookmarkEnd w:id="202"/>
-    <w:bookmarkEnd w:id="203"/>
-    <w:bookmarkStart w:id="214" w:name="general-notes"/>
+    <w:bookmarkEnd w:id="205"/>
+    <w:bookmarkEnd w:id="206"/>
+    <w:bookmarkStart w:id="217" w:name="general-notes"/>
     <w:p>
       <w:pPr>
         <w:pStyle w:val="Heading3"/>
@@ -12148,7 +12415,7 @@
         <w:t xml:space="preserve">Take the reader by the hand. DO NOT assume they know what you know. DO lead them through your work and explain things as you go along. Justify your decisions. Think like a reviewer: what will they want to know? Pre-empt it by being transparent, explaining what you decided to do and why.</w:t>
       </w:r>
     </w:p>
-    <w:bookmarkStart w:id="204" w:name="introduction-1"/>
+    <w:bookmarkStart w:id="207" w:name="introduction-1"/>
     <w:p>
       <w:pPr>
         <w:pStyle w:val="Heading4"/>
@@ -12181,8 +12448,8 @@
         <w:t xml:space="preserve">References are used to provide background of the research area – do not just list references on a topic. Instead, use them to summarise what we know and understand as a result of these studies. Make it clear what we know from (a) empirical evidence (with examples, i.e. do we know it for lots of individuals/species/contexts/ecosystems or whatever? which? Just one? which?) OR (b) what we think we know (conceptual hypotheses).</w:t>
       </w:r>
     </w:p>
-    <w:bookmarkEnd w:id="204"/>
-    <w:bookmarkStart w:id="205" w:name="suggested-paragraph-1"/>
+    <w:bookmarkEnd w:id="207"/>
+    <w:bookmarkStart w:id="208" w:name="suggested-paragraph-1"/>
     <w:p>
       <w:pPr>
         <w:pStyle w:val="Heading4"/>
@@ -12215,8 +12482,8 @@
         <w:t xml:space="preserve">Describe what research has been done on this topic</w:t>
       </w:r>
     </w:p>
-    <w:bookmarkEnd w:id="205"/>
-    <w:bookmarkStart w:id="206" w:name="suggested-paragraph-2"/>
+    <w:bookmarkEnd w:id="208"/>
+    <w:bookmarkStart w:id="209" w:name="suggested-paragraph-2"/>
     <w:p>
       <w:pPr>
         <w:pStyle w:val="Heading4"/>
@@ -12261,8 +12528,8 @@
         <w:t xml:space="preserve">This information can show the importance of your paper</w:t>
       </w:r>
     </w:p>
-    <w:bookmarkEnd w:id="206"/>
-    <w:bookmarkStart w:id="207" w:name="suggested-paragraph-3-to-5"/>
+    <w:bookmarkEnd w:id="209"/>
+    <w:bookmarkStart w:id="210" w:name="suggested-paragraph-3-to-5"/>
     <w:p>
       <w:pPr>
         <w:pStyle w:val="Heading4"/>
@@ -12319,8 +12586,8 @@
         <w:t xml:space="preserve">State any predictions with information to backup these predictions</w:t>
       </w:r>
     </w:p>
-    <w:bookmarkEnd w:id="207"/>
-    <w:bookmarkStart w:id="208" w:name="discussion-1"/>
+    <w:bookmarkEnd w:id="210"/>
+    <w:bookmarkStart w:id="211" w:name="discussion-1"/>
     <w:p>
       <w:pPr>
         <w:pStyle w:val="Heading4"/>
@@ -12377,8 +12644,8 @@
         <w:t xml:space="preserve">The following paragraph order makes sense but you can obviously increase or decrease the number of paragraphs depending on the context and size of your study.</w:t>
       </w:r>
     </w:p>
-    <w:bookmarkEnd w:id="208"/>
-    <w:bookmarkStart w:id="209" w:name="suggested-paragraph-1-1"/>
+    <w:bookmarkEnd w:id="211"/>
+    <w:bookmarkStart w:id="212" w:name="suggested-paragraph-1-1"/>
     <w:p>
       <w:pPr>
         <w:pStyle w:val="Heading4"/>
@@ -12423,8 +12690,8 @@
         <w:t xml:space="preserve">Compare the result to any predictions you made or previous studies</w:t>
       </w:r>
     </w:p>
-    <w:bookmarkEnd w:id="209"/>
-    <w:bookmarkStart w:id="210" w:name="suggested-paragraph-2-to-4"/>
+    <w:bookmarkEnd w:id="212"/>
+    <w:bookmarkStart w:id="213" w:name="suggested-paragraph-2-to-4"/>
     <w:p>
       <w:pPr>
         <w:pStyle w:val="Heading4"/>
@@ -12469,8 +12736,8 @@
         <w:t xml:space="preserve">Compare the result to any predictions made or previous studies</w:t>
       </w:r>
     </w:p>
-    <w:bookmarkEnd w:id="210"/>
-    <w:bookmarkStart w:id="211" w:name="suggested-paragraph-5"/>
+    <w:bookmarkEnd w:id="213"/>
+    <w:bookmarkStart w:id="214" w:name="suggested-paragraph-5"/>
     <w:p>
       <w:pPr>
         <w:pStyle w:val="Heading4"/>
@@ -12539,8 +12806,8 @@
         <w:t xml:space="preserve">Suggested direction of future studies i.e. what could be done next to move forward in our understanding and/or resolving any unanswered questions given what you have now discovered – again keep this brief</w:t>
       </w:r>
     </w:p>
-    <w:bookmarkEnd w:id="211"/>
-    <w:bookmarkStart w:id="212" w:name="suggested-paragraph-6"/>
+    <w:bookmarkEnd w:id="214"/>
+    <w:bookmarkStart w:id="215" w:name="suggested-paragraph-6"/>
     <w:p>
       <w:pPr>
         <w:pStyle w:val="Heading4"/>
@@ -12573,8 +12840,8 @@
         <w:t xml:space="preserve">Describe what this information can affect or be used for (e.g. management decisions)</w:t>
       </w:r>
     </w:p>
-    <w:bookmarkEnd w:id="212"/>
-    <w:bookmarkStart w:id="213" w:name="suggested-paragraph-7"/>
+    <w:bookmarkEnd w:id="215"/>
+    <w:bookmarkStart w:id="216" w:name="suggested-paragraph-7"/>
     <w:p>
       <w:pPr>
         <w:pStyle w:val="Heading4"/>
@@ -12607,11 +12874,11 @@
         <w:t xml:space="preserve">It should be more big picture stuff but take care: it should not state something that could have been said whether or not you had done your study. It must rest on your study.</w:t>
       </w:r>
     </w:p>
-    <w:bookmarkEnd w:id="213"/>
-    <w:bookmarkEnd w:id="214"/>
-    <w:bookmarkEnd w:id="215"/>
     <w:bookmarkEnd w:id="216"/>
-    <w:bookmarkStart w:id="221" w:name="module-3-weeks-9-13"/>
+    <w:bookmarkEnd w:id="217"/>
+    <w:bookmarkEnd w:id="218"/>
+    <w:bookmarkEnd w:id="219"/>
+    <w:bookmarkStart w:id="224" w:name="module-3-weeks-9-13"/>
     <w:p>
       <w:pPr>
         <w:pStyle w:val="Heading1"/>
@@ -12620,7 +12887,7 @@
         <w:t xml:space="preserve">Module 3 (Weeks 9 – 13)</w:t>
       </w:r>
     </w:p>
-    <w:bookmarkStart w:id="217" w:name="preamble-2"/>
+    <w:bookmarkStart w:id="220" w:name="preamble-2"/>
     <w:p>
       <w:pPr>
         <w:pStyle w:val="Heading2"/>
@@ -12697,8 +12964,8 @@
         <w:t xml:space="preserve">Be able to interpret, present and report on these analyses.</w:t>
       </w:r>
     </w:p>
-    <w:bookmarkEnd w:id="217"/>
-    <w:bookmarkStart w:id="218" w:name="background-4"/>
+    <w:bookmarkEnd w:id="220"/>
+    <w:bookmarkStart w:id="221" w:name="background-4"/>
     <w:p>
       <w:pPr>
         <w:pStyle w:val="Heading2"/>
@@ -12731,8 +12998,8 @@
         <w:t xml:space="preserve">In this section of the unit, you will be able to practice performing these multivariate techniques using sample data sets. Then you need to demonstrate your ability to use these multivariate methods to analyse data that you will collect in groups to highlight the nuances of different techniques. Whilst best practice normally dictates that we would normally decide on appropriate tests before we collect our data, this task will enable us to explore options for analysis more effectively.</w:t>
       </w:r>
     </w:p>
-    <w:bookmarkEnd w:id="218"/>
-    <w:bookmarkStart w:id="219" w:name="analyses-and-programs-well-use"/>
+    <w:bookmarkEnd w:id="221"/>
+    <w:bookmarkStart w:id="222" w:name="analyses-and-programs-well-use"/>
     <w:p>
       <w:pPr>
         <w:pStyle w:val="Heading2"/>
@@ -12888,8 +13155,8 @@
         <w:t xml:space="preserve">– used when a significant difference is found to identify which components of the data set are driving the differences (e.g. the contribution each species makes to differences among communities. We will use PRIMER for this (or R).</w:t>
       </w:r>
     </w:p>
-    <w:bookmarkEnd w:id="219"/>
-    <w:bookmarkStart w:id="220" w:name="timeline"/>
+    <w:bookmarkEnd w:id="222"/>
+    <w:bookmarkStart w:id="223" w:name="timeline"/>
     <w:p>
       <w:pPr>
         <w:pStyle w:val="Heading2"/>
@@ -12993,9 +13260,9 @@
         <w:t xml:space="preserve">: final report due.</w:t>
       </w:r>
     </w:p>
-    <w:bookmarkEnd w:id="220"/>
-    <w:bookmarkEnd w:id="221"/>
-    <w:bookmarkStart w:id="239" w:name="week-9-part-1"/>
+    <w:bookmarkEnd w:id="223"/>
+    <w:bookmarkEnd w:id="224"/>
+    <w:bookmarkStart w:id="242" w:name="week-9-part-1"/>
     <w:p>
       <w:pPr>
         <w:pStyle w:val="Heading1"/>
@@ -13041,12 +13308,12 @@
                 <wp:inline>
                   <wp:extent cx="152400" cy="152400"/>
                   <wp:effectExtent b="0" l="0" r="0" t="0"/>
-                  <wp:docPr descr="" title="" id="222" name="Picture"/>
+                  <wp:docPr descr="" title="" id="225" name="Picture"/>
                   <a:graphic>
                     <a:graphicData uri="http://schemas.openxmlformats.org/drawingml/2006/picture">
                       <pic:pic>
                         <pic:nvPicPr>
-                          <pic:cNvPr descr="/Applications/quarto/share/formats/docx/tip.png" id="223" name="Picture"/>
+                          <pic:cNvPr descr="/Applications/quarto/share/formats/docx/tip.png" id="226" name="Picture"/>
                           <pic:cNvPicPr>
                             <a:picLocks noChangeArrowheads="1" noChangeAspect="1"/>
                           </pic:cNvPicPr>
@@ -13170,7 +13437,7 @@
         </w:tc>
       </w:tr>
     </w:tbl>
-    <w:bookmarkStart w:id="224" w:name="outline-2"/>
+    <w:bookmarkStart w:id="227" w:name="outline-2"/>
     <w:p>
       <w:pPr>
         <w:pStyle w:val="Heading2"/>
@@ -13233,8 +13500,8 @@
         <w:t xml:space="preserve">Design an investigation using a model system to test multivariate hypotheses (in groups) for your reports.</w:t>
       </w:r>
     </w:p>
-    <w:bookmarkEnd w:id="224"/>
-    <w:bookmarkStart w:id="226" w:name="what-you-need-to-submit-in-module-3"/>
+    <w:bookmarkEnd w:id="227"/>
+    <w:bookmarkStart w:id="229" w:name="what-you-need-to-submit-in-module-3"/>
     <w:p>
       <w:pPr>
         <w:pStyle w:val="Heading2"/>
@@ -13295,7 +13562,7 @@
         <w:t xml:space="preserve">The report must be submitted in the format of a short scientific article (worth 15% of the total unit mark) – see assessment information for when this is due.</w:t>
       </w:r>
     </w:p>
-    <w:bookmarkStart w:id="225" w:name="analyses-covered-in-this-practical"/>
+    <w:bookmarkStart w:id="228" w:name="analyses-covered-in-this-practical"/>
     <w:p>
       <w:pPr>
         <w:pStyle w:val="Heading3"/>
@@ -13326,9 +13593,9 @@
         <w:t xml:space="preserve">– Principal components analysis is essentially a way to extract a reduced set of variables from a larger dataset, accounting for as much variance as possible in the original more complex dataset.</w:t>
       </w:r>
     </w:p>
-    <w:bookmarkEnd w:id="225"/>
-    <w:bookmarkEnd w:id="226"/>
-    <w:bookmarkStart w:id="230" w:name="Xc0256e1dde6b792d810cef78c892553bbd3c3fe"/>
+    <w:bookmarkEnd w:id="228"/>
+    <w:bookmarkEnd w:id="229"/>
+    <w:bookmarkStart w:id="233" w:name="Xc0256e1dde6b792d810cef78c892553bbd3c3fe"/>
     <w:p>
       <w:pPr>
         <w:pStyle w:val="Heading2"/>
@@ -13369,7 +13636,7 @@
         <w:t xml:space="preserve">The process in SPSS is listed below. R instructions are given on Canvas in an R Studio file</w:t>
       </w:r>
     </w:p>
-    <w:bookmarkStart w:id="227" w:name="running-the-pca"/>
+    <w:bookmarkStart w:id="230" w:name="running-the-pca"/>
     <w:p>
       <w:pPr>
         <w:pStyle w:val="Heading3"/>
@@ -13486,8 +13753,8 @@
         <w:t xml:space="preserve">Bartlett’s Test of Sphericity, can be used to test the null hypothesis that our sample was randomly drawn from a population in which the correlation matrix was an identity matrix (a matrix full of zeros, except, for ones on the main diagonal). An identity matrix would occur only if each variable only correlated with itself and not any other variable. However, it is easier and more interpretable if you look at your data instead.</w:t>
       </w:r>
     </w:p>
-    <w:bookmarkEnd w:id="227"/>
-    <w:bookmarkStart w:id="228" w:name="interpreting-the-pca"/>
+    <w:bookmarkEnd w:id="230"/>
+    <w:bookmarkStart w:id="231" w:name="interpreting-the-pca"/>
     <w:p>
       <w:pPr>
         <w:pStyle w:val="Heading3"/>
@@ -13540,8 +13807,8 @@
         <w:t xml:space="preserve">Establish a meaningful name for each component based on the loadings for individual variables in the rotated solutions.</w:t>
       </w:r>
     </w:p>
-    <w:bookmarkEnd w:id="228"/>
-    <w:bookmarkStart w:id="229" w:name="after-the-pca"/>
+    <w:bookmarkEnd w:id="231"/>
+    <w:bookmarkStart w:id="232" w:name="after-the-pca"/>
     <w:p>
       <w:pPr>
         <w:pStyle w:val="Heading3"/>
@@ -13602,9 +13869,9 @@
         <w:t xml:space="preserve">Do marine and terrestrial folk perceive lecturer qualities the same way?</w:t>
       </w:r>
     </w:p>
-    <w:bookmarkEnd w:id="229"/>
-    <w:bookmarkEnd w:id="230"/>
-    <w:bookmarkStart w:id="234" w:name="Xcb5875f0f0d1082521f67090bd5edc4fc59d997"/>
+    <w:bookmarkEnd w:id="232"/>
+    <w:bookmarkEnd w:id="233"/>
+    <w:bookmarkStart w:id="237" w:name="Xcb5875f0f0d1082521f67090bd5edc4fc59d997"/>
     <w:p>
       <w:pPr>
         <w:pStyle w:val="Heading2"/>
@@ -13613,7 +13880,7 @@
         <w:t xml:space="preserve">6.4 Part 2: designing your multivariate experiment</w:t>
       </w:r>
     </w:p>
-    <w:bookmarkStart w:id="231" w:name="the-data-and-your-model-system"/>
+    <w:bookmarkStart w:id="234" w:name="the-data-and-your-model-system"/>
     <w:p>
       <w:pPr>
         <w:pStyle w:val="Heading3"/>
@@ -13630,8 +13897,8 @@
         <w:t xml:space="preserve">Biologists are becoming more interested in multivariate approaches because the questions we ask and the data we collect tend to be inherently multivariate, relating to both biotic and abiotic variables when dealing with assemblages and habitat assessments respectively. In groups, you will generate your own multivariate datasets using non-biological model systems like cars and the car parks they inhabit, gargoyles and the buildings they live on, or beer types and the type of drinking establishment in which they congregate.</w:t>
       </w:r>
     </w:p>
-    <w:bookmarkEnd w:id="231"/>
-    <w:bookmarkStart w:id="232" w:name="Xf4a0fe0b639f7fc9834abb1d489feada03a6eab"/>
+    <w:bookmarkEnd w:id="234"/>
+    <w:bookmarkStart w:id="235" w:name="Xf4a0fe0b639f7fc9834abb1d489feada03a6eab"/>
     <w:p>
       <w:pPr>
         <w:pStyle w:val="Heading3"/>
@@ -13678,8 +13945,8 @@
         <w:t xml:space="preserve">). See the sample proforma attached illustrating how we can generate a multivariate system with testable hypotheses using car assemblages and the car parks they inhabit as an example.</w:t>
       </w:r>
     </w:p>
-    <w:bookmarkEnd w:id="232"/>
-    <w:bookmarkStart w:id="233" w:name="groups"/>
+    <w:bookmarkEnd w:id="235"/>
+    <w:bookmarkStart w:id="236" w:name="groups"/>
     <w:p>
       <w:pPr>
         <w:pStyle w:val="Heading3"/>
@@ -13845,9 +14112,9 @@
         <w:t xml:space="preserve">a map of your sites</w:t>
       </w:r>
     </w:p>
-    <w:bookmarkEnd w:id="233"/>
-    <w:bookmarkEnd w:id="234"/>
-    <w:bookmarkStart w:id="235" w:name="assessment"/>
+    <w:bookmarkEnd w:id="236"/>
+    <w:bookmarkEnd w:id="237"/>
+    <w:bookmarkStart w:id="238" w:name="assessment"/>
     <w:p>
       <w:pPr>
         <w:pStyle w:val="Heading2"/>
@@ -13999,8 +14266,8 @@
         <w:t xml:space="preserve">for Austral Ecology is available at http://onlinelibrary.wiley.com/journal/10.1111/(ISSN)1442-9993/homepage/ForAuthors.html</w:t>
       </w:r>
     </w:p>
-    <w:bookmarkEnd w:id="235"/>
-    <w:bookmarkStart w:id="237" w:name="template"/>
+    <w:bookmarkEnd w:id="238"/>
+    <w:bookmarkStart w:id="240" w:name="template"/>
     <w:p>
       <w:pPr>
         <w:pStyle w:val="Heading2"/>
@@ -14019,7 +14286,7 @@
       <w:r>
         <w:t xml:space="preserve"> </w:t>
       </w:r>
-      <w:hyperlink r:id="rId236">
+      <w:hyperlink r:id="rId239">
         <w:r>
           <w:rPr>
             <w:rStyle w:val="Hyperlink"/>
@@ -14031,8 +14298,8 @@
         <w:t xml:space="preserve">.</w:t>
       </w:r>
     </w:p>
-    <w:bookmarkEnd w:id="237"/>
-    <w:bookmarkStart w:id="238" w:name="references"/>
+    <w:bookmarkEnd w:id="240"/>
+    <w:bookmarkStart w:id="241" w:name="references"/>
     <w:p>
       <w:pPr>
         <w:pStyle w:val="Heading2"/>
@@ -14085,9 +14352,9 @@
         <w:t xml:space="preserve">Quinn G.P. and M.J. Keough. (2023). Experimental design and data analysis for biologists. 2nd edn Cambridge: Cambridge University Press. (appropriate chapters)</w:t>
       </w:r>
     </w:p>
-    <w:bookmarkEnd w:id="238"/>
-    <w:bookmarkEnd w:id="239"/>
-    <w:bookmarkStart w:id="261" w:name="week-10-part-2"/>
+    <w:bookmarkEnd w:id="241"/>
+    <w:bookmarkEnd w:id="242"/>
+    <w:bookmarkStart w:id="264" w:name="week-10-part-2"/>
     <w:p>
       <w:pPr>
         <w:pStyle w:val="Heading1"/>
@@ -14133,12 +14400,12 @@
                 <wp:inline>
                   <wp:extent cx="152400" cy="152400"/>
                   <wp:effectExtent b="0" l="0" r="0" t="0"/>
-                  <wp:docPr descr="" title="" id="240" name="Picture"/>
+                  <wp:docPr descr="" title="" id="243" name="Picture"/>
                   <a:graphic>
                     <a:graphicData uri="http://schemas.openxmlformats.org/drawingml/2006/picture">
                       <pic:pic>
                         <pic:nvPicPr>
-                          <pic:cNvPr descr="/Applications/quarto/share/formats/docx/tip.png" id="241" name="Picture"/>
+                          <pic:cNvPr descr="/Applications/quarto/share/formats/docx/tip.png" id="244" name="Picture"/>
                           <pic:cNvPicPr>
                             <a:picLocks noChangeArrowheads="1" noChangeAspect="1"/>
                           </pic:cNvPicPr>
@@ -14262,7 +14529,7 @@
         </w:tc>
       </w:tr>
     </w:tbl>
-    <w:bookmarkStart w:id="242" w:name="outline-3"/>
+    <w:bookmarkStart w:id="245" w:name="outline-3"/>
     <w:p>
       <w:pPr>
         <w:pStyle w:val="Heading2"/>
@@ -14339,8 +14606,8 @@
         <w:t xml:space="preserve">determine variables contributing to the differences between groups using SIMPER.</w:t>
       </w:r>
     </w:p>
-    <w:bookmarkEnd w:id="242"/>
-    <w:bookmarkStart w:id="243" w:name="analyses-covered-in-practical-2"/>
+    <w:bookmarkEnd w:id="245"/>
+    <w:bookmarkStart w:id="246" w:name="analyses-covered-in-practical-2"/>
     <w:p>
       <w:pPr>
         <w:pStyle w:val="Heading2"/>
@@ -14437,8 +14704,8 @@
         <w:t xml:space="preserve">–- used when a significant difference is found to identify which components of the data set are driving the differences (e.g. the contribution each species makes to differences among communities.</w:t>
       </w:r>
     </w:p>
-    <w:bookmarkEnd w:id="243"/>
-    <w:bookmarkStart w:id="244" w:name="community-structureassemblage-structure"/>
+    <w:bookmarkEnd w:id="246"/>
+    <w:bookmarkStart w:id="247" w:name="community-structureassemblage-structure"/>
     <w:p>
       <w:pPr>
         <w:pStyle w:val="Heading2"/>
@@ -14515,8 +14782,8 @@
         <w:t xml:space="preserve">SIMPER for identifying which variables contribute to the differences.</w:t>
       </w:r>
     </w:p>
-    <w:bookmarkEnd w:id="244"/>
-    <w:bookmarkStart w:id="249" w:name="X9d981c6461112a3d35e63c9892344186e8cc345"/>
+    <w:bookmarkEnd w:id="247"/>
+    <w:bookmarkStart w:id="252" w:name="X9d981c6461112a3d35e63c9892344186e8cc345"/>
     <w:p>
       <w:pPr>
         <w:pStyle w:val="Heading2"/>
@@ -14525,7 +14792,7 @@
         <w:t xml:space="preserve">7.4 Using PRIMER (R instructions are given on Canvas within an R Studio files)</w:t>
       </w:r>
     </w:p>
-    <w:bookmarkStart w:id="246" w:name="Xf5f7e6c3a471a06bd76cdedf8026314bedc0074"/>
+    <w:bookmarkStart w:id="249" w:name="Xf5f7e6c3a471a06bd76cdedf8026314bedc0074"/>
     <w:p>
       <w:pPr>
         <w:pStyle w:val="Heading3"/>
@@ -14654,7 +14921,7 @@
         <w:rPr>
           <w:rStyle w:val="FootnoteReference"/>
         </w:rPr>
-        <w:footnoteReference w:id="245"/>
+        <w:footnoteReference w:id="248"/>
       </w:r>
       <w:r>
         <w:t xml:space="preserve">.)</w:t>
@@ -14777,8 +15044,8 @@
         <w:t xml:space="preserve">Save result(s) to a file.</w:t>
       </w:r>
     </w:p>
-    <w:bookmarkEnd w:id="246"/>
-    <w:bookmarkStart w:id="248" w:name="anosim"/>
+    <w:bookmarkEnd w:id="249"/>
+    <w:bookmarkStart w:id="251" w:name="anosim"/>
     <w:p>
       <w:pPr>
         <w:pStyle w:val="Heading3"/>
@@ -14795,7 +15062,7 @@
         <w:t xml:space="preserve">As an alternative to PERMANOVA, many studies will test differences between treatments using Analysis of Similarities (ANOSIM). Unlike PERMANOVA which can be used for multi-factorial designs, ANOSIM is best used for simple one-factor analyses. PERMANOVA and ANOSIM will generate the same (or very similar results) for one-factor analyses.</w:t>
       </w:r>
     </w:p>
-    <w:bookmarkStart w:id="247" w:name="to-perform-an-anosim"/>
+    <w:bookmarkStart w:id="250" w:name="to-perform-an-anosim"/>
     <w:p>
       <w:pPr>
         <w:pStyle w:val="Heading4"/>
@@ -14874,10 +15141,10 @@
         <w:t xml:space="preserve">section has significant differences between pairs of particular treatments. ANOSIM results are presented as: (P = 0.076, Global R = 0.148, 999 permutations) where P is a global significance level.</w:t>
       </w:r>
     </w:p>
-    <w:bookmarkEnd w:id="247"/>
-    <w:bookmarkEnd w:id="248"/>
-    <w:bookmarkEnd w:id="249"/>
-    <w:bookmarkStart w:id="260" w:name="for-next-week"/>
+    <w:bookmarkEnd w:id="250"/>
+    <w:bookmarkEnd w:id="251"/>
+    <w:bookmarkEnd w:id="252"/>
+    <w:bookmarkStart w:id="263" w:name="for-next-week"/>
     <w:p>
       <w:pPr>
         <w:pStyle w:val="Heading2"/>
@@ -14938,7 +15205,7 @@
         <w:t xml:space="preserve">Summary statistics: additional excel files as above (1 and 2) but with summary statistics (numbers of spp., individuals, habitat variables etc.) calculated for your data. This may be done on a site specific or treatment specific basis depending on your question.</w:t>
       </w:r>
     </w:p>
-    <w:bookmarkStart w:id="250" w:name="your-habitat-data-for-pca"/>
+    <w:bookmarkStart w:id="253" w:name="your-habitat-data-for-pca"/>
     <w:p>
       <w:pPr>
         <w:pStyle w:val="Heading3"/>
@@ -14980,8 +15247,8 @@
         <w:t xml:space="preserve">).</w:t>
       </w:r>
     </w:p>
-    <w:bookmarkEnd w:id="250"/>
-    <w:bookmarkStart w:id="251" w:name="X3924b793e9ecf29d52bc308c98b8a0478d2fdc1"/>
+    <w:bookmarkEnd w:id="253"/>
+    <w:bookmarkStart w:id="254" w:name="X3924b793e9ecf29d52bc308c98b8a0478d2fdc1"/>
     <w:p>
       <w:pPr>
         <w:pStyle w:val="Heading3"/>
@@ -15008,8 +15275,8 @@
         <w:t xml:space="preserve">– You will need to generate your spp*site matrix into a PRIMER ready file so that we are ready to analyse your data at the labs next week. These will take the form of a spreadsheet with a single column identifying species (unique species identifiers are fine) with the abundances for each site in rows (page 22). This sheet must start in the top left cell of that worksheet with only a single row of column labels. Make sure that you keep a reference file where you have recorded the specific identity of the unique species identifiers (e.g. A= Toyota Corolla, B= Leyland P76 etc.).</w:t>
       </w:r>
     </w:p>
-    <w:bookmarkEnd w:id="251"/>
-    <w:bookmarkStart w:id="259" w:name="X06f597b9d38e96ec2ed7ddf9335421d7950ab7f"/>
+    <w:bookmarkEnd w:id="254"/>
+    <w:bookmarkStart w:id="262" w:name="X06f597b9d38e96ec2ed7ddf9335421d7950ab7f"/>
     <w:p>
       <w:pPr>
         <w:pStyle w:val="Heading3"/>
@@ -15201,7 +15468,7 @@
       <w:tr>
         <w:tc>
           <w:tcPr/>
-          <w:bookmarkStart w:id="255" w:name="fig-spss"/>
+          <w:bookmarkStart w:id="258" w:name="fig-spss"/>
           <w:p>
             <w:pPr>
               <w:pStyle w:val="Compact"/>
@@ -15212,18 +15479,18 @@
                 <wp:inline>
                   <wp:extent cx="5334000" cy="7348866"/>
                   <wp:effectExtent b="0" l="0" r="0" t="0"/>
-                  <wp:docPr descr="" title="" id="253" name="Picture"/>
+                  <wp:docPr descr="" title="" id="256" name="Picture"/>
                   <a:graphic>
                     <a:graphicData uri="http://schemas.openxmlformats.org/drawingml/2006/picture">
                       <pic:pic>
                         <pic:nvPicPr>
-                          <pic:cNvPr descr="module03/../assets/spss.png" id="254" name="Picture"/>
+                          <pic:cNvPr descr="module03/../assets/spss.png" id="257" name="Picture"/>
                           <pic:cNvPicPr>
                             <a:picLocks noChangeArrowheads="1" noChangeAspect="1"/>
                           </pic:cNvPicPr>
                         </pic:nvPicPr>
                         <pic:blipFill>
-                          <a:blip r:embed="rId252"/>
+                          <a:blip r:embed="rId255"/>
                           <a:stretch>
                             <a:fillRect/>
                           </a:stretch>
@@ -15263,7 +15530,7 @@
               <w:t xml:space="preserve">Figure 7.1: Example of data sheet for importing data into SPSS for PCA</w:t>
             </w:r>
           </w:p>
-          <w:bookmarkEnd w:id="255"/>
+          <w:bookmarkEnd w:id="258"/>
         </w:tc>
       </w:tr>
     </w:tbl>
@@ -15288,7 +15555,7 @@
       <w:tr>
         <w:tc>
           <w:tcPr/>
-          <w:bookmarkStart w:id="258" w:name="fig-primer"/>
+          <w:bookmarkStart w:id="261" w:name="fig-primer"/>
           <w:p>
             <w:pPr>
               <w:pStyle w:val="Compact"/>
@@ -15299,18 +15566,18 @@
                 <wp:inline>
                   <wp:extent cx="5334000" cy="7348866"/>
                   <wp:effectExtent b="0" l="0" r="0" t="0"/>
-                  <wp:docPr descr="" title="" id="256" name="Picture"/>
+                  <wp:docPr descr="" title="" id="259" name="Picture"/>
                   <a:graphic>
                     <a:graphicData uri="http://schemas.openxmlformats.org/drawingml/2006/picture">
                       <pic:pic>
                         <pic:nvPicPr>
-                          <pic:cNvPr descr="module03/../assets/spss.png" id="257" name="Picture"/>
+                          <pic:cNvPr descr="module03/../assets/spss.png" id="260" name="Picture"/>
                           <pic:cNvPicPr>
                             <a:picLocks noChangeArrowheads="1" noChangeAspect="1"/>
                           </pic:cNvPicPr>
                         </pic:nvPicPr>
                         <pic:blipFill>
-                          <a:blip r:embed="rId252"/>
+                          <a:blip r:embed="rId255"/>
                           <a:stretch>
                             <a:fillRect/>
                           </a:stretch>
@@ -15350,14 +15617,14 @@
               <w:t xml:space="preserve">Figure 7.2: Example of data sheet for importing data into PRIMER</w:t>
             </w:r>
           </w:p>
-          <w:bookmarkEnd w:id="258"/>
+          <w:bookmarkEnd w:id="261"/>
         </w:tc>
       </w:tr>
     </w:tbl>
-    <w:bookmarkEnd w:id="259"/>
-    <w:bookmarkEnd w:id="260"/>
-    <w:bookmarkEnd w:id="261"/>
-    <w:bookmarkStart w:id="267" w:name="week-11-part-3"/>
+    <w:bookmarkEnd w:id="262"/>
+    <w:bookmarkEnd w:id="263"/>
+    <w:bookmarkEnd w:id="264"/>
+    <w:bookmarkStart w:id="270" w:name="week-11-part-3"/>
     <w:p>
       <w:pPr>
         <w:pStyle w:val="Heading1"/>
@@ -15403,12 +15670,12 @@
                 <wp:inline>
                   <wp:extent cx="152400" cy="152400"/>
                   <wp:effectExtent b="0" l="0" r="0" t="0"/>
-                  <wp:docPr descr="" title="" id="262" name="Picture"/>
+                  <wp:docPr descr="" title="" id="265" name="Picture"/>
                   <a:graphic>
                     <a:graphicData uri="http://schemas.openxmlformats.org/drawingml/2006/picture">
                       <pic:pic>
                         <pic:nvPicPr>
-                          <pic:cNvPr descr="/Applications/quarto/share/formats/docx/tip.png" id="263" name="Picture"/>
+                          <pic:cNvPr descr="/Applications/quarto/share/formats/docx/tip.png" id="266" name="Picture"/>
                           <pic:cNvPicPr>
                             <a:picLocks noChangeArrowheads="1" noChangeAspect="1"/>
                           </pic:cNvPicPr>
@@ -15562,7 +15829,7 @@
         </w:tc>
       </w:tr>
     </w:tbl>
-    <w:bookmarkStart w:id="264" w:name="outline-4"/>
+    <w:bookmarkStart w:id="267" w:name="outline-4"/>
     <w:p>
       <w:pPr>
         <w:pStyle w:val="Heading2"/>
@@ -15687,8 +15954,8 @@
         <w:t xml:space="preserve">RTF file with SPSS or R output with Regression and/or ANOVA results (testing hypotheses using your newly derived PCs)</w:t>
       </w:r>
     </w:p>
-    <w:bookmarkEnd w:id="264"/>
-    <w:bookmarkStart w:id="265" w:name="your-own-data"/>
+    <w:bookmarkEnd w:id="267"/>
+    <w:bookmarkStart w:id="268" w:name="your-own-data"/>
     <w:p>
       <w:pPr>
         <w:pStyle w:val="Heading2"/>
@@ -15759,8 +16026,8 @@
         <w:t xml:space="preserve">level?</w:t>
       </w:r>
     </w:p>
-    <w:bookmarkEnd w:id="265"/>
-    <w:bookmarkStart w:id="266" w:name="tips-for-primer"/>
+    <w:bookmarkEnd w:id="268"/>
+    <w:bookmarkStart w:id="269" w:name="tips-for-primer"/>
     <w:p>
       <w:pPr>
         <w:pStyle w:val="Heading2"/>
@@ -15785,9 +16052,9 @@
         <w:t xml:space="preserve">If you don’t complete your analyses, I will make the program available to you outside of prac times. There will also be time in Week 12 to do any extras.</w:t>
       </w:r>
     </w:p>
-    <w:bookmarkEnd w:id="266"/>
-    <w:bookmarkEnd w:id="267"/>
-    <w:bookmarkStart w:id="272" w:name="week-12-support-session"/>
+    <w:bookmarkEnd w:id="269"/>
+    <w:bookmarkEnd w:id="270"/>
+    <w:bookmarkStart w:id="275" w:name="week-12-support-session"/>
     <w:p>
       <w:pPr>
         <w:pStyle w:val="Heading1"/>
@@ -15833,12 +16100,12 @@
                 <wp:inline>
                   <wp:extent cx="152400" cy="152400"/>
                   <wp:effectExtent b="0" l="0" r="0" t="0"/>
-                  <wp:docPr descr="" title="" id="268" name="Picture"/>
+                  <wp:docPr descr="" title="" id="271" name="Picture"/>
                   <a:graphic>
                     <a:graphicData uri="http://schemas.openxmlformats.org/drawingml/2006/picture">
                       <pic:pic>
                         <pic:nvPicPr>
-                          <pic:cNvPr descr="/Applications/quarto/share/formats/docx/tip.png" id="269" name="Picture"/>
+                          <pic:cNvPr descr="/Applications/quarto/share/formats/docx/tip.png" id="272" name="Picture"/>
                           <pic:cNvPicPr>
                             <a:picLocks noChangeArrowheads="1" noChangeAspect="1"/>
                           </pic:cNvPicPr>
@@ -15962,7 +16229,7 @@
         </w:tc>
       </w:tr>
     </w:tbl>
-    <w:bookmarkStart w:id="270" w:name="outline-5"/>
+    <w:bookmarkStart w:id="273" w:name="outline-5"/>
     <w:p>
       <w:pPr>
         <w:pStyle w:val="Heading2"/>
@@ -15979,8 +16246,8 @@
         <w:t xml:space="preserve">This week we will be in the lab to help with any analyses that groups wish to undertake. This may involve integrating the analyses (e.g. testing the relationships between PCs and univariate measures) or tweaking (not twerking) your analyses by examining subsets of your data using the options available in PRIMER.</w:t>
       </w:r>
     </w:p>
-    <w:bookmarkEnd w:id="270"/>
-    <w:bookmarkStart w:id="271" w:name="marking-scheme"/>
+    <w:bookmarkEnd w:id="273"/>
+    <w:bookmarkStart w:id="274" w:name="marking-scheme"/>
     <w:p>
       <w:pPr>
         <w:pStyle w:val="Heading2"/>
@@ -16010,8 +16277,8 @@
         <w:t xml:space="preserve">.</w:t>
       </w:r>
     </w:p>
-    <w:bookmarkEnd w:id="271"/>
-    <w:bookmarkEnd w:id="272"/>
+    <w:bookmarkEnd w:id="274"/>
+    <w:bookmarkEnd w:id="275"/>
     <w:sectPr/>
   </w:body>
 </w:document>
@@ -16037,7 +16304,7 @@
       </w:r>
     </w:p>
   </w:footnote>
-  <w:footnote w:id="245">
+  <w:footnote w:id="248">
     <w:p>
       <w:pPr>
         <w:pStyle w:val="FootnoteText"/>

</xml_diff>